<commit_message>
Boceto del primer nivel y actualización del GDD
He subido una carpeta llamada "Niveles" donde están los bocetos del primer nivel en formato .png y .psd, para que pueda ser modificable. También lo he metido en el GDD explicando como sería el desarrollo del nivel y como hay que pasárselo
</commit_message>
<xml_diff>
--- a/gdd.docx
+++ b/gdd.docx
@@ -38,10 +38,12 @@
     <w:p/>
     <w:p/>
     <w:p>
+      <w:proofErr w:type="spellStart"/>
       <w:r>
         <w:lastRenderedPageBreak/>
         <w:t>Indice</w:t>
       </w:r>
+      <w:proofErr w:type="spellEnd"/>
     </w:p>
     <w:p/>
     <w:p/>
@@ -218,8 +220,13 @@
               <w:jc w:val="center"/>
             </w:pPr>
             <w:r>
-              <w:t>Plataformas en dos dimensiones (2D) y puzzles</w:t>
+              <w:t xml:space="preserve">Plataformas en dos dimensiones (2D) y </w:t>
             </w:r>
+            <w:proofErr w:type="spellStart"/>
+            <w:r>
+              <w:t>puzzles</w:t>
+            </w:r>
+            <w:proofErr w:type="spellEnd"/>
           </w:p>
         </w:tc>
       </w:tr>
@@ -539,7 +546,23 @@
               <w:jc w:val="center"/>
             </w:pPr>
             <w:r>
-              <w:t>Por determinar (Pixel Art o Cartoon en dos dimensiones)</w:t>
+              <w:t>Por determinar (</w:t>
+            </w:r>
+            <w:proofErr w:type="gramStart"/>
+            <w:r>
+              <w:t>Pixel</w:t>
+            </w:r>
+            <w:proofErr w:type="gramEnd"/>
+            <w:r>
+              <w:t xml:space="preserve"> Art o </w:t>
+            </w:r>
+            <w:proofErr w:type="spellStart"/>
+            <w:r>
+              <w:t>Cartoon</w:t>
+            </w:r>
+            <w:proofErr w:type="spellEnd"/>
+            <w:r>
+              <w:t xml:space="preserve"> en dos dimensiones)</w:t>
             </w:r>
           </w:p>
         </w:tc>
@@ -578,7 +601,15 @@
         <w:t>Hablamos de un videojuego con estética ¿? Ambientado en ¿?  Donde nuestra protagonista, Erin, vivirá momentos de tensión y aventura mientras huye de la banda de mafiosos que pretende liquidarla. Erin cometió un error muy grave al enfadar al que no debía, y ahora se ve obligada a recorrer las frías calles de Nueva Orleans</w:t>
       </w:r>
       <w:r>
-        <w:t xml:space="preserve"> mientras da esquinazo a O’Callahan y su banda de matones. </w:t>
+        <w:t xml:space="preserve"> mientras da esquinazo a </w:t>
+      </w:r>
+      <w:proofErr w:type="spellStart"/>
+      <w:r>
+        <w:t>O’Callahan</w:t>
+      </w:r>
+      <w:proofErr w:type="spellEnd"/>
+      <w:r>
+        <w:t xml:space="preserve"> y su banda de matones. </w:t>
       </w:r>
     </w:p>
     <w:p>
@@ -778,7 +809,15 @@
         <w:jc w:val="both"/>
       </w:pPr>
       <w:r>
-        <w:t xml:space="preserve">Se nos mostrará un botón en la parte superior derecha de la pantalla, que nos permitirá acceder al menú de opciones dentro del juego. Adicionalmente, y por último, un indicador que nos mostrará el tiempo que llevamos jugando al nivel. </w:t>
+        <w:t xml:space="preserve">Se nos mostrará un botón en la parte superior derecha de la pantalla, que nos permitirá acceder al menú de opciones dentro del juego. Adicionalmente, </w:t>
+      </w:r>
+      <w:proofErr w:type="gramStart"/>
+      <w:r>
+        <w:t>y</w:t>
+      </w:r>
+      <w:proofErr w:type="gramEnd"/>
+      <w:r>
+        <w:t xml:space="preserve"> por último, un indicador que nos mostrará el tiempo que llevamos jugando al nivel. </w:t>
       </w:r>
     </w:p>
     <w:p>
@@ -851,15 +890,31 @@
         <w:jc w:val="both"/>
       </w:pPr>
       <w:r>
-        <w:t xml:space="preserve">Todos los niveles se estructuran de la misma manera, empezamos en el lateral izquierdo de la pantalla al inicio, y para completarlo tendremos que avanzar a la derecha hasta el final del mismo. Dentro de cada nivel existen cambios de escenario, es decir, una vez que lleguemos al final de una escena del nivel, el escenario se moverá para dejarnos avanzar, pero seguiremos estando en el mismo nivel. </w:t>
-      </w:r>
-    </w:p>
-    <w:p>
-      <w:pPr>
-        <w:jc w:val="both"/>
-      </w:pPr>
-      <w:r>
-        <w:t xml:space="preserve">Existirán ciertos niveles que requerirán obtener algún coleccionable u objeto para poder superarlo, así como accionar algún mecanismo o eventos similares. También habrá niveles que requerirán completarlos en un tiempo determinado, o que podrás cambiar un numero limitado de veces entre el modo sombra y el modo normal. </w:t>
+        <w:t xml:space="preserve">Todos los niveles se estructuran de la misma manera, empezamos en el lateral izquierdo de la pantalla al inicio, y para completarlo tendremos que avanzar a la derecha hasta el final </w:t>
+      </w:r>
+      <w:proofErr w:type="gramStart"/>
+      <w:r>
+        <w:t>del mismo</w:t>
+      </w:r>
+      <w:proofErr w:type="gramEnd"/>
+      <w:r>
+        <w:t xml:space="preserve">. Dentro de cada nivel existen cambios de escenario, es decir, una vez que lleguemos al final de una escena del nivel, el escenario se moverá para dejarnos avanzar, pero seguiremos estando en el mismo nivel. </w:t>
+      </w:r>
+    </w:p>
+    <w:p>
+      <w:pPr>
+        <w:jc w:val="both"/>
+      </w:pPr>
+      <w:r>
+        <w:t xml:space="preserve">Existirán ciertos niveles que requerirán obtener algún coleccionable u objeto para poder superarlo, así como accionar algún mecanismo o eventos similares. También habrá niveles que requerirán completarlos en un tiempo determinado, o que podrás cambiar un </w:t>
+      </w:r>
+      <w:proofErr w:type="spellStart"/>
+      <w:r>
+        <w:t>numero</w:t>
+      </w:r>
+      <w:proofErr w:type="spellEnd"/>
+      <w:r>
+        <w:t xml:space="preserve"> limitado de veces entre el modo sombra y el modo normal. </w:t>
       </w:r>
     </w:p>
     <w:p>
@@ -901,17 +956,378 @@
       </w:r>
       <w:r>
         <w:t>que emita luz en el mundo de las sombras, y haga que la sombra se desvanezca en ese punto, haciendo que la sombra “se muera”.</w:t>
+      </w:r>
+    </w:p>
+    <w:p>
+      <w:pPr>
+        <w:jc w:val="both"/>
+      </w:pPr>
+      <w:r>
+        <w:t xml:space="preserve">Cada nivel tendrá los mismos efectos de sonido, tanto para andar, saltar, superar un nivel, hablar con un NPC, desbloquear una puerta, accionar una palanca, coger un objeto, caerse al vacío, etc. A parte, se incorporará una música ambiental de fondo que ponga un poco más en situación dentro del juego. </w:t>
+      </w:r>
+    </w:p>
+    <w:p>
+      <w:pPr>
+        <w:jc w:val="both"/>
+      </w:pPr>
+      <w:r>
+        <w:t xml:space="preserve">Nivel 1: </w:t>
+      </w:r>
+    </w:p>
+    <w:p>
+      <w:pPr>
+        <w:jc w:val="both"/>
+      </w:pPr>
+      <w:r>
+        <w:t xml:space="preserve">El nivel uno empezará con un tutorial básico que explicará al jugador como usar los distintos controles que tiene el juego, y cómo funcionan las mecánicas básicas del juego. Está compuesto de 3 pantallas, que nos envuelven en un almacén, dónde estaba teniendo lugar una reunión secreta de </w:t>
+      </w:r>
+      <w:proofErr w:type="spellStart"/>
+      <w:r>
+        <w:t>O’Callahan</w:t>
+      </w:r>
+      <w:proofErr w:type="spellEnd"/>
+      <w:r>
+        <w:t xml:space="preserve">, y Erin fue a investigarlo. Cometió un error, y fue descubierta, así que tiene que huir de ese almacén hasta la calle. Sin embargo, </w:t>
+      </w:r>
+      <w:proofErr w:type="spellStart"/>
+      <w:r>
+        <w:t>O’Callahan</w:t>
+      </w:r>
+      <w:proofErr w:type="spellEnd"/>
+      <w:r>
+        <w:t xml:space="preserve"> activa las trampas del almacén, que hará que Erin no lo tenga tan fácil: </w:t>
+      </w:r>
+    </w:p>
+    <w:p>
+      <w:pPr>
+        <w:jc w:val="both"/>
+      </w:pPr>
+      <w:r>
+        <w:rPr>
+          <w:noProof/>
+        </w:rPr>
+        <w:lastRenderedPageBreak/>
+        <w:drawing>
+          <wp:inline distT="0" distB="0" distL="0" distR="0" wp14:anchorId="01B58656" wp14:editId="7EACB2DC">
+            <wp:extent cx="5400675" cy="2162175"/>
+            <wp:effectExtent l="0" t="0" r="9525" b="9525"/>
+            <wp:docPr id="5" name="Imagen 5"/>
+            <wp:cNvGraphicFramePr>
+              <a:graphicFrameLocks xmlns:a="http://schemas.openxmlformats.org/drawingml/2006/main" noChangeAspect="1"/>
+            </wp:cNvGraphicFramePr>
+            <a:graphic xmlns:a="http://schemas.openxmlformats.org/drawingml/2006/main">
+              <a:graphicData uri="http://schemas.openxmlformats.org/drawingml/2006/picture">
+                <pic:pic xmlns:pic="http://schemas.openxmlformats.org/drawingml/2006/picture">
+                  <pic:nvPicPr>
+                    <pic:cNvPr id="0" name="Picture 4"/>
+                    <pic:cNvPicPr>
+                      <a:picLocks noChangeAspect="1" noChangeArrowheads="1"/>
+                    </pic:cNvPicPr>
+                  </pic:nvPicPr>
+                  <pic:blipFill>
+                    <a:blip r:embed="rId8" cstate="print">
+                      <a:extLst>
+                        <a:ext uri="{28A0092B-C50C-407E-A947-70E740481C1C}">
+                          <a14:useLocalDpi xmlns:a14="http://schemas.microsoft.com/office/drawing/2010/main" val="0"/>
+                        </a:ext>
+                      </a:extLst>
+                    </a:blip>
+                    <a:srcRect/>
+                    <a:stretch>
+                      <a:fillRect/>
+                    </a:stretch>
+                  </pic:blipFill>
+                  <pic:spPr bwMode="auto">
+                    <a:xfrm>
+                      <a:off x="0" y="0"/>
+                      <a:ext cx="5400675" cy="2162175"/>
+                    </a:xfrm>
+                    <a:prstGeom prst="rect">
+                      <a:avLst/>
+                    </a:prstGeom>
+                    <a:noFill/>
+                    <a:ln>
+                      <a:noFill/>
+                    </a:ln>
+                  </pic:spPr>
+                </pic:pic>
+              </a:graphicData>
+            </a:graphic>
+          </wp:inline>
+        </w:drawing>
+      </w:r>
+    </w:p>
+    <w:p>
+      <w:pPr>
+        <w:jc w:val="both"/>
+        <w:rPr>
+          <w:i/>
+          <w:iCs/>
+        </w:rPr>
+      </w:pPr>
+      <w:r>
+        <w:rPr>
+          <w:i/>
+          <w:iCs/>
+        </w:rPr>
+        <w:t>Primera pantalla del nivel</w:t>
+      </w:r>
+    </w:p>
+    <w:p>
+      <w:pPr>
+        <w:jc w:val="both"/>
+      </w:pPr>
+      <w:r>
+        <w:t xml:space="preserve">Esta pantalla corresponde a la primera parte del nivel, es decir, el tutorial. Para superarlo, primero tendremos que usar el modo sombra para que nuestra sombra atraviese la reja y coja la llave de al lado. Una vez pasado, </w:t>
+      </w:r>
+      <w:r>
+        <w:t>tendrá</w:t>
+      </w:r>
+      <w:r>
+        <w:t xml:space="preserve"> que correr hasta el final del nivel para activar la palanca que hay detrás de la pared de reja, usando de nuevo el modo sombra. Esta palanca baja el puente levadizo que hay en la mitad del nivel, pudiendo acceder a la llave y al corazón. Con esta llave que coges, abres la puerta de la rejilla de más a la derecha, al lado de la palanca</w:t>
+      </w:r>
+    </w:p>
+    <w:p>
+      <w:pPr>
+        <w:jc w:val="both"/>
+      </w:pPr>
+    </w:p>
+    <w:p>
+      <w:pPr>
+        <w:jc w:val="both"/>
+      </w:pPr>
+      <w:r>
+        <w:rPr>
+          <w:noProof/>
+        </w:rPr>
+        <w:drawing>
+          <wp:inline distT="0" distB="0" distL="0" distR="0" wp14:anchorId="17A72AA1" wp14:editId="65AAA52D">
+            <wp:extent cx="5400675" cy="2162175"/>
+            <wp:effectExtent l="0" t="0" r="9525" b="9525"/>
+            <wp:docPr id="6" name="Imagen 6"/>
+            <wp:cNvGraphicFramePr>
+              <a:graphicFrameLocks xmlns:a="http://schemas.openxmlformats.org/drawingml/2006/main" noChangeAspect="1"/>
+            </wp:cNvGraphicFramePr>
+            <a:graphic xmlns:a="http://schemas.openxmlformats.org/drawingml/2006/main">
+              <a:graphicData uri="http://schemas.openxmlformats.org/drawingml/2006/picture">
+                <pic:pic xmlns:pic="http://schemas.openxmlformats.org/drawingml/2006/picture">
+                  <pic:nvPicPr>
+                    <pic:cNvPr id="0" name="Picture 5"/>
+                    <pic:cNvPicPr>
+                      <a:picLocks noChangeAspect="1" noChangeArrowheads="1"/>
+                    </pic:cNvPicPr>
+                  </pic:nvPicPr>
+                  <pic:blipFill>
+                    <a:blip r:embed="rId9" cstate="print">
+                      <a:extLst>
+                        <a:ext uri="{28A0092B-C50C-407E-A947-70E740481C1C}">
+                          <a14:useLocalDpi xmlns:a14="http://schemas.microsoft.com/office/drawing/2010/main" val="0"/>
+                        </a:ext>
+                      </a:extLst>
+                    </a:blip>
+                    <a:srcRect/>
+                    <a:stretch>
+                      <a:fillRect/>
+                    </a:stretch>
+                  </pic:blipFill>
+                  <pic:spPr bwMode="auto">
+                    <a:xfrm>
+                      <a:off x="0" y="0"/>
+                      <a:ext cx="5400675" cy="2162175"/>
+                    </a:xfrm>
+                    <a:prstGeom prst="rect">
+                      <a:avLst/>
+                    </a:prstGeom>
+                    <a:noFill/>
+                    <a:ln>
+                      <a:noFill/>
+                    </a:ln>
+                  </pic:spPr>
+                </pic:pic>
+              </a:graphicData>
+            </a:graphic>
+          </wp:inline>
+        </w:drawing>
+      </w:r>
+    </w:p>
+    <w:p>
+      <w:pPr>
+        <w:jc w:val="both"/>
+        <w:rPr>
+          <w:i/>
+          <w:iCs/>
+        </w:rPr>
+      </w:pPr>
+      <w:r>
+        <w:rPr>
+          <w:i/>
+          <w:iCs/>
+        </w:rPr>
+        <w:t>Segunda pantalla del nivel</w:t>
+      </w:r>
+    </w:p>
+    <w:p>
+      <w:pPr>
+        <w:jc w:val="both"/>
+      </w:pPr>
+      <w:r>
+        <w:t>Empezamos cogiendo una llave, que podremos usar más adelante para cualquiera de las dos puertas. El jugador deberá elegir que puerta abrir, porque en función de su decisión, así actuará para resolver el enigma:</w:t>
+      </w:r>
+    </w:p>
+    <w:p>
+      <w:pPr>
+        <w:pStyle w:val="Prrafodelista"/>
+        <w:numPr>
+          <w:ilvl w:val="0"/>
+          <w:numId w:val="2"/>
+        </w:numPr>
+        <w:jc w:val="both"/>
+      </w:pPr>
+      <w:r>
+        <w:t xml:space="preserve">Si abre la puerta de arriba, podrá accionar la palanca para bajar el puente levadizo de abajo, pero no tendrá una llave para abrir la puerta de abajo, por lo </w:t>
+      </w:r>
+      <w:proofErr w:type="gramStart"/>
+      <w:r>
+        <w:t>tanto</w:t>
+      </w:r>
+      <w:proofErr w:type="gramEnd"/>
+      <w:r>
+        <w:t xml:space="preserve"> habrá fallado en la resolución del nivel.</w:t>
+      </w:r>
+    </w:p>
+    <w:p>
+      <w:pPr>
+        <w:pStyle w:val="Prrafodelista"/>
+        <w:numPr>
+          <w:ilvl w:val="0"/>
+          <w:numId w:val="2"/>
+        </w:numPr>
+        <w:jc w:val="both"/>
+      </w:pPr>
+      <w:r>
+        <w:t xml:space="preserve">Si abres la puerta de abajo (opción correcta), podrás accionar el botón que está al lado del puente levadizo y desactivar la luz del piso de arriba. Como ya no tienes llave, deberás recurrir al modo sombra para que la sombra accione la palanca que baje el puente levadizo. </w:t>
+      </w:r>
+    </w:p>
+    <w:p>
+      <w:pPr>
+        <w:jc w:val="both"/>
+      </w:pPr>
+      <w:r>
+        <w:t>Después, se podría seguir hacia la siguiente pantalla.</w:t>
+      </w:r>
+    </w:p>
+    <w:p>
+      <w:pPr>
+        <w:jc w:val="both"/>
+      </w:pPr>
+      <w:r>
+        <w:rPr>
+          <w:noProof/>
+        </w:rPr>
+        <w:lastRenderedPageBreak/>
+        <w:drawing>
+          <wp:inline distT="0" distB="0" distL="0" distR="0" wp14:anchorId="19DF717F" wp14:editId="2B1D7F78">
+            <wp:extent cx="5400675" cy="2162175"/>
+            <wp:effectExtent l="0" t="0" r="9525" b="9525"/>
+            <wp:docPr id="7" name="Imagen 7"/>
+            <wp:cNvGraphicFramePr>
+              <a:graphicFrameLocks xmlns:a="http://schemas.openxmlformats.org/drawingml/2006/main" noChangeAspect="1"/>
+            </wp:cNvGraphicFramePr>
+            <a:graphic xmlns:a="http://schemas.openxmlformats.org/drawingml/2006/main">
+              <a:graphicData uri="http://schemas.openxmlformats.org/drawingml/2006/picture">
+                <pic:pic xmlns:pic="http://schemas.openxmlformats.org/drawingml/2006/picture">
+                  <pic:nvPicPr>
+                    <pic:cNvPr id="0" name="Picture 6"/>
+                    <pic:cNvPicPr>
+                      <a:picLocks noChangeAspect="1" noChangeArrowheads="1"/>
+                    </pic:cNvPicPr>
+                  </pic:nvPicPr>
+                  <pic:blipFill>
+                    <a:blip r:embed="rId10" cstate="print">
+                      <a:extLst>
+                        <a:ext uri="{28A0092B-C50C-407E-A947-70E740481C1C}">
+                          <a14:useLocalDpi xmlns:a14="http://schemas.microsoft.com/office/drawing/2010/main" val="0"/>
+                        </a:ext>
+                      </a:extLst>
+                    </a:blip>
+                    <a:srcRect/>
+                    <a:stretch>
+                      <a:fillRect/>
+                    </a:stretch>
+                  </pic:blipFill>
+                  <pic:spPr bwMode="auto">
+                    <a:xfrm>
+                      <a:off x="0" y="0"/>
+                      <a:ext cx="5400675" cy="2162175"/>
+                    </a:xfrm>
+                    <a:prstGeom prst="rect">
+                      <a:avLst/>
+                    </a:prstGeom>
+                    <a:noFill/>
+                    <a:ln>
+                      <a:noFill/>
+                    </a:ln>
+                  </pic:spPr>
+                </pic:pic>
+              </a:graphicData>
+            </a:graphic>
+          </wp:inline>
+        </w:drawing>
+      </w:r>
+    </w:p>
+    <w:p>
+      <w:pPr>
+        <w:jc w:val="both"/>
+        <w:rPr>
+          <w:i/>
+          <w:iCs/>
+        </w:rPr>
+      </w:pPr>
+      <w:r>
+        <w:rPr>
+          <w:i/>
+          <w:iCs/>
+        </w:rPr>
+        <w:t>Tercera pantalla del nivel</w:t>
+      </w:r>
+    </w:p>
+    <w:p>
+      <w:pPr>
+        <w:jc w:val="both"/>
+      </w:pPr>
+      <w:r>
+        <w:t>Empezamos cerca de la baldosa de la izquierda</w:t>
+      </w:r>
+      <w:r>
+        <w:t xml:space="preserve"> </w:t>
+      </w:r>
+      <w:r>
+        <w:t xml:space="preserve">(0). Delante te encuentras una puerta, que solo se abre, a priori, si te quedas encima de la baldosa, por lo tanto, deberás dejar al personaje real ahí, y avanzar con el modo sombra. </w:t>
+      </w:r>
+      <w:r>
+        <w:t>Tienes que accionar la pal</w:t>
       </w:r>
       <w:bookmarkStart w:id="3" w:name="_GoBack"/>
       <w:bookmarkEnd w:id="3"/>
-    </w:p>
-    <w:p>
-      <w:pPr>
-        <w:jc w:val="both"/>
-      </w:pPr>
-      <w:r>
-        <w:t xml:space="preserve">Cada nivel tendrá los mismos efectos de sonido, tanto para andar, saltar, superar un nivel, hablar con un NPC, desbloquear una puerta, accionar una palanca, coger un objeto, caerse al vacío, etc. A parte, se incorporará una música ambiental de fondo que ponga un poco más en situación dentro del juego. </w:t>
-      </w:r>
+      <w:r>
+        <w:t xml:space="preserve">anca de electricidad (1) para desactivar la luz del escritorio y la de la plataforma de su derecha. Después tendrás que pulsar el botón del escritorio (2), para desactivar la luz (*) que hay </w:t>
+      </w:r>
+      <w:r>
+        <w:t>enfocando</w:t>
+      </w:r>
+      <w:r>
+        <w:t xml:space="preserve"> al botón (3). Por último, hay que pulsar el botón (3), para dejar bajada la pared que estaba sujetando el personaje real desde la baldosa (0). Luego toca volver a modo normal, y llegar hasta el final del nivel</w:t>
+      </w:r>
+    </w:p>
+    <w:p>
+      <w:pPr>
+        <w:jc w:val="both"/>
+      </w:pPr>
+    </w:p>
+    <w:p>
+      <w:pPr>
+        <w:jc w:val="both"/>
+      </w:pPr>
     </w:p>
     <w:p>
       <w:pPr>
@@ -944,7 +1360,6 @@
         <w:rPr>
           <w:noProof/>
         </w:rPr>
-        <w:lastRenderedPageBreak/>
         <w:drawing>
           <wp:inline distT="0" distB="0" distL="0" distR="0" wp14:anchorId="44C45B45" wp14:editId="7FD606FA">
             <wp:extent cx="5391150" cy="2190750"/>
@@ -963,7 +1378,7 @@
                     </pic:cNvPicPr>
                   </pic:nvPicPr>
                   <pic:blipFill>
-                    <a:blip r:embed="rId8" cstate="print">
+                    <a:blip r:embed="rId11" cstate="print">
                       <a:extLst>
                         <a:ext uri="{28A0092B-C50C-407E-A947-70E740481C1C}">
                           <a14:useLocalDpi xmlns:a14="http://schemas.microsoft.com/office/drawing/2010/main" val="0"/>
@@ -1022,6 +1437,7 @@
         <w:jc w:val="both"/>
       </w:pPr>
       <w:r>
+        <w:lastRenderedPageBreak/>
         <w:t xml:space="preserve">A través de este menú se puede volver a la pantalla de selector de niveles, por si nos hemos equivocado a la hora de elegir un nivel. Una vez que hemos acabado el nivel, volvemos automáticamente al selector de niveles, y veremos que el nivel siguiente se nos ha desbloqueado, siempre y cuando el nivel que hayamos superado sea el último de la lista de disponibles. </w:t>
       </w:r>
     </w:p>
@@ -1171,105 +1587,148 @@
           <w:i/>
           <w:iCs/>
         </w:rPr>
-        <w:t xml:space="preserve">“Miss Teapot” </w:t>
-      </w:r>
+        <w:t xml:space="preserve">“Miss </w:t>
+      </w:r>
+      <w:proofErr w:type="spellStart"/>
       <w:r>
         <w:rPr>
           <w:i/>
           <w:iCs/>
         </w:rPr>
-        <w:t>Jameson:</w:t>
-      </w:r>
-      <w:r>
-        <w:t xml:space="preserve"> Nuestra protagonista. Nació en uno de los barrios más pobres de Nueva Orleans, </w:t>
-      </w:r>
-      <w:r>
-        <w:t>donde</w:t>
-      </w:r>
-      <w:r>
-        <w:t xml:space="preserve"> vivía con su madrastra. Su padre falleció siendo ella pequeña, y de su madre biológica no se sabe nada. Una intrépida ornitóloga, amante de los atardeceres al aire libre y del campo. Dedica su vida al cuidado de las aves: </w:t>
-      </w:r>
-      <w:r>
-        <w:t>p</w:t>
-      </w:r>
-      <w:r>
-        <w:t xml:space="preserve">osee dos reservas naturales donde cuida a las aves en peligro de extinción, y a aquellas que no tengan hogar o estén enfermas. Ganó mucho dinero gracias a un libro que escribió unos años atrás, que fue </w:t>
-      </w:r>
+        <w:t>Teapot</w:t>
+      </w:r>
+      <w:proofErr w:type="spellEnd"/>
       <w:r>
         <w:rPr>
           <w:i/>
           <w:iCs/>
         </w:rPr>
-        <w:t>Best</w:t>
+        <w:t xml:space="preserve">” </w:t>
       </w:r>
       <w:r>
         <w:rPr>
           <w:i/>
           <w:iCs/>
         </w:rPr>
-        <w:t>-</w:t>
-      </w:r>
+        <w:t>Jameson:</w:t>
+      </w:r>
+      <w:r>
+        <w:t xml:space="preserve"> Nuestra protagonista. Nació en uno de los barrios más pobres de Nueva Orleans, </w:t>
+      </w:r>
+      <w:r>
+        <w:t>donde</w:t>
+      </w:r>
+      <w:r>
+        <w:t xml:space="preserve"> vivía con su madrastra. Su padre falleció siendo ella pequeña, y de su madre biológica no se sabe nada. Una intrépida ornitóloga, amante de los atardeceres al aire libre y del campo. Dedica su vida al cuidado de las aves: </w:t>
+      </w:r>
+      <w:r>
+        <w:t>p</w:t>
+      </w:r>
+      <w:r>
+        <w:t xml:space="preserve">osee dos reservas naturales donde cuida a las aves en peligro de extinción, y a aquellas que no tengan hogar o estén enfermas. Ganó mucho dinero gracias a un libro que escribió unos años atrás, que fue </w:t>
+      </w:r>
+      <w:proofErr w:type="spellStart"/>
+      <w:proofErr w:type="gramStart"/>
       <w:r>
         <w:rPr>
           <w:i/>
           <w:iCs/>
         </w:rPr>
-        <w:t>seller</w:t>
-      </w:r>
-      <w:r>
-        <w:t>, con m</w:t>
-      </w:r>
-      <w:r>
-        <w:t>ás</w:t>
-      </w:r>
-      <w:r>
-        <w:t xml:space="preserve"> de 7 ediciones, sobre c</w:t>
-      </w:r>
-      <w:r>
-        <w:t>ó</w:t>
-      </w:r>
-      <w:r>
-        <w:t xml:space="preserve">mo estudiar e investigar cada uno de los tipos de aves rapaces que existen en el mundo. </w:t>
-      </w:r>
-    </w:p>
-    <w:p>
-      <w:pPr>
-        <w:jc w:val="both"/>
-      </w:pPr>
-      <w:r>
-        <w:lastRenderedPageBreak/>
-        <w:t xml:space="preserve">Desde que tiene uso de razón, ha sido consciente de que tenía un poder que lo hacia distinto del resto. Sin embargo, no fue hasta que tenía 12 años, cuando se dio cuenta de que podía controlarlo perfectamente, y cambiar entre su sombra y ella cuando quisiera. </w:t>
-      </w:r>
-    </w:p>
-    <w:p>
-      <w:pPr>
-        <w:jc w:val="both"/>
-      </w:pPr>
-      <w:r>
-        <w:t>Un día descubrió que había una banda de mafiosos que se dedicaba al contrabando de aves exóticas. Esta noticia enfadó tanto a Erin que decidió poner fin a esto, pero no sabía d</w:t>
-      </w:r>
-      <w:r>
-        <w:t>ó</w:t>
-      </w:r>
-      <w:r>
-        <w:t>nde se metía, y ahora tiene un problema con ellos, y debe huir de la ciudad, ayudándose de su poder especial.</w:t>
-      </w:r>
-    </w:p>
-    <w:p>
-      <w:pPr>
-        <w:jc w:val="both"/>
-      </w:pPr>
-    </w:p>
-    <w:p>
-      <w:pPr>
-        <w:jc w:val="both"/>
-      </w:pPr>
+        <w:t>Best</w:t>
+      </w:r>
       <w:r>
         <w:rPr>
           <w:i/>
           <w:iCs/>
         </w:rPr>
-        <w:t>William O’Callahan:</w:t>
+        <w:t>-</w:t>
+      </w:r>
+      <w:r>
+        <w:rPr>
+          <w:i/>
+          <w:iCs/>
+        </w:rPr>
+        <w:t>seller</w:t>
+      </w:r>
+      <w:proofErr w:type="spellEnd"/>
+      <w:proofErr w:type="gramEnd"/>
+      <w:r>
+        <w:t>, con m</w:t>
+      </w:r>
+      <w:r>
+        <w:t>ás</w:t>
+      </w:r>
+      <w:r>
+        <w:t xml:space="preserve"> de 7 ediciones, sobre c</w:t>
+      </w:r>
+      <w:r>
+        <w:t>ó</w:t>
+      </w:r>
+      <w:r>
+        <w:t xml:space="preserve">mo estudiar e investigar cada uno de los tipos de aves rapaces que existen en el mundo. </w:t>
+      </w:r>
+    </w:p>
+    <w:p>
+      <w:pPr>
+        <w:jc w:val="both"/>
+      </w:pPr>
+      <w:r>
+        <w:t xml:space="preserve">Desde que tiene uso de razón, ha sido consciente de que tenía un poder que lo </w:t>
+      </w:r>
+      <w:proofErr w:type="spellStart"/>
+      <w:r>
+        <w:t>hacia</w:t>
+      </w:r>
+      <w:proofErr w:type="spellEnd"/>
+      <w:r>
+        <w:t xml:space="preserve"> distinto del resto. Sin embargo, no fue hasta que tenía 12 años, cuando se dio cuenta de que podía controlarlo perfectamente, y cambiar entre su sombra y ella cuando quisiera. </w:t>
+      </w:r>
+    </w:p>
+    <w:p>
+      <w:pPr>
+        <w:jc w:val="both"/>
+      </w:pPr>
+      <w:r>
+        <w:t>Un día descubrió que había una banda de mafiosos que se dedicaba al contrabando de aves exóticas. Esta noticia enfadó tanto a Erin que decidió poner fin a esto, pero no sabía d</w:t>
+      </w:r>
+      <w:r>
+        <w:t>ó</w:t>
+      </w:r>
+      <w:r>
+        <w:t>nde se metía, y ahora tiene un problema con ellos, y debe huir de la ciudad, ayudándose de su poder especial.</w:t>
+      </w:r>
+    </w:p>
+    <w:p>
+      <w:pPr>
+        <w:jc w:val="both"/>
+      </w:pPr>
+    </w:p>
+    <w:p>
+      <w:pPr>
+        <w:jc w:val="both"/>
+      </w:pPr>
+      <w:r>
+        <w:rPr>
+          <w:i/>
+          <w:iCs/>
+        </w:rPr>
+        <w:t xml:space="preserve">William </w:t>
+      </w:r>
+      <w:proofErr w:type="spellStart"/>
+      <w:r>
+        <w:rPr>
+          <w:i/>
+          <w:iCs/>
+        </w:rPr>
+        <w:t>O’Callahan</w:t>
+      </w:r>
+      <w:proofErr w:type="spellEnd"/>
+      <w:r>
+        <w:rPr>
+          <w:i/>
+          <w:iCs/>
+        </w:rPr>
+        <w:t>:</w:t>
       </w:r>
       <w:r>
         <w:t xml:space="preserve"> El jefe de la banda de criminales que se dedican al contrabando de aves. Es una persona ambiciosa, egoísta, y sumamente inteligente. Nació en un barrio humilde de Belfast, donde creció y se cri</w:t>
@@ -1314,7 +1773,19 @@
         <w:jc w:val="both"/>
       </w:pPr>
       <w:r>
-        <w:t xml:space="preserve">Se mudó a EEUU con 27 años, allí conoció a un empresario que se dedicaba al contrabando de aves rapaces. Empezó a trabajar junto a él, hasta que vio que sus intereses no llegaban más allá de las águilas y los halcones, y decidió quitárselo de en medio. Ahora, él es el líder de la banda, y es respetado por todos sus súbditos. Se dedica al contrabando de todo tipo de especies de aves, siempre y cuando sean raras y valgan muchísimo dinero. </w:t>
+        <w:t xml:space="preserve">Se mudó a </w:t>
+      </w:r>
+      <w:proofErr w:type="gramStart"/>
+      <w:r>
+        <w:t>EEUU</w:t>
+      </w:r>
+      <w:proofErr w:type="gramEnd"/>
+      <w:r>
+        <w:t xml:space="preserve"> con 27 años, allí conoció a un empresario que se dedicaba al contrabando de aves rapaces. Empezó a trabajar junto a él, hasta que vio que sus intereses no llegaban más allá </w:t>
+      </w:r>
+      <w:r>
+        <w:lastRenderedPageBreak/>
+        <w:t xml:space="preserve">de las águilas y los halcones, y decidió quitárselo de en medio. Ahora, él es el líder de la banda, y es respetado por todos sus súbditos. Se dedica al contrabando de todo tipo de especies de aves, siempre y cuando sean raras y valgan muchísimo dinero. </w:t>
       </w:r>
     </w:p>
     <w:p>
@@ -1334,13 +1805,47 @@
       <w:r>
         <w:t xml:space="preserve">Este juego esta creado, producido y desarrollado por </w:t>
       </w:r>
+      <w:proofErr w:type="spellStart"/>
       <w:r>
         <w:rPr>
           <w:b/>
           <w:bCs/>
         </w:rPr>
-        <w:t>Rainbow Teapot Studios</w:t>
-      </w:r>
+        <w:t>Rainbow</w:t>
+      </w:r>
+      <w:proofErr w:type="spellEnd"/>
+      <w:r>
+        <w:rPr>
+          <w:b/>
+          <w:bCs/>
+        </w:rPr>
+        <w:t xml:space="preserve"> </w:t>
+      </w:r>
+      <w:proofErr w:type="spellStart"/>
+      <w:r>
+        <w:rPr>
+          <w:b/>
+          <w:bCs/>
+        </w:rPr>
+        <w:t>Teapot</w:t>
+      </w:r>
+      <w:proofErr w:type="spellEnd"/>
+      <w:r>
+        <w:rPr>
+          <w:b/>
+          <w:bCs/>
+        </w:rPr>
+        <w:t xml:space="preserve"> </w:t>
+      </w:r>
+      <w:proofErr w:type="spellStart"/>
+      <w:r>
+        <w:rPr>
+          <w:b/>
+          <w:bCs/>
+        </w:rPr>
+        <w:t>Studios</w:t>
+      </w:r>
+      <w:proofErr w:type="spellEnd"/>
       <w:r>
         <w:t xml:space="preserve">, cuyos miembros son: </w:t>
       </w:r>
@@ -1439,9 +1944,11 @@
         </w:rPr>
         <w:annotationRef/>
       </w:r>
+      <w:proofErr w:type="spellStart"/>
       <w:r>
         <w:t>Marvellous</w:t>
       </w:r>
+      <w:proofErr w:type="spellEnd"/>
     </w:p>
   </w:comment>
   <w:comment w:id="1" w:author="Andrea Rodriguez Gonzalez" w:date="2019-09-20T15:51:00Z" w:initials="ARG">
@@ -1472,7 +1979,15 @@
         <w:annotationRef/>
       </w:r>
       <w:r>
-        <w:t xml:space="preserve">Y la puntuación, no? </w:t>
+        <w:t xml:space="preserve">Y la puntuación, </w:t>
+      </w:r>
+      <w:proofErr w:type="gramStart"/>
+      <w:r>
+        <w:t>no?</w:t>
+      </w:r>
+      <w:proofErr w:type="gramEnd"/>
+      <w:r>
+        <w:t xml:space="preserve"> </w:t>
       </w:r>
     </w:p>
   </w:comment>
@@ -1487,8 +2002,13 @@
         </w:rPr>
         <w:annotationRef/>
       </w:r>
-      <w:r>
-        <w:t xml:space="preserve">Desde el menú de pausa no estaría bien poder acceder también al menú de opciones? </w:t>
+      <w:proofErr w:type="gramStart"/>
+      <w:r>
+        <w:t>Desde el menú de pausa no estaría bien poder acceder también al menú de opciones?</w:t>
+      </w:r>
+      <w:proofErr w:type="gramEnd"/>
+      <w:r>
+        <w:t xml:space="preserve"> </w:t>
       </w:r>
     </w:p>
   </w:comment>
@@ -1539,6 +2059,92 @@
 <file path=word/numbering.xml><?xml version="1.0" encoding="utf-8"?>
 <w:numbering xmlns:wpc="http://schemas.microsoft.com/office/word/2010/wordprocessingCanvas" xmlns:cx="http://schemas.microsoft.com/office/drawing/2014/chartex" xmlns:cx1="http://schemas.microsoft.com/office/drawing/2015/9/8/chartex" xmlns:cx2="http://schemas.microsoft.com/office/drawing/2015/10/21/chartex" xmlns:cx3="http://schemas.microsoft.com/office/drawing/2016/5/9/chartex" xmlns:cx4="http://schemas.microsoft.com/office/drawing/2016/5/10/chartex" xmlns:cx5="http://schemas.microsoft.com/office/drawing/2016/5/11/chartex" xmlns:cx6="http://schemas.microsoft.com/office/drawing/2016/5/12/chartex" xmlns:cx7="http://schemas.microsoft.com/office/drawing/2016/5/13/chartex" xmlns:cx8="http://schemas.microsoft.com/office/drawing/2016/5/14/chartex" xmlns:mc="http://schemas.openxmlformats.org/markup-compatibility/2006" xmlns:aink="http://schemas.microsoft.com/office/drawing/2016/ink" xmlns:am3d="http://schemas.microsoft.com/office/drawing/2017/model3d" xmlns:o="urn:schemas-microsoft-com:office:office" xmlns:r="http://schemas.openxmlformats.org/officeDocument/2006/relationships" xmlns:m="http://schemas.openxmlformats.org/officeDocument/2006/math" xmlns:v="urn:schemas-microsoft-com:vml" xmlns:wp14="http://schemas.microsoft.com/office/word/2010/wordprocessingDrawing" xmlns:wp="http://schemas.openxmlformats.org/drawingml/2006/wordprocessingDrawing" xmlns:w10="urn:schemas-microsoft-com:office:word" xmlns:w="http://schemas.openxmlformats.org/wordprocessingml/2006/main" xmlns:w14="http://schemas.microsoft.com/office/word/2010/wordml" xmlns:w15="http://schemas.microsoft.com/office/word/2012/wordml" xmlns:w16cid="http://schemas.microsoft.com/office/word/2016/wordml/cid" xmlns:w16se="http://schemas.microsoft.com/office/word/2015/wordml/symex" xmlns:wpg="http://schemas.microsoft.com/office/word/2010/wordprocessingGroup" xmlns:wpi="http://schemas.microsoft.com/office/word/2010/wordprocessingInk" xmlns:wne="http://schemas.microsoft.com/office/word/2006/wordml" xmlns:wps="http://schemas.microsoft.com/office/word/2010/wordprocessingShape" mc:Ignorable="w14 w15 w16se w16cid wp14">
   <w:abstractNum w:abstractNumId="0" w15:restartNumberingAfterBreak="0">
+    <w:nsid w:val="06342264"/>
+    <w:multiLevelType w:val="hybridMultilevel"/>
+    <w:tmpl w:val="391AEA88"/>
+    <w:lvl w:ilvl="0" w:tplc="0C0A000F">
+      <w:start w:val="1"/>
+      <w:numFmt w:val="decimal"/>
+      <w:lvlText w:val="%1."/>
+      <w:lvlJc w:val="left"/>
+      <w:pPr>
+        <w:ind w:left="720" w:hanging="360"/>
+      </w:pPr>
+    </w:lvl>
+    <w:lvl w:ilvl="1" w:tplc="0C0A0019" w:tentative="1">
+      <w:start w:val="1"/>
+      <w:numFmt w:val="lowerLetter"/>
+      <w:lvlText w:val="%2."/>
+      <w:lvlJc w:val="left"/>
+      <w:pPr>
+        <w:ind w:left="1440" w:hanging="360"/>
+      </w:pPr>
+    </w:lvl>
+    <w:lvl w:ilvl="2" w:tplc="0C0A001B" w:tentative="1">
+      <w:start w:val="1"/>
+      <w:numFmt w:val="lowerRoman"/>
+      <w:lvlText w:val="%3."/>
+      <w:lvlJc w:val="right"/>
+      <w:pPr>
+        <w:ind w:left="2160" w:hanging="180"/>
+      </w:pPr>
+    </w:lvl>
+    <w:lvl w:ilvl="3" w:tplc="0C0A000F" w:tentative="1">
+      <w:start w:val="1"/>
+      <w:numFmt w:val="decimal"/>
+      <w:lvlText w:val="%4."/>
+      <w:lvlJc w:val="left"/>
+      <w:pPr>
+        <w:ind w:left="2880" w:hanging="360"/>
+      </w:pPr>
+    </w:lvl>
+    <w:lvl w:ilvl="4" w:tplc="0C0A0019" w:tentative="1">
+      <w:start w:val="1"/>
+      <w:numFmt w:val="lowerLetter"/>
+      <w:lvlText w:val="%5."/>
+      <w:lvlJc w:val="left"/>
+      <w:pPr>
+        <w:ind w:left="3600" w:hanging="360"/>
+      </w:pPr>
+    </w:lvl>
+    <w:lvl w:ilvl="5" w:tplc="0C0A001B" w:tentative="1">
+      <w:start w:val="1"/>
+      <w:numFmt w:val="lowerRoman"/>
+      <w:lvlText w:val="%6."/>
+      <w:lvlJc w:val="right"/>
+      <w:pPr>
+        <w:ind w:left="4320" w:hanging="180"/>
+      </w:pPr>
+    </w:lvl>
+    <w:lvl w:ilvl="6" w:tplc="0C0A000F" w:tentative="1">
+      <w:start w:val="1"/>
+      <w:numFmt w:val="decimal"/>
+      <w:lvlText w:val="%7."/>
+      <w:lvlJc w:val="left"/>
+      <w:pPr>
+        <w:ind w:left="5040" w:hanging="360"/>
+      </w:pPr>
+    </w:lvl>
+    <w:lvl w:ilvl="7" w:tplc="0C0A0019" w:tentative="1">
+      <w:start w:val="1"/>
+      <w:numFmt w:val="lowerLetter"/>
+      <w:lvlText w:val="%8."/>
+      <w:lvlJc w:val="left"/>
+      <w:pPr>
+        <w:ind w:left="5760" w:hanging="360"/>
+      </w:pPr>
+    </w:lvl>
+    <w:lvl w:ilvl="8" w:tplc="0C0A001B" w:tentative="1">
+      <w:start w:val="1"/>
+      <w:numFmt w:val="lowerRoman"/>
+      <w:lvlText w:val="%9."/>
+      <w:lvlJc w:val="right"/>
+      <w:pPr>
+        <w:ind w:left="6480" w:hanging="180"/>
+      </w:pPr>
+    </w:lvl>
+  </w:abstractNum>
+  <w:abstractNum w:abstractNumId="1" w15:restartNumberingAfterBreak="0">
     <w:nsid w:val="15BB6C38"/>
     <w:multiLevelType w:val="hybridMultilevel"/>
     <w:tmpl w:val="F3D00F62"/>
@@ -1652,6 +2258,9 @@
     </w:lvl>
   </w:abstractNum>
   <w:num w:numId="1">
+    <w:abstractNumId w:val="1"/>
+  </w:num>
+  <w:num w:numId="2">
     <w:abstractNumId w:val="0"/>
   </w:num>
 </w:numbering>
@@ -2071,6 +2680,7 @@
   <w:style w:type="character" w:default="1" w:styleId="Fuentedeprrafopredeter">
     <w:name w:val="Default Paragraph Font"/>
     <w:uiPriority w:val="1"/>
+    <w:semiHidden/>
     <w:unhideWhenUsed/>
   </w:style>
   <w:style w:type="table" w:default="1" w:styleId="Tablanormal">

</xml_diff>

<commit_message>
Niveles 4 y 5 y actualización del GDD
</commit_message>
<xml_diff>
--- a/gdd.docx
+++ b/gdd.docx
@@ -276,21 +276,19 @@
             <w:pPr>
               <w:jc w:val="center"/>
             </w:pPr>
-            <w:bookmarkStart w:id="0" w:name="_GoBack"/>
-            <w:bookmarkEnd w:id="0"/>
             <w:r>
               <w:t xml:space="preserve">Nichos de jugadores concretos, </w:t>
             </w:r>
-            <w:commentRangeStart w:id="1"/>
+            <w:commentRangeStart w:id="0"/>
             <w:r>
               <w:t>que quieran romperse la cabeza durante un rato</w:t>
             </w:r>
-            <w:commentRangeEnd w:id="1"/>
+            <w:commentRangeEnd w:id="0"/>
             <w:r>
               <w:rPr>
                 <w:rStyle w:val="Refdecomentario"/>
               </w:rPr>
-              <w:commentReference w:id="1"/>
+              <w:commentReference w:id="0"/>
             </w:r>
             <w:r>
               <w:t>.</w:t>
@@ -679,15 +677,56 @@
       <w:pPr>
         <w:jc w:val="both"/>
       </w:pPr>
+      <w:commentRangeStart w:id="1"/>
+      <w:r>
+        <w:t xml:space="preserve">Los controles están basados en cualquier videojuego de plataformas en dos dimensiones: </w:t>
+      </w:r>
+      <w:r>
+        <w:t>En el caso de que sea un jugador, p</w:t>
+      </w:r>
+      <w:r>
+        <w:t xml:space="preserve">odremos controlar al personaje usando las teclas “W, A, S y D” o las flechas de dirección. También se podrá saltar con el personaje, y hacer algún movimiento extra, como agacharse, todavía pendiente de evaluar. </w:t>
+      </w:r>
+      <w:commentRangeEnd w:id="1"/>
+      <w:r>
+        <w:rPr>
+          <w:rStyle w:val="Refdecomentario"/>
+        </w:rPr>
+        <w:commentReference w:id="1"/>
+      </w:r>
+      <w:r>
+        <w:t>Sin embargo, si se juega en modo multijugador local, un jugador manejará la sombra</w:t>
+      </w:r>
+      <w:r>
+        <w:t xml:space="preserve"> con “W, A, S y D”, mientras que el otro manejará al personaje real con las flechas de dirección. Estos son los ajustes predeterminados, el jugador podrá elegir cambiar la configuración para invertir estos controles. </w:t>
+      </w:r>
+    </w:p>
+    <w:p>
+      <w:pPr>
+        <w:jc w:val="both"/>
+      </w:pPr>
+      <w:r>
+        <w:t xml:space="preserve">Adicionalmente, se usará la tecla “Shift” para cambiar entre el modo sombra y el modo normal. </w:t>
+      </w:r>
+    </w:p>
+    <w:p>
+      <w:pPr>
+        <w:jc w:val="both"/>
+      </w:pPr>
+      <w:r>
+        <w:t xml:space="preserve">Usaremos los mismos controles citados anteriormente para controlar a la sombra de nuestra protagonista. </w:t>
+      </w:r>
+    </w:p>
+    <w:p>
+      <w:pPr>
+        <w:jc w:val="both"/>
+      </w:pPr>
+      <w:r>
+        <w:t xml:space="preserve">No habrá sistema de guardar/cargar partida puesto que se trata de un juego rápido, habrá que pasarse los niveles enteros para poder acceder al siguiente. Lo único que se guardará será el progreso de los niveles, para no tener que empezar desde el principio cada vez que se cargue la </w:t>
+      </w:r>
       <w:commentRangeStart w:id="2"/>
       <w:r>
-        <w:t xml:space="preserve">Los controles están basados en cualquier videojuego de plataformas en dos dimensiones: </w:t>
-      </w:r>
-      <w:r>
-        <w:t>En el caso de que sea un jugador, p</w:t>
-      </w:r>
-      <w:r>
-        <w:t xml:space="preserve">odremos controlar al personaje usando las teclas “W, A, S y D” o las flechas de dirección. También se podrá saltar con el personaje, y hacer algún movimiento extra, como agacharse, todavía pendiente de evaluar. </w:t>
+        <w:t>página</w:t>
       </w:r>
       <w:commentRangeEnd w:id="2"/>
       <w:r>
@@ -695,47 +734,6 @@
           <w:rStyle w:val="Refdecomentario"/>
         </w:rPr>
         <w:commentReference w:id="2"/>
-      </w:r>
-      <w:r>
-        <w:t>Sin embargo, si se juega en modo multijugador local, un jugador manejará la sombra</w:t>
-      </w:r>
-      <w:r>
-        <w:t xml:space="preserve"> con “W, A, S y D”, mientras que el otro manejará al personaje real con las flechas de dirección. Estos son los ajustes predeterminados, el jugador podrá elegir cambiar la configuración para invertir estos controles. </w:t>
-      </w:r>
-    </w:p>
-    <w:p>
-      <w:pPr>
-        <w:jc w:val="both"/>
-      </w:pPr>
-      <w:r>
-        <w:t xml:space="preserve">Adicionalmente, se usará la tecla “Shift” para cambiar entre el modo sombra y el modo normal. </w:t>
-      </w:r>
-    </w:p>
-    <w:p>
-      <w:pPr>
-        <w:jc w:val="both"/>
-      </w:pPr>
-      <w:r>
-        <w:t xml:space="preserve">Usaremos los mismos controles citados anteriormente para controlar a la sombra de nuestra protagonista. </w:t>
-      </w:r>
-    </w:p>
-    <w:p>
-      <w:pPr>
-        <w:jc w:val="both"/>
-      </w:pPr>
-      <w:r>
-        <w:t xml:space="preserve">No habrá sistema de guardar/cargar partida puesto que se trata de un juego rápido, habrá que pasarse los niveles enteros para poder acceder al siguiente. Lo único que se guardará será el progreso de los niveles, para no tener que empezar desde el principio cada vez que se cargue la </w:t>
-      </w:r>
-      <w:commentRangeStart w:id="3"/>
-      <w:r>
-        <w:t>página</w:t>
-      </w:r>
-      <w:commentRangeEnd w:id="3"/>
-      <w:r>
-        <w:rPr>
-          <w:rStyle w:val="Refdecomentario"/>
-        </w:rPr>
-        <w:commentReference w:id="3"/>
       </w:r>
       <w:r>
         <w:t>; y la puntuación del jugador dentro del nivel, que dependerá del tiempo que haya tardado en superar el nivel, o del número de veces que haya cambiado entre el modo sombra y el modo normal</w:t>
@@ -1279,8 +1277,8 @@
       <w:pPr>
         <w:jc w:val="both"/>
       </w:pPr>
+      <w:commentRangeStart w:id="3"/>
       <w:commentRangeStart w:id="4"/>
-      <w:commentRangeStart w:id="5"/>
       <w:r>
         <w:rPr>
           <w:noProof/>
@@ -1334,6 +1332,13 @@
           </wp:inline>
         </w:drawing>
       </w:r>
+      <w:commentRangeEnd w:id="3"/>
+      <w:r>
+        <w:rPr>
+          <w:rStyle w:val="Refdecomentario"/>
+        </w:rPr>
+        <w:commentReference w:id="3"/>
+      </w:r>
       <w:commentRangeEnd w:id="4"/>
       <w:r>
         <w:rPr>
@@ -1341,30 +1346,563 @@
         </w:rPr>
         <w:commentReference w:id="4"/>
       </w:r>
-      <w:commentRangeEnd w:id="5"/>
-      <w:r>
-        <w:rPr>
-          <w:rStyle w:val="Refdecomentario"/>
-        </w:rPr>
-        <w:commentReference w:id="5"/>
-      </w:r>
-    </w:p>
-    <w:p>
-      <w:pPr>
-        <w:jc w:val="both"/>
-      </w:pPr>
-      <w:r>
-        <w:t xml:space="preserve">El juego tiene una progresión mayormente lineal, con algún módulo alternativo para algún caso concreto dentro del progreso del juego. A través del menú principal, se puede cerrar el juego, aunque siendo un juego de navegador, también se puede cerrar el juego quitando la pestaña del navegador. Una vez entramos en la pantalla de la selección de nivel, podemos elegir volver atrás al menú, o elegir el nivel que queramos jugar, dentro de todos los que tengamos disponibles. Una vez dentro del nivel, podemos pausar el juego, por si queremos cambiar la configuración de la partida, ya sea el sonido o los controles. </w:t>
-      </w:r>
-    </w:p>
-    <w:p>
-      <w:pPr>
-        <w:jc w:val="both"/>
-      </w:pPr>
-      <w:r>
+    </w:p>
+    <w:p>
+      <w:pPr>
+        <w:jc w:val="both"/>
+      </w:pPr>
+      <w:r>
+        <w:t xml:space="preserve">El juego empezará en la pantalla de inicio de juego(1), la cual tendrá un botón “Empezar” que nos llevará al menú principal. A parte de este botón, se verá un fondo con la temática del juego, el título del propio juego y algún otro detalle más que se pensará mas adelante. </w:t>
+      </w:r>
+    </w:p>
+    <w:p>
+      <w:pPr>
+        <w:jc w:val="center"/>
+      </w:pPr>
+      <w:r>
+        <w:rPr>
+          <w:noProof/>
+        </w:rPr>
         <w:lastRenderedPageBreak/>
-        <w:t xml:space="preserve">A través de este menú se puede volver a la pantalla de selector de niveles, por si nos hemos equivocado a la hora de elegir un nivel. Una vez que hemos acabado el nivel, volvemos automáticamente al selector de niveles, y veremos que el nivel siguiente se nos ha desbloqueado, siempre y cuando el nivel que hayamos superado sea el último de la lista de disponibles. </w:t>
-      </w:r>
+        <w:drawing>
+          <wp:inline distT="0" distB="0" distL="0" distR="0" wp14:anchorId="208C9650" wp14:editId="2A42F13B">
+            <wp:extent cx="3257550" cy="2562225"/>
+            <wp:effectExtent l="0" t="0" r="0" b="9525"/>
+            <wp:docPr id="2" name="Imagen 2"/>
+            <wp:cNvGraphicFramePr>
+              <a:graphicFrameLocks xmlns:a="http://schemas.openxmlformats.org/drawingml/2006/main" noChangeAspect="1"/>
+            </wp:cNvGraphicFramePr>
+            <a:graphic xmlns:a="http://schemas.openxmlformats.org/drawingml/2006/main">
+              <a:graphicData uri="http://schemas.openxmlformats.org/drawingml/2006/picture">
+                <pic:pic xmlns:pic="http://schemas.openxmlformats.org/drawingml/2006/picture">
+                  <pic:nvPicPr>
+                    <pic:cNvPr id="0" name="Picture 1"/>
+                    <pic:cNvPicPr>
+                      <a:picLocks noChangeAspect="1" noChangeArrowheads="1"/>
+                    </pic:cNvPicPr>
+                  </pic:nvPicPr>
+                  <pic:blipFill>
+                    <a:blip r:embed="rId12">
+                      <a:extLst>
+                        <a:ext uri="{28A0092B-C50C-407E-A947-70E740481C1C}">
+                          <a14:useLocalDpi xmlns:a14="http://schemas.microsoft.com/office/drawing/2010/main" val="0"/>
+                        </a:ext>
+                      </a:extLst>
+                    </a:blip>
+                    <a:srcRect/>
+                    <a:stretch>
+                      <a:fillRect/>
+                    </a:stretch>
+                  </pic:blipFill>
+                  <pic:spPr bwMode="auto">
+                    <a:xfrm>
+                      <a:off x="0" y="0"/>
+                      <a:ext cx="3257550" cy="2562225"/>
+                    </a:xfrm>
+                    <a:prstGeom prst="rect">
+                      <a:avLst/>
+                    </a:prstGeom>
+                    <a:noFill/>
+                    <a:ln>
+                      <a:noFill/>
+                    </a:ln>
+                  </pic:spPr>
+                </pic:pic>
+              </a:graphicData>
+            </a:graphic>
+          </wp:inline>
+        </w:drawing>
+      </w:r>
+    </w:p>
+    <w:p>
+      <w:pPr>
+        <w:pStyle w:val="Prrafodelista"/>
+        <w:numPr>
+          <w:ilvl w:val="0"/>
+          <w:numId w:val="3"/>
+        </w:numPr>
+        <w:jc w:val="center"/>
+        <w:rPr>
+          <w:i/>
+          <w:iCs/>
+        </w:rPr>
+      </w:pPr>
+      <w:r>
+        <w:rPr>
+          <w:i/>
+          <w:iCs/>
+        </w:rPr>
+        <w:t xml:space="preserve"> Inicio de Juego</w:t>
+      </w:r>
+    </w:p>
+    <w:p>
+      <w:pPr>
+        <w:jc w:val="both"/>
+      </w:pPr>
+      <w:r>
+        <w:t>Al pulsar el botón empezar, nos llevará al menú principal del juego (2)</w:t>
+      </w:r>
+      <w:r>
+        <w:t xml:space="preserve">, donde tendremos tres botones principales: “Jugar”, que nos llevará al selector de niveles del juego; “Opciones”, que nos permitirá acceder a las opciones y configuraciones que tendrá nuestro juego; y créditos, que nos llevará a la pantalla de créditos. </w:t>
+      </w:r>
+      <w:r>
+        <w:t xml:space="preserve"> </w:t>
+      </w:r>
+      <w:r>
+        <w:t>Adicionalmente, tendremos un botón en la esquina superior derecha de la pantalla con el que podremos salir del juego</w:t>
+      </w:r>
+      <w:r>
+        <w:t>(discutir que hará).</w:t>
+      </w:r>
+    </w:p>
+    <w:p>
+      <w:pPr>
+        <w:jc w:val="both"/>
+      </w:pPr>
+      <w:r>
+        <w:t xml:space="preserve">A los laterales de los botones principales tendremos dos imágenes de Erin, una suya(derecha) y una de su sombra(izquierda), orientadas, ambas, hacia los botones. El titulo del juego aparecerá en grande encima de los botones y, por último, habrá un fondo de estilo </w:t>
+      </w:r>
+      <w:r>
+        <w:rPr>
+          <w:i/>
+          <w:iCs/>
+        </w:rPr>
+        <w:t>parallax scrolling</w:t>
+      </w:r>
+      <w:r>
+        <w:t xml:space="preserve"> con temática parecida a la de la pantalla de Inicio de Juego(1) </w:t>
+      </w:r>
+    </w:p>
+    <w:p>
+      <w:pPr>
+        <w:jc w:val="both"/>
+      </w:pPr>
+      <w:r>
+        <w:t xml:space="preserve">Todo esto irá acompañado de una música de fondo. </w:t>
+      </w:r>
+    </w:p>
+    <w:p>
+      <w:pPr>
+        <w:jc w:val="both"/>
+      </w:pPr>
+    </w:p>
+    <w:p>
+      <w:pPr>
+        <w:jc w:val="center"/>
+      </w:pPr>
+      <w:r>
+        <w:rPr>
+          <w:noProof/>
+        </w:rPr>
+        <w:drawing>
+          <wp:inline distT="0" distB="0" distL="0" distR="0" wp14:anchorId="49330D3F" wp14:editId="59F19D19">
+            <wp:extent cx="3438525" cy="2867025"/>
+            <wp:effectExtent l="0" t="0" r="9525" b="9525"/>
+            <wp:docPr id="3" name="Imagen 3"/>
+            <wp:cNvGraphicFramePr>
+              <a:graphicFrameLocks xmlns:a="http://schemas.openxmlformats.org/drawingml/2006/main" noChangeAspect="1"/>
+            </wp:cNvGraphicFramePr>
+            <a:graphic xmlns:a="http://schemas.openxmlformats.org/drawingml/2006/main">
+              <a:graphicData uri="http://schemas.openxmlformats.org/drawingml/2006/picture">
+                <pic:pic xmlns:pic="http://schemas.openxmlformats.org/drawingml/2006/picture">
+                  <pic:nvPicPr>
+                    <pic:cNvPr id="0" name="Picture 2"/>
+                    <pic:cNvPicPr>
+                      <a:picLocks noChangeAspect="1" noChangeArrowheads="1"/>
+                    </pic:cNvPicPr>
+                  </pic:nvPicPr>
+                  <pic:blipFill>
+                    <a:blip r:embed="rId13">
+                      <a:extLst>
+                        <a:ext uri="{28A0092B-C50C-407E-A947-70E740481C1C}">
+                          <a14:useLocalDpi xmlns:a14="http://schemas.microsoft.com/office/drawing/2010/main" val="0"/>
+                        </a:ext>
+                      </a:extLst>
+                    </a:blip>
+                    <a:srcRect/>
+                    <a:stretch>
+                      <a:fillRect/>
+                    </a:stretch>
+                  </pic:blipFill>
+                  <pic:spPr bwMode="auto">
+                    <a:xfrm>
+                      <a:off x="0" y="0"/>
+                      <a:ext cx="3438525" cy="2867025"/>
+                    </a:xfrm>
+                    <a:prstGeom prst="rect">
+                      <a:avLst/>
+                    </a:prstGeom>
+                    <a:noFill/>
+                    <a:ln>
+                      <a:noFill/>
+                    </a:ln>
+                  </pic:spPr>
+                </pic:pic>
+              </a:graphicData>
+            </a:graphic>
+          </wp:inline>
+        </w:drawing>
+      </w:r>
+    </w:p>
+    <w:p>
+      <w:pPr>
+        <w:pStyle w:val="Prrafodelista"/>
+        <w:numPr>
+          <w:ilvl w:val="0"/>
+          <w:numId w:val="3"/>
+        </w:numPr>
+        <w:jc w:val="center"/>
+        <w:rPr>
+          <w:i/>
+          <w:iCs/>
+        </w:rPr>
+      </w:pPr>
+      <w:r>
+        <w:rPr>
+          <w:i/>
+          <w:iCs/>
+        </w:rPr>
+        <w:t>Menú Principal</w:t>
+      </w:r>
+    </w:p>
+    <w:p>
+      <w:pPr>
+        <w:jc w:val="both"/>
+      </w:pPr>
+      <w:r>
+        <w:lastRenderedPageBreak/>
+        <w:t>Si pulsamos en el Menú Principal (2) el botón de “Créditos”, nos mostrará una pantalla con el listado de los desarrolladores del videojuego</w:t>
+      </w:r>
+      <w:r>
+        <w:t>(3)</w:t>
+      </w:r>
+      <w:r>
+        <w:t>, así como los roles que han desempeñado cada uno de los mismos. Tan solo contendrá un botón en forma de fecha</w:t>
+      </w:r>
+      <w:r>
+        <w:t xml:space="preserve"> en la esquina superior izquierda. </w:t>
+      </w:r>
+    </w:p>
+    <w:p>
+      <w:pPr>
+        <w:jc w:val="both"/>
+      </w:pPr>
+      <w:r>
+        <w:t>Irá también acompañado de una música de fondo, distinta a la de otras pantalla</w:t>
+      </w:r>
+      <w:r>
+        <w:t xml:space="preserve"> que nos volverá al Menú Principal (2)</w:t>
+      </w:r>
+    </w:p>
+    <w:p>
+      <w:pPr>
+        <w:jc w:val="center"/>
+      </w:pPr>
+      <w:r>
+        <w:rPr>
+          <w:noProof/>
+        </w:rPr>
+        <w:drawing>
+          <wp:inline distT="0" distB="0" distL="0" distR="0" wp14:anchorId="39558296" wp14:editId="24F1D589">
+            <wp:extent cx="3514725" cy="2714625"/>
+            <wp:effectExtent l="0" t="0" r="9525" b="9525"/>
+            <wp:docPr id="4" name="Imagen 4"/>
+            <wp:cNvGraphicFramePr>
+              <a:graphicFrameLocks xmlns:a="http://schemas.openxmlformats.org/drawingml/2006/main" noChangeAspect="1"/>
+            </wp:cNvGraphicFramePr>
+            <a:graphic xmlns:a="http://schemas.openxmlformats.org/drawingml/2006/main">
+              <a:graphicData uri="http://schemas.openxmlformats.org/drawingml/2006/picture">
+                <pic:pic xmlns:pic="http://schemas.openxmlformats.org/drawingml/2006/picture">
+                  <pic:nvPicPr>
+                    <pic:cNvPr id="0" name="Picture 3"/>
+                    <pic:cNvPicPr>
+                      <a:picLocks noChangeAspect="1" noChangeArrowheads="1"/>
+                    </pic:cNvPicPr>
+                  </pic:nvPicPr>
+                  <pic:blipFill>
+                    <a:blip r:embed="rId14">
+                      <a:extLst>
+                        <a:ext uri="{28A0092B-C50C-407E-A947-70E740481C1C}">
+                          <a14:useLocalDpi xmlns:a14="http://schemas.microsoft.com/office/drawing/2010/main" val="0"/>
+                        </a:ext>
+                      </a:extLst>
+                    </a:blip>
+                    <a:srcRect/>
+                    <a:stretch>
+                      <a:fillRect/>
+                    </a:stretch>
+                  </pic:blipFill>
+                  <pic:spPr bwMode="auto">
+                    <a:xfrm>
+                      <a:off x="0" y="0"/>
+                      <a:ext cx="3514725" cy="2714625"/>
+                    </a:xfrm>
+                    <a:prstGeom prst="rect">
+                      <a:avLst/>
+                    </a:prstGeom>
+                    <a:noFill/>
+                    <a:ln>
+                      <a:noFill/>
+                    </a:ln>
+                  </pic:spPr>
+                </pic:pic>
+              </a:graphicData>
+            </a:graphic>
+          </wp:inline>
+        </w:drawing>
+      </w:r>
+    </w:p>
+    <w:p>
+      <w:pPr>
+        <w:pStyle w:val="Prrafodelista"/>
+        <w:numPr>
+          <w:ilvl w:val="0"/>
+          <w:numId w:val="3"/>
+        </w:numPr>
+        <w:jc w:val="center"/>
+        <w:rPr>
+          <w:i/>
+          <w:iCs/>
+        </w:rPr>
+      </w:pPr>
+      <w:r>
+        <w:rPr>
+          <w:i/>
+          <w:iCs/>
+        </w:rPr>
+        <w:t>Créditos</w:t>
+      </w:r>
+    </w:p>
+    <w:p>
+      <w:pPr>
+        <w:jc w:val="both"/>
+      </w:pPr>
+      <w:r>
+        <w:t xml:space="preserve">Si pulsamos en el Menú Principal (2) el botón de “Opciones” nos llevará a la pantalla de Opciones(4), desde la cual podremos acceder a todos los elementos que podremos configurar dentro del juego. </w:t>
+      </w:r>
+      <w:r>
+        <w:t xml:space="preserve">Habrá una pantalla cuadrada donde estarán recogidas todas las opciones en el centro de la pantalla: Podremos controlar el volumen general del juego, en una escala del 1 al 10; podremos cambiar el idioma del juego (de momento solo inglés y español) y activar y desactivar los efectos de sonido y la música. </w:t>
+      </w:r>
+    </w:p>
+    <w:p>
+      <w:pPr>
+        <w:jc w:val="both"/>
+      </w:pPr>
+      <w:r>
+        <w:t xml:space="preserve">Esta pantalla compartirá el fondo con el menú principal, y poseerá una flecha en la esquina superior izquierda de la pantalla que nos retornará al menú principal. </w:t>
+      </w:r>
+    </w:p>
+    <w:p>
+      <w:pPr>
+        <w:jc w:val="center"/>
+      </w:pPr>
+      <w:r>
+        <w:rPr>
+          <w:noProof/>
+        </w:rPr>
+        <w:drawing>
+          <wp:inline distT="0" distB="0" distL="0" distR="0" wp14:anchorId="30951F1D" wp14:editId="4F7C389D">
+            <wp:extent cx="3876675" cy="2486025"/>
+            <wp:effectExtent l="0" t="0" r="9525" b="9525"/>
+            <wp:docPr id="8" name="Imagen 8"/>
+            <wp:cNvGraphicFramePr>
+              <a:graphicFrameLocks xmlns:a="http://schemas.openxmlformats.org/drawingml/2006/main" noChangeAspect="1"/>
+            </wp:cNvGraphicFramePr>
+            <a:graphic xmlns:a="http://schemas.openxmlformats.org/drawingml/2006/main">
+              <a:graphicData uri="http://schemas.openxmlformats.org/drawingml/2006/picture">
+                <pic:pic xmlns:pic="http://schemas.openxmlformats.org/drawingml/2006/picture">
+                  <pic:nvPicPr>
+                    <pic:cNvPr id="0" name="Picture 4"/>
+                    <pic:cNvPicPr>
+                      <a:picLocks noChangeAspect="1" noChangeArrowheads="1"/>
+                    </pic:cNvPicPr>
+                  </pic:nvPicPr>
+                  <pic:blipFill>
+                    <a:blip r:embed="rId15">
+                      <a:extLst>
+                        <a:ext uri="{28A0092B-C50C-407E-A947-70E740481C1C}">
+                          <a14:useLocalDpi xmlns:a14="http://schemas.microsoft.com/office/drawing/2010/main" val="0"/>
+                        </a:ext>
+                      </a:extLst>
+                    </a:blip>
+                    <a:srcRect/>
+                    <a:stretch>
+                      <a:fillRect/>
+                    </a:stretch>
+                  </pic:blipFill>
+                  <pic:spPr bwMode="auto">
+                    <a:xfrm>
+                      <a:off x="0" y="0"/>
+                      <a:ext cx="3876675" cy="2486025"/>
+                    </a:xfrm>
+                    <a:prstGeom prst="rect">
+                      <a:avLst/>
+                    </a:prstGeom>
+                    <a:noFill/>
+                    <a:ln>
+                      <a:noFill/>
+                    </a:ln>
+                  </pic:spPr>
+                </pic:pic>
+              </a:graphicData>
+            </a:graphic>
+          </wp:inline>
+        </w:drawing>
+      </w:r>
+    </w:p>
+    <w:p>
+      <w:pPr>
+        <w:pStyle w:val="Prrafodelista"/>
+        <w:numPr>
+          <w:ilvl w:val="0"/>
+          <w:numId w:val="3"/>
+        </w:numPr>
+        <w:jc w:val="center"/>
+        <w:rPr>
+          <w:i/>
+          <w:iCs/>
+        </w:rPr>
+      </w:pPr>
+      <w:r>
+        <w:rPr>
+          <w:i/>
+          <w:iCs/>
+        </w:rPr>
+        <w:t>Opciones</w:t>
+      </w:r>
+    </w:p>
+    <w:p>
+      <w:pPr>
+        <w:jc w:val="both"/>
+      </w:pPr>
+      <w:r>
+        <w:lastRenderedPageBreak/>
+        <w:t xml:space="preserve">Si pulsamos en el Menú Principal (2) el botón de </w:t>
+      </w:r>
+      <w:r>
+        <w:t>“</w:t>
+      </w:r>
+      <w:r>
+        <w:t>Jugar</w:t>
+      </w:r>
+      <w:r>
+        <w:t xml:space="preserve">” nos llevará a la pantalla de Selector de Niveles (5). Esta pantalla nos muestra todos los niveles que están disponibles en el juego en esa versión. Cada uno de los niveles estará representado por un botón con el nombre del nivel. Si pulsamos sobre uno de los niveles accederemos al </w:t>
+      </w:r>
+      <w:r>
+        <w:rPr>
+          <w:i/>
+          <w:iCs/>
+        </w:rPr>
+        <w:t>mini-menú</w:t>
+      </w:r>
+      <w:r>
+        <w:t xml:space="preserve"> de ese nivel en concreto (5.1).</w:t>
+      </w:r>
+    </w:p>
+    <w:p>
+      <w:pPr>
+        <w:jc w:val="both"/>
+      </w:pPr>
+      <w:r>
+        <w:t xml:space="preserve">Debajo y encima del botón de cada nivel estarán Erin y su sombra, respectivamente. Cuando seleccionemos otro nivel, ambas se moverán por las líneas dibujadas (rojo y verde) hasta que lleguen al nivel que hemos seleccionado. La línea de puntos es para indicar la progresión que tendrán los niveles. </w:t>
+      </w:r>
+    </w:p>
+    <w:p>
+      <w:pPr>
+        <w:jc w:val="both"/>
+      </w:pPr>
+      <w:r>
+        <w:t>Desde un primer momento, solo estará disponible el nivel 1, por ende, los demás niveles estarán bloqueados y se verán en blanco y negro hasta que se desbloqueen. En el momento en el que se desbloquee un nivel, po</w:t>
+      </w:r>
+      <w:bookmarkStart w:id="5" w:name="_GoBack"/>
+      <w:bookmarkEnd w:id="5"/>
+      <w:r>
+        <w:t xml:space="preserve"> En la esquina superior izquierda aparece una flecha que nos llevará a la pantalla de Menú Principal (2). </w:t>
+      </w:r>
+    </w:p>
+    <w:p>
+      <w:pPr>
+        <w:jc w:val="center"/>
+      </w:pPr>
+      <w:r>
+        <w:rPr>
+          <w:noProof/>
+        </w:rPr>
+        <w:drawing>
+          <wp:inline distT="0" distB="0" distL="0" distR="0" wp14:anchorId="79A79134" wp14:editId="1EF103E0">
+            <wp:extent cx="3505200" cy="2495550"/>
+            <wp:effectExtent l="0" t="0" r="0" b="0"/>
+            <wp:docPr id="9" name="Imagen 9"/>
+            <wp:cNvGraphicFramePr>
+              <a:graphicFrameLocks xmlns:a="http://schemas.openxmlformats.org/drawingml/2006/main" noChangeAspect="1"/>
+            </wp:cNvGraphicFramePr>
+            <a:graphic xmlns:a="http://schemas.openxmlformats.org/drawingml/2006/main">
+              <a:graphicData uri="http://schemas.openxmlformats.org/drawingml/2006/picture">
+                <pic:pic xmlns:pic="http://schemas.openxmlformats.org/drawingml/2006/picture">
+                  <pic:nvPicPr>
+                    <pic:cNvPr id="0" name="Picture 5"/>
+                    <pic:cNvPicPr>
+                      <a:picLocks noChangeAspect="1" noChangeArrowheads="1"/>
+                    </pic:cNvPicPr>
+                  </pic:nvPicPr>
+                  <pic:blipFill>
+                    <a:blip r:embed="rId16">
+                      <a:extLst>
+                        <a:ext uri="{28A0092B-C50C-407E-A947-70E740481C1C}">
+                          <a14:useLocalDpi xmlns:a14="http://schemas.microsoft.com/office/drawing/2010/main" val="0"/>
+                        </a:ext>
+                      </a:extLst>
+                    </a:blip>
+                    <a:srcRect/>
+                    <a:stretch>
+                      <a:fillRect/>
+                    </a:stretch>
+                  </pic:blipFill>
+                  <pic:spPr bwMode="auto">
+                    <a:xfrm>
+                      <a:off x="0" y="0"/>
+                      <a:ext cx="3505200" cy="2495550"/>
+                    </a:xfrm>
+                    <a:prstGeom prst="rect">
+                      <a:avLst/>
+                    </a:prstGeom>
+                    <a:noFill/>
+                    <a:ln>
+                      <a:noFill/>
+                    </a:ln>
+                  </pic:spPr>
+                </pic:pic>
+              </a:graphicData>
+            </a:graphic>
+          </wp:inline>
+        </w:drawing>
+      </w:r>
+    </w:p>
+    <w:p>
+      <w:pPr>
+        <w:pStyle w:val="Prrafodelista"/>
+        <w:numPr>
+          <w:ilvl w:val="0"/>
+          <w:numId w:val="3"/>
+        </w:numPr>
+        <w:jc w:val="center"/>
+        <w:rPr>
+          <w:i/>
+          <w:iCs/>
+        </w:rPr>
+      </w:pPr>
+      <w:r>
+        <w:rPr>
+          <w:i/>
+          <w:iCs/>
+        </w:rPr>
+        <w:t>Selector de Niveles</w:t>
+      </w:r>
+    </w:p>
+    <w:p>
+      <w:pPr>
+        <w:jc w:val="both"/>
+      </w:pPr>
     </w:p>
     <w:p>
       <w:pPr>
@@ -1534,7 +2072,11 @@
         <w:t>p</w:t>
       </w:r>
       <w:r>
-        <w:t xml:space="preserve">osee dos reservas naturales donde cuida a las aves en peligro de extinción, y a aquellas que no tengan hogar o estén enfermas. Ganó mucho dinero gracias a un libro que escribió unos años atrás, que fue </w:t>
+        <w:t xml:space="preserve">osee dos reservas naturales donde cuida a las aves en peligro de extinción, y a aquellas que no tengan hogar o estén enfermas. </w:t>
+      </w:r>
+      <w:r>
+        <w:lastRenderedPageBreak/>
+        <w:t xml:space="preserve">Ganó mucho dinero gracias a un libro que escribió unos años atrás, que fue </w:t>
       </w:r>
       <w:r>
         <w:rPr>
@@ -1654,11 +2196,7 @@
         <w:jc w:val="both"/>
       </w:pPr>
       <w:r>
-        <w:t xml:space="preserve">Se mudó a EEUU con 27 años, allí conoció a un empresario que se dedicaba al contrabando de aves rapaces. Empezó a trabajar junto a él, hasta que vio que sus intereses no llegaban más allá </w:t>
-      </w:r>
-      <w:r>
-        <w:lastRenderedPageBreak/>
-        <w:t xml:space="preserve">de las águilas y los halcones, y decidió quitárselo de en medio. Ahora, él es el líder de la banda, y es respetado por todos sus súbditos. Se dedica al contrabando de todo tipo de especies de aves, siempre y cuando sean raras y valgan muchísimo dinero. </w:t>
+        <w:t xml:space="preserve">Se mudó a EEUU con 27 años, allí conoció a un empresario que se dedicaba al contrabando de aves rapaces. Empezó a trabajar junto a él, hasta que vio que sus intereses no llegaban más allá de las águilas y los halcones, y decidió quitárselo de en medio. Ahora, él es el líder de la banda, y es respetado por todos sus súbditos. Se dedica al contrabando de todo tipo de especies de aves, siempre y cuando sean raras y valgan muchísimo dinero. </w:t>
       </w:r>
     </w:p>
     <w:p>
@@ -1772,7 +2310,7 @@
 
 <file path=word/comments.xml><?xml version="1.0" encoding="utf-8"?>
 <w:comments xmlns:wpc="http://schemas.microsoft.com/office/word/2010/wordprocessingCanvas" xmlns:cx="http://schemas.microsoft.com/office/drawing/2014/chartex" xmlns:cx1="http://schemas.microsoft.com/office/drawing/2015/9/8/chartex" xmlns:cx2="http://schemas.microsoft.com/office/drawing/2015/10/21/chartex" xmlns:cx3="http://schemas.microsoft.com/office/drawing/2016/5/9/chartex" xmlns:cx4="http://schemas.microsoft.com/office/drawing/2016/5/10/chartex" xmlns:cx5="http://schemas.microsoft.com/office/drawing/2016/5/11/chartex" xmlns:cx6="http://schemas.microsoft.com/office/drawing/2016/5/12/chartex" xmlns:cx7="http://schemas.microsoft.com/office/drawing/2016/5/13/chartex" xmlns:cx8="http://schemas.microsoft.com/office/drawing/2016/5/14/chartex" xmlns:mc="http://schemas.openxmlformats.org/markup-compatibility/2006" xmlns:aink="http://schemas.microsoft.com/office/drawing/2016/ink" xmlns:am3d="http://schemas.microsoft.com/office/drawing/2017/model3d" xmlns:o="urn:schemas-microsoft-com:office:office" xmlns:r="http://schemas.openxmlformats.org/officeDocument/2006/relationships" xmlns:m="http://schemas.openxmlformats.org/officeDocument/2006/math" xmlns:v="urn:schemas-microsoft-com:vml" xmlns:wp14="http://schemas.microsoft.com/office/word/2010/wordprocessingDrawing" xmlns:wp="http://schemas.openxmlformats.org/drawingml/2006/wordprocessingDrawing" xmlns:w10="urn:schemas-microsoft-com:office:word" xmlns:w="http://schemas.openxmlformats.org/wordprocessingml/2006/main" xmlns:w14="http://schemas.microsoft.com/office/word/2010/wordml" xmlns:w15="http://schemas.microsoft.com/office/word/2012/wordml" xmlns:w16cid="http://schemas.microsoft.com/office/word/2016/wordml/cid" xmlns:w16se="http://schemas.microsoft.com/office/word/2015/wordml/symex" xmlns:wpg="http://schemas.microsoft.com/office/word/2010/wordprocessingGroup" xmlns:wpi="http://schemas.microsoft.com/office/word/2010/wordprocessingInk" xmlns:wne="http://schemas.microsoft.com/office/word/2006/wordml" xmlns:wps="http://schemas.microsoft.com/office/word/2010/wordprocessingShape" mc:Ignorable="w14 w15 w16se w16cid wp14">
-  <w:comment w:id="1" w:author="Andrea Rodriguez Gonzalez" w:date="2019-09-20T15:49:00Z" w:initials="ARG">
+  <w:comment w:id="0" w:author="Andrea Rodriguez Gonzalez" w:date="2019-09-20T15:49:00Z" w:initials="ARG">
     <w:p>
       <w:pPr>
         <w:pStyle w:val="Textocomentario"/>
@@ -1788,7 +2326,7 @@
       </w:r>
     </w:p>
   </w:comment>
-  <w:comment w:id="2" w:author="Andrea Rodriguez Gonzalez" w:date="2019-09-20T15:51:00Z" w:initials="ARG">
+  <w:comment w:id="1" w:author="Andrea Rodriguez Gonzalez" w:date="2019-09-20T15:51:00Z" w:initials="ARG">
     <w:p>
       <w:pPr>
         <w:pStyle w:val="Textocomentario"/>
@@ -1804,7 +2342,7 @@
       </w:r>
     </w:p>
   </w:comment>
-  <w:comment w:id="3" w:author="Andrea Rodriguez Gonzalez" w:date="2019-09-20T15:53:00Z" w:initials="ARG">
+  <w:comment w:id="2" w:author="Andrea Rodriguez Gonzalez" w:date="2019-09-20T15:53:00Z" w:initials="ARG">
     <w:p>
       <w:pPr>
         <w:pStyle w:val="Textocomentario"/>
@@ -1820,7 +2358,7 @@
       </w:r>
     </w:p>
   </w:comment>
-  <w:comment w:id="4" w:author="Andrea Rodriguez Gonzalez" w:date="2019-09-20T15:57:00Z" w:initials="ARG">
+  <w:comment w:id="3" w:author="Andrea Rodriguez Gonzalez" w:date="2019-09-20T15:57:00Z" w:initials="ARG">
     <w:p>
       <w:pPr>
         <w:pStyle w:val="Textocomentario"/>
@@ -1836,7 +2374,7 @@
       </w:r>
     </w:p>
   </w:comment>
-  <w:comment w:id="5" w:author="Carlos Marques" w:date="2019-09-23T19:55:00Z" w:initials="CM">
+  <w:comment w:id="4" w:author="Carlos Marques" w:date="2019-09-23T19:55:00Z" w:initials="CM">
     <w:p>
       <w:pPr>
         <w:pStyle w:val="Textocomentario"/>
@@ -2081,11 +2619,103 @@
       </w:rPr>
     </w:lvl>
   </w:abstractNum>
+  <w:abstractNum w:abstractNumId="2" w15:restartNumberingAfterBreak="0">
+    <w:nsid w:val="5C531AAD"/>
+    <w:multiLevelType w:val="hybridMultilevel"/>
+    <w:tmpl w:val="D4B0FB3C"/>
+    <w:lvl w:ilvl="0" w:tplc="ED905600">
+      <w:start w:val="1"/>
+      <w:numFmt w:val="decimal"/>
+      <w:lvlText w:val="(%1)"/>
+      <w:lvlJc w:val="left"/>
+      <w:pPr>
+        <w:ind w:left="720" w:hanging="360"/>
+      </w:pPr>
+      <w:rPr>
+        <w:rFonts w:hint="default"/>
+      </w:rPr>
+    </w:lvl>
+    <w:lvl w:ilvl="1" w:tplc="0C0A0019" w:tentative="1">
+      <w:start w:val="1"/>
+      <w:numFmt w:val="lowerLetter"/>
+      <w:lvlText w:val="%2."/>
+      <w:lvlJc w:val="left"/>
+      <w:pPr>
+        <w:ind w:left="1440" w:hanging="360"/>
+      </w:pPr>
+    </w:lvl>
+    <w:lvl w:ilvl="2" w:tplc="0C0A001B" w:tentative="1">
+      <w:start w:val="1"/>
+      <w:numFmt w:val="lowerRoman"/>
+      <w:lvlText w:val="%3."/>
+      <w:lvlJc w:val="right"/>
+      <w:pPr>
+        <w:ind w:left="2160" w:hanging="180"/>
+      </w:pPr>
+    </w:lvl>
+    <w:lvl w:ilvl="3" w:tplc="0C0A000F" w:tentative="1">
+      <w:start w:val="1"/>
+      <w:numFmt w:val="decimal"/>
+      <w:lvlText w:val="%4."/>
+      <w:lvlJc w:val="left"/>
+      <w:pPr>
+        <w:ind w:left="2880" w:hanging="360"/>
+      </w:pPr>
+    </w:lvl>
+    <w:lvl w:ilvl="4" w:tplc="0C0A0019" w:tentative="1">
+      <w:start w:val="1"/>
+      <w:numFmt w:val="lowerLetter"/>
+      <w:lvlText w:val="%5."/>
+      <w:lvlJc w:val="left"/>
+      <w:pPr>
+        <w:ind w:left="3600" w:hanging="360"/>
+      </w:pPr>
+    </w:lvl>
+    <w:lvl w:ilvl="5" w:tplc="0C0A001B" w:tentative="1">
+      <w:start w:val="1"/>
+      <w:numFmt w:val="lowerRoman"/>
+      <w:lvlText w:val="%6."/>
+      <w:lvlJc w:val="right"/>
+      <w:pPr>
+        <w:ind w:left="4320" w:hanging="180"/>
+      </w:pPr>
+    </w:lvl>
+    <w:lvl w:ilvl="6" w:tplc="0C0A000F" w:tentative="1">
+      <w:start w:val="1"/>
+      <w:numFmt w:val="decimal"/>
+      <w:lvlText w:val="%7."/>
+      <w:lvlJc w:val="left"/>
+      <w:pPr>
+        <w:ind w:left="5040" w:hanging="360"/>
+      </w:pPr>
+    </w:lvl>
+    <w:lvl w:ilvl="7" w:tplc="0C0A0019" w:tentative="1">
+      <w:start w:val="1"/>
+      <w:numFmt w:val="lowerLetter"/>
+      <w:lvlText w:val="%8."/>
+      <w:lvlJc w:val="left"/>
+      <w:pPr>
+        <w:ind w:left="5760" w:hanging="360"/>
+      </w:pPr>
+    </w:lvl>
+    <w:lvl w:ilvl="8" w:tplc="0C0A001B" w:tentative="1">
+      <w:start w:val="1"/>
+      <w:numFmt w:val="lowerRoman"/>
+      <w:lvlText w:val="%9."/>
+      <w:lvlJc w:val="right"/>
+      <w:pPr>
+        <w:ind w:left="6480" w:hanging="180"/>
+      </w:pPr>
+    </w:lvl>
+  </w:abstractNum>
   <w:num w:numId="1">
     <w:abstractNumId w:val="1"/>
   </w:num>
   <w:num w:numId="2">
     <w:abstractNumId w:val="0"/>
+  </w:num>
+  <w:num w:numId="3">
+    <w:abstractNumId w:val="2"/>
   </w:num>
 </w:numbering>
 </file>

</xml_diff>

<commit_message>
GDD y markdown final*
tanto al markdown como al gdd les falta la portada y el logotipo del juego, todo lo demás ya esta revidsado, leerlo por si aca
</commit_message>
<xml_diff>
--- a/gdd.docx
+++ b/gdd.docx
@@ -3305,12 +3305,14 @@
       <w:pPr>
         <w:jc w:val="both"/>
         <w:rPr>
-          <w:szCs w:val="24"/>
-        </w:rPr>
-      </w:pPr>
-      <w:r>
-        <w:rPr>
-          <w:szCs w:val="24"/>
+          <w:sz w:val="26"/>
+          <w:szCs w:val="26"/>
+        </w:rPr>
+      </w:pPr>
+      <w:r>
+        <w:rPr>
+          <w:sz w:val="26"/>
+          <w:szCs w:val="26"/>
         </w:rPr>
         <w:t>Primera mitad del siglo XX. Estados Unidos. La mafia gobierna sobre muchas de las ciudades principales. Algunas de ellas todavía están recuperándose de la devastadora guerra civil del té que sufrió el país a finales del siglo XIX.</w:t>
       </w:r>
@@ -3319,52 +3321,72 @@
       <w:pPr>
         <w:jc w:val="both"/>
         <w:rPr>
-          <w:szCs w:val="24"/>
-        </w:rPr>
-      </w:pPr>
-      <w:r>
-        <w:rPr>
-          <w:szCs w:val="24"/>
-        </w:rPr>
-        <w:t xml:space="preserve">Mientras algunos buscaban cualquier resto de valor que sirviera para poder comprar algo de comer, otros ganaban millones extorsionando a los demás para su propio beneficio. Reinaba la Anarquía en todo el país desde el final de la guerra: la gente no se atrevía a presentarse a formar gobierno por miedo a ser asesinados… o algo peor. </w:t>
+          <w:sz w:val="26"/>
+          <w:szCs w:val="26"/>
+        </w:rPr>
+      </w:pPr>
+      <w:r>
+        <w:rPr>
+          <w:sz w:val="26"/>
+          <w:szCs w:val="26"/>
+        </w:rPr>
+        <w:t xml:space="preserve">Mientras algunos buscaban cualquier resto de valor que sirviera para poder comprar algo de comer, otros ganaban millones extorsionando a los demás para su propio beneficio. Reinaba la </w:t>
+      </w:r>
+      <w:r>
+        <w:rPr>
+          <w:sz w:val="26"/>
+          <w:szCs w:val="26"/>
+        </w:rPr>
+        <w:t>a</w:t>
+      </w:r>
+      <w:r>
+        <w:rPr>
+          <w:sz w:val="26"/>
+          <w:szCs w:val="26"/>
+        </w:rPr>
+        <w:t xml:space="preserve">narquía en todo el país desde el final de la guerra: la gente no se atrevía a presentarse a formar gobierno por miedo a ser asesinados… o algo peor. </w:t>
       </w:r>
     </w:p>
     <w:p>
       <w:pPr>
         <w:jc w:val="both"/>
         <w:rPr>
-          <w:szCs w:val="24"/>
-        </w:rPr>
-      </w:pPr>
-      <w:r>
-        <w:rPr>
-          <w:szCs w:val="24"/>
+          <w:sz w:val="26"/>
+          <w:szCs w:val="26"/>
+        </w:rPr>
+      </w:pPr>
+      <w:r>
+        <w:rPr>
+          <w:sz w:val="26"/>
+          <w:szCs w:val="26"/>
         </w:rPr>
         <w:t>Nueva Orleans, una de las ciudades que había pasado por la tangente del ojo del huracán de este conflicto nacional, tenía suficientes recursos como para vale</w:t>
       </w:r>
       <w:r>
         <w:rPr>
-          <w:szCs w:val="24"/>
-        </w:rPr>
-        <w:t xml:space="preserve">rse por sí misma. </w:t>
-      </w:r>
-      <w:proofErr w:type="spellStart"/>
-      <w:r>
-        <w:rPr>
-          <w:szCs w:val="24"/>
-        </w:rPr>
-        <w:t>Aún</w:t>
-      </w:r>
-      <w:proofErr w:type="spellEnd"/>
-      <w:r>
-        <w:rPr>
-          <w:szCs w:val="24"/>
-        </w:rPr>
-        <w:t xml:space="preserve"> así, en las calles se veían las consecuencias de la guerra. No había casi gente por las calles; y los que estaban</w:t>
-      </w:r>
-      <w:r>
-        <w:rPr>
-          <w:szCs w:val="24"/>
+          <w:sz w:val="26"/>
+          <w:szCs w:val="26"/>
+        </w:rPr>
+        <w:t>rse por sí misma. A</w:t>
+      </w:r>
+      <w:r>
+        <w:rPr>
+          <w:sz w:val="26"/>
+          <w:szCs w:val="26"/>
+        </w:rPr>
+        <w:t>u</w:t>
+      </w:r>
+      <w:r>
+        <w:rPr>
+          <w:sz w:val="26"/>
+          <w:szCs w:val="26"/>
+        </w:rPr>
+        <w:t>n así, en las calles se veían las consecuencias de la guerra. No había casi gente por las calles; y los que estaban</w:t>
+      </w:r>
+      <w:r>
+        <w:rPr>
+          <w:sz w:val="26"/>
+          <w:szCs w:val="26"/>
         </w:rPr>
         <w:t xml:space="preserve">, tenían un aspecto horrible: ropas sucias, caras largas y roñosas… La tragedia estaba a flor de piel. </w:t>
       </w:r>
@@ -3373,87 +3395,173 @@
       <w:pPr>
         <w:jc w:val="both"/>
         <w:rPr>
-          <w:szCs w:val="24"/>
-        </w:rPr>
-      </w:pPr>
-      <w:r>
-        <w:rPr>
-          <w:szCs w:val="24"/>
-        </w:rPr>
-        <w:t xml:space="preserve">Aprovechando este bajón a escala nacional, algunas bandas de mafiosos decidieron empezar a realizar negocios ilegales. En esta ciudad, se puso de moda coleccionar </w:t>
-      </w:r>
-      <w:r>
-        <w:rPr>
-          <w:szCs w:val="24"/>
+          <w:sz w:val="26"/>
+          <w:szCs w:val="26"/>
+        </w:rPr>
+      </w:pPr>
+      <w:r>
+        <w:rPr>
+          <w:sz w:val="26"/>
+          <w:szCs w:val="26"/>
         </w:rPr>
         <w:lastRenderedPageBreak/>
-        <w:t>aves exóticas de otros países. Algo que solo los más ricos podían disfrutar, ya que este tipo de animales se cotizaban a precios disparados.</w:t>
+        <w:t>Aprovechando este bajón a escala nacional, algunas bandas de mafiosos decidieron empezar a realizar negocios ilegales. En esta ciudad, se puso de moda coleccionar aves exóticas de otros países. Algo que solo los más ricos podían disfrutar, ya que este tipo de animales se cotizaban a precios disparados.</w:t>
       </w:r>
     </w:p>
     <w:p>
       <w:pPr>
         <w:jc w:val="both"/>
         <w:rPr>
-          <w:szCs w:val="24"/>
-        </w:rPr>
-      </w:pPr>
-      <w:r>
-        <w:rPr>
-          <w:szCs w:val="24"/>
-        </w:rPr>
-        <w:t>El resto del mundo observó de cerca como se desarrolló la guerra, especialmente la CCCP, que aprovechó esto para estar a la cabeza en el desarrollo tecnológico e industrial. Actualmente, era la primera potencia económica del mundo con mucha diferencia. Desde que las dos coreas se volvieron a unir en una república, y china se convirtió en un desierto gigante por el desastre nuclear que sufrió hacían ya 20 años.</w:t>
-      </w:r>
-      <w:r>
-        <w:rPr>
-          <w:szCs w:val="24"/>
+          <w:sz w:val="26"/>
+          <w:szCs w:val="26"/>
+        </w:rPr>
+      </w:pPr>
+      <w:r>
+        <w:rPr>
+          <w:sz w:val="26"/>
+          <w:szCs w:val="26"/>
+        </w:rPr>
+        <w:t xml:space="preserve">El resto del mundo observó de cerca como se desarrolló la guerra, especialmente la CCCP, que aprovechó esto para estar a la cabeza en el desarrollo tecnológico e industrial. </w:t>
+      </w:r>
+      <w:r>
+        <w:rPr>
+          <w:sz w:val="26"/>
+          <w:szCs w:val="26"/>
+        </w:rPr>
+        <w:t>En ese momento</w:t>
+      </w:r>
+      <w:r>
+        <w:rPr>
+          <w:sz w:val="26"/>
+          <w:szCs w:val="26"/>
+        </w:rPr>
+        <w:t xml:space="preserve"> era la primera potencia económica del mundo con mucha diferencia</w:t>
+      </w:r>
+      <w:r>
+        <w:rPr>
+          <w:sz w:val="26"/>
+          <w:szCs w:val="26"/>
+        </w:rPr>
+        <w:t>; sobre todo</w:t>
+      </w:r>
+      <w:r>
+        <w:rPr>
+          <w:sz w:val="26"/>
+          <w:szCs w:val="26"/>
         </w:rPr>
         <w:t xml:space="preserve"> </w:t>
       </w:r>
+      <w:r>
+        <w:rPr>
+          <w:sz w:val="26"/>
+          <w:szCs w:val="26"/>
+        </w:rPr>
+        <w:t>d</w:t>
+      </w:r>
+      <w:r>
+        <w:rPr>
+          <w:sz w:val="26"/>
+          <w:szCs w:val="26"/>
+        </w:rPr>
+        <w:t xml:space="preserve">esde que las dos coreas se volvieron a unir en una república, y china se convirtió en un desierto gigante </w:t>
+      </w:r>
+      <w:r>
+        <w:rPr>
+          <w:sz w:val="26"/>
+          <w:szCs w:val="26"/>
+        </w:rPr>
+        <w:t>a causa del</w:t>
+      </w:r>
+      <w:r>
+        <w:rPr>
+          <w:sz w:val="26"/>
+          <w:szCs w:val="26"/>
+        </w:rPr>
+        <w:t xml:space="preserve"> desastre nuclear que sufrió hacía ya 20 años.</w:t>
+      </w:r>
+      <w:r>
+        <w:rPr>
+          <w:sz w:val="26"/>
+          <w:szCs w:val="26"/>
+        </w:rPr>
+        <w:t xml:space="preserve"> </w:t>
+      </w:r>
     </w:p>
     <w:p>
       <w:pPr>
         <w:jc w:val="both"/>
         <w:rPr>
-          <w:szCs w:val="24"/>
-        </w:rPr>
-      </w:pPr>
-      <w:r>
-        <w:rPr>
-          <w:szCs w:val="24"/>
-        </w:rPr>
-        <w:t xml:space="preserve">La Antártida desapareció por completo debido a un meteorito que cayó haría unos 100 años </w:t>
-      </w:r>
-      <w:proofErr w:type="spellStart"/>
-      <w:r>
-        <w:rPr>
-          <w:szCs w:val="24"/>
-        </w:rPr>
-        <w:t>mas</w:t>
-      </w:r>
-      <w:proofErr w:type="spellEnd"/>
-      <w:r>
-        <w:rPr>
-          <w:szCs w:val="24"/>
-        </w:rPr>
-        <w:t xml:space="preserve"> o menos, que hizo que aumentase el nivel del mar en todo el mundo </w:t>
-      </w:r>
-      <w:proofErr w:type="spellStart"/>
-      <w:r>
-        <w:rPr>
-          <w:szCs w:val="24"/>
-        </w:rPr>
-        <w:t>mas</w:t>
-      </w:r>
-      <w:proofErr w:type="spellEnd"/>
-      <w:r>
-        <w:rPr>
-          <w:szCs w:val="24"/>
-        </w:rPr>
-        <w:t xml:space="preserve"> o menos 1 metro. Hubo costas en todo el mundo (especialmente África y Oceanía) que quedaron inundadas debido a este fenómeno. </w:t>
-      </w:r>
-      <w:r>
-        <w:rPr>
-          <w:szCs w:val="24"/>
+          <w:sz w:val="26"/>
+          <w:szCs w:val="26"/>
+        </w:rPr>
+      </w:pPr>
+      <w:r>
+        <w:rPr>
+          <w:sz w:val="26"/>
+          <w:szCs w:val="26"/>
+        </w:rPr>
+        <w:t xml:space="preserve">La Antártida desapareció por completo debido a un meteorito que cayó haría </w:t>
+      </w:r>
+      <w:r>
+        <w:rPr>
+          <w:sz w:val="26"/>
+          <w:szCs w:val="26"/>
+        </w:rPr>
+        <w:t xml:space="preserve">ya </w:t>
+      </w:r>
+      <w:r>
+        <w:rPr>
+          <w:sz w:val="26"/>
+          <w:szCs w:val="26"/>
+        </w:rPr>
+        <w:t>unos 100 años m</w:t>
+      </w:r>
+      <w:r>
+        <w:rPr>
+          <w:sz w:val="26"/>
+          <w:szCs w:val="26"/>
+        </w:rPr>
+        <w:t>á</w:t>
+      </w:r>
+      <w:r>
+        <w:rPr>
+          <w:sz w:val="26"/>
+          <w:szCs w:val="26"/>
+        </w:rPr>
+        <w:t xml:space="preserve">s o menos, que hizo que aumentase el nivel del mar en todo el mundo </w:t>
+      </w:r>
+      <w:r>
+        <w:rPr>
+          <w:sz w:val="26"/>
+          <w:szCs w:val="26"/>
+        </w:rPr>
+        <w:t>aproximadamente</w:t>
+      </w:r>
+      <w:r>
+        <w:rPr>
+          <w:sz w:val="26"/>
+          <w:szCs w:val="26"/>
+        </w:rPr>
+        <w:t xml:space="preserve"> 1 metro. Hubo costas en todo el mundo (especialmente África y Oceanía) que </w:t>
+      </w:r>
+      <w:r>
+        <w:rPr>
+          <w:sz w:val="26"/>
+          <w:szCs w:val="26"/>
+        </w:rPr>
+        <w:t>desaparecieron</w:t>
+      </w:r>
+      <w:r>
+        <w:rPr>
+          <w:sz w:val="26"/>
+          <w:szCs w:val="26"/>
+        </w:rPr>
+        <w:t xml:space="preserve"> debido a este fenómeno. </w:t>
+      </w:r>
+      <w:r>
+        <w:rPr>
+          <w:sz w:val="26"/>
+          <w:szCs w:val="26"/>
         </w:rPr>
         <w:t xml:space="preserve"> </w:t>
       </w:r>
@@ -3623,6 +3731,10 @@
     <w:p>
       <w:pPr>
         <w:jc w:val="both"/>
+        <w:rPr>
+          <w:sz w:val="26"/>
+          <w:szCs w:val="26"/>
+        </w:rPr>
       </w:pPr>
     </w:p>
     <w:p>
@@ -3654,159 +3766,313 @@
     <w:p>
       <w:pPr>
         <w:jc w:val="both"/>
-      </w:pPr>
-      <w:r>
+        <w:rPr>
+          <w:sz w:val="26"/>
+          <w:szCs w:val="26"/>
+        </w:rPr>
+      </w:pPr>
+      <w:r>
+        <w:rPr>
+          <w:sz w:val="26"/>
+          <w:szCs w:val="26"/>
+        </w:rPr>
         <w:t xml:space="preserve">Nuestro jugador tendrá la oportunidad de </w:t>
       </w:r>
       <w:r>
+        <w:rPr>
+          <w:sz w:val="26"/>
+          <w:szCs w:val="26"/>
+        </w:rPr>
         <w:t>experimentar todas las mecánicas clásicas de un juego de plataformas en dos dimensiones. Sin embargo, contará con el extra de una mecánica especial: podrá cambiar el control del personaje para jugar con su sombra, es decir, se podrá interactuar con la sombra de nuestra protagonista para sortear los obstáculos que nos encontraremos a lo largo de los niveles.</w:t>
       </w:r>
     </w:p>
     <w:p>
       <w:pPr>
         <w:jc w:val="both"/>
-      </w:pPr>
-      <w:r>
-        <w:t xml:space="preserve">¿Cómo funciona esta mecánica?, muy fácil: El jugador verá en todo momento en la pantalla al personaje y a su sombra, junto con el resto del nivel. Cuando el jugador lo considere oportuno, podrá elegir cambiar para controlar a la sombra del personaje. Mientras se controle al personaje, la sombra imitará los movimientos de éste, tal y como haría una sombra común. No obstante, cuando elijamos controlar a la sombra, nuestro personaje real se quedará inmóvil. La sombra solo podrá moverse por los bordes de las sombras que generen los objetos del escenario en </w:t>
-      </w:r>
-      <w:r>
+        <w:rPr>
+          <w:sz w:val="26"/>
+          <w:szCs w:val="26"/>
+        </w:rPr>
+      </w:pPr>
+      <w:r>
+        <w:rPr>
+          <w:sz w:val="26"/>
+          <w:szCs w:val="26"/>
+        </w:rPr>
         <w:lastRenderedPageBreak/>
-        <w:t xml:space="preserve">concreto. Una vez se esté jugando con la sombra, </w:t>
-      </w:r>
-      <w:r>
+        <w:t xml:space="preserve">¿Cómo funciona esta mecánica?, muy fácil: El jugador verá en todo momento en la pantalla al personaje y a su sombra, junto con el resto del nivel. Cuando el jugador lo considere oportuno, podrá elegir cambiar para controlar a la sombra del personaje. Mientras se controle al personaje, la sombra imitará los movimientos de éste, tal y como haría una sombra común. No obstante, cuando elijamos controlar a la sombra, nuestro personaje real se quedará inmóvil. La sombra solo podrá moverse por los bordes de las sombras que generen los objetos del escenario en concreto. Una vez se esté jugando con la sombra, </w:t>
+      </w:r>
+      <w:r>
+        <w:rPr>
+          <w:sz w:val="26"/>
+          <w:szCs w:val="26"/>
+        </w:rPr>
         <w:t xml:space="preserve">para volver a jugar con el personaje real, </w:t>
       </w:r>
       <w:r>
+        <w:rPr>
+          <w:sz w:val="26"/>
+          <w:szCs w:val="26"/>
+        </w:rPr>
         <w:t xml:space="preserve">bastará con pulsar de nuevo el botón correspondiente, y la cámara volverá al personaje real. </w:t>
       </w:r>
       <w:r>
+        <w:rPr>
+          <w:sz w:val="26"/>
+          <w:szCs w:val="26"/>
+        </w:rPr>
         <w:t xml:space="preserve"> </w:t>
       </w:r>
     </w:p>
     <w:p>
       <w:pPr>
         <w:jc w:val="both"/>
-      </w:pPr>
-      <w:r>
+        <w:rPr>
+          <w:sz w:val="26"/>
+          <w:szCs w:val="26"/>
+        </w:rPr>
+      </w:pPr>
+      <w:r>
+        <w:rPr>
+          <w:sz w:val="26"/>
+          <w:szCs w:val="26"/>
+        </w:rPr>
         <w:t xml:space="preserve">Existirán momentos en los que dependeremos de lo que haga la sombra para poder avanzar dentro del nivel, mientras que habrá situaciones en las que tendremos que ayudar a la sombra para que pueda avanzar en su parte del escenario. </w:t>
       </w:r>
     </w:p>
     <w:p>
       <w:pPr>
         <w:jc w:val="both"/>
-      </w:pPr>
-      <w:r>
+        <w:rPr>
+          <w:sz w:val="26"/>
+          <w:szCs w:val="26"/>
+        </w:rPr>
+      </w:pPr>
+      <w:r>
+        <w:rPr>
+          <w:sz w:val="26"/>
+          <w:szCs w:val="26"/>
+        </w:rPr>
         <w:t>No podremos cambiar al modo sombra en cualquier momento, se tiene que dar la situación de que la sombra esté alineada con la sombra de algún objeto a modo de suelo. Si</w:t>
       </w:r>
       <w:r>
+        <w:rPr>
+          <w:sz w:val="26"/>
+          <w:szCs w:val="26"/>
+        </w:rPr>
         <w:t xml:space="preserve"> </w:t>
       </w:r>
       <w:r>
+        <w:rPr>
+          <w:sz w:val="26"/>
+          <w:szCs w:val="26"/>
+        </w:rPr>
         <w:t xml:space="preserve">no, no pasará nada. </w:t>
       </w:r>
     </w:p>
     <w:p>
       <w:pPr>
         <w:jc w:val="both"/>
-      </w:pPr>
-      <w:r>
+        <w:rPr>
+          <w:sz w:val="26"/>
+          <w:szCs w:val="26"/>
+        </w:rPr>
+      </w:pPr>
+      <w:r>
+        <w:rPr>
+          <w:sz w:val="26"/>
+          <w:szCs w:val="26"/>
+        </w:rPr>
         <w:t xml:space="preserve">Existen ciertos tipos de eventos que la sombra puede realizar </w:t>
       </w:r>
       <w:r>
+        <w:rPr>
+          <w:sz w:val="26"/>
+          <w:szCs w:val="26"/>
+        </w:rPr>
         <w:t>y el personaje real</w:t>
       </w:r>
       <w:r>
+        <w:rPr>
+          <w:sz w:val="26"/>
+          <w:szCs w:val="26"/>
+        </w:rPr>
         <w:t xml:space="preserve"> no. La sombra puede, </w:t>
       </w:r>
       <w:proofErr w:type="spellStart"/>
       <w:r>
+        <w:rPr>
+          <w:sz w:val="26"/>
+          <w:szCs w:val="26"/>
+        </w:rPr>
         <w:t>a parte</w:t>
       </w:r>
       <w:proofErr w:type="spellEnd"/>
       <w:r>
+        <w:rPr>
+          <w:sz w:val="26"/>
+          <w:szCs w:val="26"/>
+        </w:rPr>
         <w:t xml:space="preserve"> de pasar por las paredes con rejilla, recibe daño si le da la luz directa de manera artificial, ya sea con bombillas, lámparas, farolas, etc. </w:t>
       </w:r>
     </w:p>
     <w:p>
       <w:pPr>
         <w:jc w:val="both"/>
-      </w:pPr>
-      <w:r>
+        <w:rPr>
+          <w:sz w:val="26"/>
+          <w:szCs w:val="26"/>
+        </w:rPr>
+      </w:pPr>
+      <w:r>
+        <w:rPr>
+          <w:sz w:val="26"/>
+          <w:szCs w:val="26"/>
+        </w:rPr>
         <w:t>La vista principal del juego consiste en un plano frontal, donde se ve el escenario real, con nuestro personaje real, y, encima de éste, el escenario proyectado por la sombra. Todo con vista en 2D.</w:t>
       </w:r>
     </w:p>
     <w:p>
       <w:pPr>
         <w:jc w:val="both"/>
+        <w:rPr>
+          <w:sz w:val="26"/>
+          <w:szCs w:val="26"/>
+        </w:rPr>
       </w:pPr>
       <w:commentRangeStart w:id="6"/>
       <w:r>
+        <w:rPr>
+          <w:sz w:val="26"/>
+          <w:szCs w:val="26"/>
+        </w:rPr>
         <w:t xml:space="preserve">Los controles están basados en cualquier videojuego de plataformas en dos dimensiones: </w:t>
       </w:r>
       <w:r>
+        <w:rPr>
+          <w:sz w:val="26"/>
+          <w:szCs w:val="26"/>
+        </w:rPr>
         <w:t>En el caso de que sea un jugador, p</w:t>
       </w:r>
       <w:r>
+        <w:rPr>
+          <w:sz w:val="26"/>
+          <w:szCs w:val="26"/>
+        </w:rPr>
         <w:t xml:space="preserve">odremos controlar al personaje usando las teclas “W, A, S y D” o las flechas de dirección. También se podrá saltar con el personaje, y hacer algún movimiento extra, como agacharse, todavía pendiente de evaluar. </w:t>
       </w:r>
       <w:commentRangeEnd w:id="6"/>
       <w:r>
         <w:rPr>
           <w:rStyle w:val="Refdecomentario"/>
+          <w:sz w:val="26"/>
+          <w:szCs w:val="26"/>
         </w:rPr>
         <w:commentReference w:id="6"/>
       </w:r>
       <w:r>
+        <w:rPr>
+          <w:sz w:val="26"/>
+          <w:szCs w:val="26"/>
+        </w:rPr>
         <w:t>Sin embargo, si se juega en modo multijugador local, un jugador manejará la sombra</w:t>
       </w:r>
       <w:r>
+        <w:rPr>
+          <w:sz w:val="26"/>
+          <w:szCs w:val="26"/>
+        </w:rPr>
         <w:t xml:space="preserve"> con “W, A, S y D”, mientras que el otro manejará al personaje real con las flechas de dirección. Estos son los ajustes predeterminados, el jugador podrá elegir cambiar la configuración para invertir estos controles. </w:t>
       </w:r>
     </w:p>
     <w:p>
       <w:pPr>
         <w:jc w:val="both"/>
-      </w:pPr>
-      <w:r>
+        <w:rPr>
+          <w:sz w:val="26"/>
+          <w:szCs w:val="26"/>
+        </w:rPr>
+      </w:pPr>
+      <w:r>
+        <w:rPr>
+          <w:sz w:val="26"/>
+          <w:szCs w:val="26"/>
+        </w:rPr>
         <w:t xml:space="preserve">Adicionalmente, se usará la tecla “Shift” para cambiar entre el modo sombra y el modo normal. </w:t>
       </w:r>
     </w:p>
     <w:p>
       <w:pPr>
         <w:jc w:val="both"/>
-      </w:pPr>
-      <w:r>
+        <w:rPr>
+          <w:sz w:val="26"/>
+          <w:szCs w:val="26"/>
+        </w:rPr>
+      </w:pPr>
+      <w:r>
+        <w:rPr>
+          <w:sz w:val="26"/>
+          <w:szCs w:val="26"/>
+        </w:rPr>
         <w:t xml:space="preserve">Usaremos los mismos controles citados anteriormente para controlar a la sombra de nuestra protagonista. </w:t>
       </w:r>
     </w:p>
     <w:p>
       <w:pPr>
         <w:jc w:val="both"/>
-      </w:pPr>
-      <w:r>
+        <w:rPr>
+          <w:sz w:val="26"/>
+          <w:szCs w:val="26"/>
+        </w:rPr>
+      </w:pPr>
+      <w:r>
+        <w:rPr>
+          <w:sz w:val="26"/>
+          <w:szCs w:val="26"/>
+        </w:rPr>
+        <w:lastRenderedPageBreak/>
         <w:t xml:space="preserve">No habrá sistema de guardar/cargar partida puesto que se trata de un juego rápido, habrá que pasarse los niveles enteros para poder acceder al siguiente. Lo único que se guardará será el progreso de los niveles, para no tener que empezar desde el principio cada vez que se cargue la </w:t>
       </w:r>
       <w:commentRangeStart w:id="7"/>
       <w:r>
+        <w:rPr>
+          <w:sz w:val="26"/>
+          <w:szCs w:val="26"/>
+        </w:rPr>
         <w:t>página</w:t>
       </w:r>
       <w:commentRangeEnd w:id="7"/>
       <w:r>
         <w:rPr>
           <w:rStyle w:val="Refdecomentario"/>
+          <w:sz w:val="26"/>
+          <w:szCs w:val="26"/>
         </w:rPr>
         <w:commentReference w:id="7"/>
       </w:r>
       <w:r>
+        <w:rPr>
+          <w:sz w:val="26"/>
+          <w:szCs w:val="26"/>
+        </w:rPr>
         <w:t>; y la puntuación del jugador dentro del nivel, que dependerá del tiempo que haya tardado en superar el nivel, o del número de veces que haya cambiado entre el modo sombra y el modo normal</w:t>
       </w:r>
       <w:r>
+        <w:rPr>
+          <w:sz w:val="26"/>
+          <w:szCs w:val="26"/>
+        </w:rPr>
         <w:t xml:space="preserve">. </w:t>
       </w:r>
     </w:p>
     <w:p>
       <w:pPr>
         <w:jc w:val="both"/>
+        <w:rPr>
+          <w:sz w:val="26"/>
+          <w:szCs w:val="26"/>
+        </w:rPr>
       </w:pPr>
     </w:p>
     <w:p>
@@ -3838,45 +4104,85 @@
     <w:p>
       <w:pPr>
         <w:jc w:val="both"/>
-      </w:pPr>
-      <w:r>
+        <w:rPr>
+          <w:sz w:val="26"/>
+          <w:szCs w:val="26"/>
+        </w:rPr>
+      </w:pPr>
+      <w:r>
+        <w:rPr>
+          <w:sz w:val="26"/>
+          <w:szCs w:val="26"/>
+        </w:rPr>
         <w:t>El juego posee una interfaz un tanto sencilla: Para empezar, tenemos el HUD, que será básicamente un indicador de si es</w:t>
       </w:r>
       <w:r>
+        <w:rPr>
+          <w:sz w:val="26"/>
+          <w:szCs w:val="26"/>
+        </w:rPr>
         <w:t>tamos en el modo sombra o en el modo normal</w:t>
       </w:r>
       <w:r>
-        <w:t xml:space="preserve"> y una barra que indicará la vida del personaje. La vida puede perderse tanto </w:t>
-      </w:r>
-      <w:r>
-        <w:lastRenderedPageBreak/>
-        <w:t>en el modo sombra como el normal, y puede reestablecerse también en ambos modos</w:t>
-      </w:r>
-      <w:r>
+        <w:rPr>
+          <w:sz w:val="26"/>
+          <w:szCs w:val="26"/>
+        </w:rPr>
+        <w:t xml:space="preserve"> y una barra que indicará la vida del personaje. La vida puede perderse tanto en el modo sombra como el normal, y puede reestablecerse también en ambos modos</w:t>
+      </w:r>
+      <w:r>
+        <w:rPr>
+          <w:sz w:val="26"/>
+          <w:szCs w:val="26"/>
+        </w:rPr>
         <w:t>.</w:t>
       </w:r>
     </w:p>
     <w:p>
       <w:pPr>
         <w:jc w:val="both"/>
-      </w:pPr>
-      <w:r>
+        <w:rPr>
+          <w:sz w:val="26"/>
+          <w:szCs w:val="26"/>
+        </w:rPr>
+      </w:pPr>
+      <w:r>
+        <w:rPr>
+          <w:sz w:val="26"/>
+          <w:szCs w:val="26"/>
+        </w:rPr>
         <w:t xml:space="preserve">Se nos mostrará un botón en la parte superior derecha de la pantalla, que nos permitirá acceder al menú de opciones dentro del juego. Adicionalmente, </w:t>
       </w:r>
       <w:proofErr w:type="gramStart"/>
       <w:r>
+        <w:rPr>
+          <w:sz w:val="26"/>
+          <w:szCs w:val="26"/>
+        </w:rPr>
         <w:t>y</w:t>
       </w:r>
       <w:proofErr w:type="gramEnd"/>
       <w:r>
+        <w:rPr>
+          <w:sz w:val="26"/>
+          <w:szCs w:val="26"/>
+        </w:rPr>
         <w:t xml:space="preserve"> por último, un indicador que nos mostrará el tiempo que llevamos jugando al nivel. </w:t>
       </w:r>
     </w:p>
     <w:p>
       <w:pPr>
         <w:jc w:val="both"/>
-      </w:pPr>
-      <w:r>
+        <w:rPr>
+          <w:sz w:val="26"/>
+          <w:szCs w:val="26"/>
+        </w:rPr>
+      </w:pPr>
+      <w:r>
+        <w:rPr>
+          <w:sz w:val="26"/>
+          <w:szCs w:val="26"/>
+        </w:rPr>
         <w:t xml:space="preserve"> También aparecerá una línea en la parte superior derecha de la pantalla, que nos indicará la progresión dentro del nivel. </w:t>
       </w:r>
     </w:p>
@@ -4089,73 +4395,149 @@
     <w:p>
       <w:pPr>
         <w:jc w:val="both"/>
-      </w:pPr>
-      <w:r>
+        <w:rPr>
+          <w:sz w:val="26"/>
+          <w:szCs w:val="26"/>
+        </w:rPr>
+      </w:pPr>
+      <w:r>
+        <w:rPr>
+          <w:sz w:val="26"/>
+          <w:szCs w:val="26"/>
+        </w:rPr>
         <w:t>Los niveles serán individuales, y no tendrán una progresión directa, pero s</w:t>
       </w:r>
       <w:r>
+        <w:rPr>
+          <w:sz w:val="26"/>
+          <w:szCs w:val="26"/>
+        </w:rPr>
         <w:t>í</w:t>
       </w:r>
       <w:r>
+        <w:rPr>
+          <w:sz w:val="26"/>
+          <w:szCs w:val="26"/>
+        </w:rPr>
         <w:t xml:space="preserve"> necesaria, es decir, no se verá una progresión explícita dentro de cada nivel, pero es necesario completar un nivel para poder pasar al siguiente. </w:t>
       </w:r>
     </w:p>
     <w:p>
       <w:pPr>
         <w:jc w:val="both"/>
-      </w:pPr>
-      <w:r>
+        <w:rPr>
+          <w:sz w:val="26"/>
+          <w:szCs w:val="26"/>
+        </w:rPr>
+      </w:pPr>
+      <w:r>
+        <w:rPr>
+          <w:sz w:val="26"/>
+          <w:szCs w:val="26"/>
+        </w:rPr>
         <w:t xml:space="preserve">Todos los niveles se estructuran de la misma manera, empezamos en el lateral izquierdo de la pantalla al inicio, y para completarlo tendremos que avanzar a la derecha hasta el final </w:t>
       </w:r>
       <w:proofErr w:type="gramStart"/>
       <w:r>
+        <w:rPr>
+          <w:sz w:val="26"/>
+          <w:szCs w:val="26"/>
+        </w:rPr>
         <w:t>del mismo</w:t>
       </w:r>
       <w:proofErr w:type="gramEnd"/>
       <w:r>
+        <w:rPr>
+          <w:sz w:val="26"/>
+          <w:szCs w:val="26"/>
+        </w:rPr>
         <w:t xml:space="preserve">. Dentro de cada nivel existen cambios de escenario, es decir, una vez que lleguemos al final de una escena del nivel, el escenario se moverá para dejarnos avanzar, pero seguiremos estando en el mismo nivel. </w:t>
       </w:r>
     </w:p>
     <w:p>
       <w:pPr>
         <w:jc w:val="both"/>
-      </w:pPr>
-      <w:r>
+        <w:rPr>
+          <w:sz w:val="26"/>
+          <w:szCs w:val="26"/>
+        </w:rPr>
+      </w:pPr>
+      <w:r>
+        <w:rPr>
+          <w:sz w:val="26"/>
+          <w:szCs w:val="26"/>
+        </w:rPr>
         <w:t xml:space="preserve">Existirán ciertos niveles que requerirán obtener algún coleccionable u objeto para poder superarlo, así como accionar algún mecanismo o eventos similares. También habrá niveles que requerirán completarlos en un tiempo determinado, o que podrás cambiar un </w:t>
       </w:r>
       <w:proofErr w:type="spellStart"/>
       <w:r>
+        <w:rPr>
+          <w:sz w:val="26"/>
+          <w:szCs w:val="26"/>
+        </w:rPr>
         <w:t>numero</w:t>
       </w:r>
       <w:proofErr w:type="spellEnd"/>
       <w:r>
+        <w:rPr>
+          <w:sz w:val="26"/>
+          <w:szCs w:val="26"/>
+        </w:rPr>
         <w:t xml:space="preserve"> limitado de veces entre el modo sombra y el modo normal. </w:t>
       </w:r>
     </w:p>
     <w:p>
       <w:pPr>
         <w:jc w:val="both"/>
-      </w:pPr>
-      <w:r>
+        <w:rPr>
+          <w:sz w:val="26"/>
+          <w:szCs w:val="26"/>
+        </w:rPr>
+      </w:pPr>
+      <w:r>
+        <w:rPr>
+          <w:sz w:val="26"/>
+          <w:szCs w:val="26"/>
+        </w:rPr>
         <w:t xml:space="preserve">El objetivo de cada nivel es huir de los supuestos enemigos que nos persiguen, aunque no se verá explícitamente en el nivel que nos persigue alguien, simplemente se cuenta a modo informativo. </w:t>
       </w:r>
     </w:p>
     <w:p>
       <w:pPr>
         <w:jc w:val="both"/>
-      </w:pPr>
-      <w:r>
+        <w:rPr>
+          <w:sz w:val="26"/>
+          <w:szCs w:val="26"/>
+        </w:rPr>
+      </w:pPr>
+      <w:r>
+        <w:rPr>
+          <w:sz w:val="26"/>
+          <w:szCs w:val="26"/>
+        </w:rPr>
         <w:t xml:space="preserve">Cuando se juegue el primer nivel, se incluirá un pequeño tutorial para explicar al jugador los controles y las mecánicas del juego, para que no haya lugar a dudas. </w:t>
       </w:r>
     </w:p>
     <w:p>
       <w:pPr>
         <w:jc w:val="both"/>
-      </w:pPr>
-      <w:r>
+        <w:rPr>
+          <w:sz w:val="26"/>
+          <w:szCs w:val="26"/>
+        </w:rPr>
+      </w:pPr>
+      <w:r>
+        <w:rPr>
+          <w:sz w:val="26"/>
+          <w:szCs w:val="26"/>
+        </w:rPr>
         <w:t xml:space="preserve">En un principio, dentro de cada nivel no habrá ningún enemigo, </w:t>
       </w:r>
       <w:r>
+        <w:rPr>
+          <w:sz w:val="26"/>
+          <w:szCs w:val="26"/>
+        </w:rPr>
         <w:t xml:space="preserve">pero si algún NPC. Podremos interactuar con ellos para que nos cuenten algún suceso curioso de la historia de los personajes principales del juego, o quizá algún consejo para ayudarnos a superar el nivel. </w:t>
       </w:r>
     </w:p>
@@ -4163,21 +4545,39 @@
       <w:pPr>
         <w:jc w:val="both"/>
         <w:rPr>
+          <w:sz w:val="26"/>
+          <w:szCs w:val="26"/>
           <w:u w:val="single"/>
         </w:rPr>
       </w:pPr>
       <w:r>
+        <w:rPr>
+          <w:sz w:val="26"/>
+          <w:szCs w:val="26"/>
+        </w:rPr>
         <w:t xml:space="preserve">Dentro de cada nivel, habrá elementos, pertenecientes al entorno, que podrán interactuar con el escenario, así como objetos que hieran a nuestra protagonista o a su propia sombra. Por ejemplo: Podrá haber zonas que sean puntiagudas o tengan pinchos, que puedan dañar al personaje real, o algún objeto </w:t>
       </w:r>
       <w:r>
+        <w:rPr>
+          <w:sz w:val="26"/>
+          <w:szCs w:val="26"/>
+        </w:rPr>
         <w:t>que emita luz en el mundo de las sombras, y haga que la sombra se desvanezca en ese punto, haciendo que la sombra “se muera”.</w:t>
       </w:r>
     </w:p>
     <w:p>
       <w:pPr>
         <w:jc w:val="both"/>
-      </w:pPr>
-      <w:r>
+        <w:rPr>
+          <w:sz w:val="26"/>
+          <w:szCs w:val="26"/>
+        </w:rPr>
+      </w:pPr>
+      <w:r>
+        <w:rPr>
+          <w:sz w:val="26"/>
+          <w:szCs w:val="26"/>
+        </w:rPr>
         <w:t xml:space="preserve">Cada nivel tendrá los mismos efectos de sonido, tanto para andar, saltar, superar un nivel, hablar con un NPC, desbloquear una puerta, accionar una palanca, coger un objeto, caerse al vacío, etc. A parte, se incorporará una música ambiental de fondo que ponga un poco más en situación dentro del juego. </w:t>
       </w:r>
     </w:p>
@@ -4201,6 +4601,7 @@
           <w:sz w:val="32"/>
           <w:szCs w:val="32"/>
         </w:rPr>
+        <w:lastRenderedPageBreak/>
         <w:t>Nivel 1</w:t>
       </w:r>
       <w:r>
@@ -4218,38 +4619,64 @@
     <w:p>
       <w:pPr>
         <w:jc w:val="both"/>
-      </w:pPr>
-      <w:r>
+        <w:rPr>
+          <w:sz w:val="26"/>
+          <w:szCs w:val="26"/>
+        </w:rPr>
+      </w:pPr>
+      <w:r>
+        <w:rPr>
+          <w:sz w:val="26"/>
+          <w:szCs w:val="26"/>
+        </w:rPr>
         <w:t xml:space="preserve">El nivel uno empezará con un tutorial básico que explicará al jugador como usar los distintos controles que tiene el juego, y cómo funcionan las mecánicas básicas del juego. Está compuesto de 3 pantallas, que nos envuelven en un almacén, dónde estaba teniendo lugar una reunión secreta de </w:t>
       </w:r>
       <w:proofErr w:type="spellStart"/>
       <w:r>
+        <w:rPr>
+          <w:sz w:val="26"/>
+          <w:szCs w:val="26"/>
+        </w:rPr>
         <w:t>O’Callahan</w:t>
       </w:r>
       <w:proofErr w:type="spellEnd"/>
       <w:r>
-        <w:t xml:space="preserve">, y Erin fue a investigarlo. </w:t>
-      </w:r>
-      <w:r>
-        <w:lastRenderedPageBreak/>
-        <w:t xml:space="preserve">Cometió un error, y fue descubierta, así que tiene que huir de ese almacén hasta la calle. Sin embargo, </w:t>
+        <w:rPr>
+          <w:sz w:val="26"/>
+          <w:szCs w:val="26"/>
+        </w:rPr>
+        <w:t xml:space="preserve">, y Erin fue a investigarlo. Cometió un error, y fue descubierta, así que tiene que huir de ese almacén hasta la calle. Sin embargo, </w:t>
       </w:r>
       <w:proofErr w:type="spellStart"/>
       <w:r>
+        <w:rPr>
+          <w:sz w:val="26"/>
+          <w:szCs w:val="26"/>
+        </w:rPr>
         <w:t>O’Callahan</w:t>
       </w:r>
       <w:proofErr w:type="spellEnd"/>
       <w:r>
+        <w:rPr>
+          <w:sz w:val="26"/>
+          <w:szCs w:val="26"/>
+        </w:rPr>
         <w:t xml:space="preserve"> activa las trampas del almacén, que hará que Erin no lo tenga tan fácil: </w:t>
       </w:r>
     </w:p>
     <w:p>
       <w:pPr>
         <w:jc w:val="both"/>
+        <w:rPr>
+          <w:sz w:val="26"/>
+          <w:szCs w:val="26"/>
+        </w:rPr>
       </w:pPr>
       <w:r>
         <w:rPr>
           <w:noProof/>
+          <w:sz w:val="26"/>
+          <w:szCs w:val="26"/>
         </w:rPr>
         <w:drawing>
           <wp:inline distT="0" distB="0" distL="0" distR="0" wp14:anchorId="5960603B" wp14:editId="114B0154">
@@ -4335,14 +4762,30 @@
     <w:p>
       <w:pPr>
         <w:jc w:val="both"/>
-      </w:pPr>
-      <w:r>
+        <w:rPr>
+          <w:sz w:val="26"/>
+          <w:szCs w:val="26"/>
+        </w:rPr>
+      </w:pPr>
+      <w:r>
+        <w:rPr>
+          <w:sz w:val="26"/>
+          <w:szCs w:val="26"/>
+        </w:rPr>
         <w:t xml:space="preserve">Esta pantalla corresponde a la primera parte del nivel, es decir, el tutorial. Para superarlo, primero tendremos que usar el modo sombra para que nuestra sombra atraviese la reja y coja la llave de al lado. Una vez pasado, </w:t>
       </w:r>
       <w:r>
+        <w:rPr>
+          <w:sz w:val="26"/>
+          <w:szCs w:val="26"/>
+        </w:rPr>
         <w:t>tendrá</w:t>
       </w:r>
       <w:r>
+        <w:rPr>
+          <w:sz w:val="26"/>
+          <w:szCs w:val="26"/>
+        </w:rPr>
         <w:t xml:space="preserve"> que correr hasta el final del nivel para activar la palanca que hay detrás de la pared de reja, usando de nuevo el modo sombra. Esta palanca baja el puente levadizo que hay en la mitad del nivel, pudiendo acceder a la llave y al corazón. Con esta llave que coges, abres la puerta de la rejilla de más a la derecha, al lado de la palanca</w:t>
       </w:r>
     </w:p>
@@ -4383,10 +4826,16 @@
     <w:p>
       <w:pPr>
         <w:jc w:val="both"/>
+        <w:rPr>
+          <w:sz w:val="26"/>
+          <w:szCs w:val="26"/>
+        </w:rPr>
       </w:pPr>
       <w:r>
         <w:rPr>
           <w:noProof/>
+          <w:sz w:val="26"/>
+          <w:szCs w:val="26"/>
         </w:rPr>
         <w:drawing>
           <wp:inline distT="0" distB="0" distL="0" distR="0" wp14:anchorId="3CD9B711" wp14:editId="5DC1EFEF">
@@ -4472,8 +4921,17 @@
     <w:p>
       <w:pPr>
         <w:jc w:val="both"/>
-      </w:pPr>
-      <w:r>
+        <w:rPr>
+          <w:sz w:val="26"/>
+          <w:szCs w:val="26"/>
+        </w:rPr>
+      </w:pPr>
+      <w:r>
+        <w:rPr>
+          <w:sz w:val="26"/>
+          <w:szCs w:val="26"/>
+        </w:rPr>
+        <w:lastRenderedPageBreak/>
         <w:t>Empezamos cogiendo una llave, que podremos usar más adelante para cualquiera de las dos puertas. El jugador deberá elegir que puerta abrir, porque en función de su decisión, así actuará para resolver el enigma:</w:t>
       </w:r>
     </w:p>
@@ -4508,15 +4966,22 @@
         <w:jc w:val="both"/>
       </w:pPr>
       <w:r>
-        <w:lastRenderedPageBreak/>
         <w:t xml:space="preserve">Si abres la puerta de abajo (opción correcta), podrás accionar el botón que está al lado del puente levadizo y desactivar la luz del piso de arriba. Como ya no tienes llave, deberás recurrir al modo sombra para que la sombra accione la palanca que baje el puente levadizo. </w:t>
       </w:r>
     </w:p>
     <w:p>
       <w:pPr>
         <w:jc w:val="both"/>
-      </w:pPr>
-      <w:r>
+        <w:rPr>
+          <w:sz w:val="26"/>
+          <w:szCs w:val="26"/>
+        </w:rPr>
+      </w:pPr>
+      <w:r>
+        <w:rPr>
+          <w:sz w:val="26"/>
+          <w:szCs w:val="26"/>
+        </w:rPr>
         <w:t>Después, se podría seguir hacia la siguiente pantalla.</w:t>
       </w:r>
     </w:p>
@@ -4543,10 +5008,16 @@
     <w:p>
       <w:pPr>
         <w:jc w:val="both"/>
+        <w:rPr>
+          <w:sz w:val="26"/>
+          <w:szCs w:val="26"/>
+        </w:rPr>
       </w:pPr>
       <w:r>
         <w:rPr>
           <w:noProof/>
+          <w:sz w:val="26"/>
+          <w:szCs w:val="26"/>
         </w:rPr>
         <w:drawing>
           <wp:inline distT="0" distB="0" distL="0" distR="0" wp14:anchorId="6C141C33" wp14:editId="33C14D1F">
@@ -4632,42 +5103,72 @@
     <w:p>
       <w:pPr>
         <w:jc w:val="both"/>
-      </w:pPr>
-      <w:r>
+        <w:rPr>
+          <w:sz w:val="26"/>
+          <w:szCs w:val="26"/>
+        </w:rPr>
+      </w:pPr>
+      <w:r>
+        <w:rPr>
+          <w:sz w:val="26"/>
+          <w:szCs w:val="26"/>
+        </w:rPr>
         <w:t>Empezamos cerca de la baldosa de la izquierda</w:t>
       </w:r>
       <w:r>
+        <w:rPr>
+          <w:sz w:val="26"/>
+          <w:szCs w:val="26"/>
+        </w:rPr>
         <w:t xml:space="preserve"> </w:t>
       </w:r>
       <w:r>
+        <w:rPr>
+          <w:sz w:val="26"/>
+          <w:szCs w:val="26"/>
+        </w:rPr>
         <w:t xml:space="preserve">(0). Delante te encuentras una puerta, que solo se abre, a priori, si te quedas encima de la baldosa, por lo tanto, deberás dejar al personaje real ahí, y avanzar con el modo sombra. </w:t>
       </w:r>
       <w:r>
-        <w:t xml:space="preserve">Tienes que accionar la palanca de electricidad (1) para desactivar la luz del escritorio y la de la plataforma de su derecha. Después tendrás que pulsar el botón del escritorio (2), para desactivar la luz (*) que hay </w:t>
-      </w:r>
-      <w:r>
-        <w:t>enfocando</w:t>
-      </w:r>
-      <w:r>
-        <w:t xml:space="preserve"> al botón (3). Por último, hay que pulsar el botón (3), para dejar bajada la pared que estaba sujetando el personaje real desde la baldosa (0). Luego toca volver a modo normal, y llegar hasta el final del nivel</w:t>
-      </w:r>
-      <w:r>
+        <w:rPr>
+          <w:sz w:val="26"/>
+          <w:szCs w:val="26"/>
+        </w:rPr>
+        <w:t>Tienes que accionar la palanca de electricidad (1) para desactivar la luz del escritorio y la de la plataforma de su derecha. Después tendrás que pulsar el botón del escritorio (2), para desactivar la luz (*) que hay enfocando al botón (3). Por último, hay que pulsar el botón (3), para dejar bajada la pared que estaba sujetando el personaje real desde la baldosa (0). Luego toca volver a modo normal, y llegar hasta el final del nivel</w:t>
+      </w:r>
+      <w:r>
+        <w:rPr>
+          <w:sz w:val="26"/>
+          <w:szCs w:val="26"/>
+        </w:rPr>
         <w:t>.</w:t>
       </w:r>
     </w:p>
     <w:p>
       <w:pPr>
         <w:jc w:val="both"/>
+        <w:rPr>
+          <w:sz w:val="26"/>
+          <w:szCs w:val="26"/>
+        </w:rPr>
       </w:pPr>
     </w:p>
     <w:p>
       <w:pPr>
         <w:jc w:val="both"/>
+        <w:rPr>
+          <w:sz w:val="26"/>
+          <w:szCs w:val="26"/>
+        </w:rPr>
       </w:pPr>
     </w:p>
     <w:p>
       <w:pPr>
         <w:jc w:val="both"/>
+        <w:rPr>
+          <w:sz w:val="26"/>
+          <w:szCs w:val="26"/>
+        </w:rPr>
       </w:pPr>
     </w:p>
     <w:p>
@@ -4794,22 +5295,46 @@
     <w:p>
       <w:pPr>
         <w:jc w:val="both"/>
-      </w:pPr>
-      <w:r>
+        <w:rPr>
+          <w:sz w:val="26"/>
+          <w:szCs w:val="26"/>
+        </w:rPr>
+      </w:pPr>
+      <w:r>
+        <w:rPr>
+          <w:sz w:val="26"/>
+          <w:szCs w:val="26"/>
+        </w:rPr>
         <w:t xml:space="preserve">El juego empezará en la pantalla de inicio de </w:t>
       </w:r>
       <w:proofErr w:type="gramStart"/>
       <w:r>
+        <w:rPr>
+          <w:sz w:val="26"/>
+          <w:szCs w:val="26"/>
+        </w:rPr>
         <w:t>juego(</w:t>
       </w:r>
       <w:proofErr w:type="gramEnd"/>
       <w:r>
+        <w:rPr>
+          <w:sz w:val="26"/>
+          <w:szCs w:val="26"/>
+        </w:rPr>
         <w:t>1), la cual tendrá un botón “Empezar” que nos llevará al menú principal. A parte de este botón, se verá un fondo con la temática del juego, el título del propio juego y algún otro detalle más que se pensará m</w:t>
       </w:r>
       <w:r>
+        <w:rPr>
+          <w:sz w:val="26"/>
+          <w:szCs w:val="26"/>
+        </w:rPr>
         <w:t>á</w:t>
       </w:r>
       <w:r>
+        <w:rPr>
+          <w:sz w:val="26"/>
+          <w:szCs w:val="26"/>
+        </w:rPr>
         <w:t xml:space="preserve">s adelante. </w:t>
       </w:r>
     </w:p>
@@ -4903,34 +5428,70 @@
     <w:p>
       <w:pPr>
         <w:jc w:val="both"/>
-      </w:pPr>
-      <w:r>
-        <w:t xml:space="preserve">Al pulsar el botón empezar, nos llevará al menú principal del juego (2), donde tendremos tres botones principales: “Jugar”, que nos llevará al selector de niveles del juego; “Opciones”, que nos permitirá acceder a las opciones y configuraciones que tendrá nuestro juego; y créditos, que nos llevará a la pantalla de créditos.  </w:t>
-      </w:r>
-      <w:r>
+        <w:rPr>
+          <w:sz w:val="26"/>
+          <w:szCs w:val="26"/>
+        </w:rPr>
+      </w:pPr>
+      <w:r>
+        <w:rPr>
+          <w:sz w:val="26"/>
+          <w:szCs w:val="26"/>
+        </w:rPr>
+        <w:t xml:space="preserve">Al pulsar el botón empezar, nos llevará al menú principal del juego (2), donde tendremos tres botones principales: “Jugar”, que nos llevará al selector de niveles del juego; “Opciones”, que nos permitirá acceder a las opciones y configuraciones que tendrá nuestro juego; y créditos, que nos </w:t>
+      </w:r>
+      <w:r>
+        <w:rPr>
+          <w:sz w:val="26"/>
+          <w:szCs w:val="26"/>
+        </w:rPr>
         <w:lastRenderedPageBreak/>
-        <w:t xml:space="preserve">Adicionalmente, tendremos un botón en la esquina superior derecha de la pantalla con el que podremos salir del </w:t>
+        <w:t xml:space="preserve">llevará a la pantalla de créditos.  Adicionalmente, tendremos un botón en la esquina superior derecha de la pantalla con el que podremos salir del </w:t>
       </w:r>
       <w:proofErr w:type="gramStart"/>
       <w:r>
+        <w:rPr>
+          <w:sz w:val="26"/>
+          <w:szCs w:val="26"/>
+        </w:rPr>
         <w:t>juego(</w:t>
       </w:r>
       <w:proofErr w:type="gramEnd"/>
       <w:r>
+        <w:rPr>
+          <w:sz w:val="26"/>
+          <w:szCs w:val="26"/>
+        </w:rPr>
         <w:t>discutir que hará).</w:t>
       </w:r>
     </w:p>
     <w:p>
       <w:pPr>
         <w:jc w:val="both"/>
-      </w:pPr>
-      <w:r>
+        <w:rPr>
+          <w:sz w:val="26"/>
+          <w:szCs w:val="26"/>
+        </w:rPr>
+      </w:pPr>
+      <w:r>
+        <w:rPr>
+          <w:sz w:val="26"/>
+          <w:szCs w:val="26"/>
+        </w:rPr>
         <w:t>A los laterales de los botones principales tendremos dos imágenes de Erin, una suya(derecha) y una de su sombra(izquierda), orientadas, ambas, hacia los botones. El t</w:t>
       </w:r>
       <w:r>
+        <w:rPr>
+          <w:sz w:val="26"/>
+          <w:szCs w:val="26"/>
+        </w:rPr>
         <w:t>í</w:t>
       </w:r>
       <w:r>
+        <w:rPr>
+          <w:sz w:val="26"/>
+          <w:szCs w:val="26"/>
+        </w:rPr>
         <w:t xml:space="preserve">tulo del juego aparecerá en grande encima de los botones y, por último, habrá un fondo de estilo </w:t>
       </w:r>
       <w:proofErr w:type="spellStart"/>
@@ -4938,6 +5499,8 @@
         <w:rPr>
           <w:i/>
           <w:iCs/>
+          <w:sz w:val="26"/>
+          <w:szCs w:val="26"/>
         </w:rPr>
         <w:t>parallax</w:t>
       </w:r>
@@ -4946,6 +5509,8 @@
         <w:rPr>
           <w:i/>
           <w:iCs/>
+          <w:sz w:val="26"/>
+          <w:szCs w:val="26"/>
         </w:rPr>
         <w:t xml:space="preserve"> </w:t>
       </w:r>
@@ -4954,27 +5519,49 @@
         <w:rPr>
           <w:i/>
           <w:iCs/>
+          <w:sz w:val="26"/>
+          <w:szCs w:val="26"/>
         </w:rPr>
         <w:t>scrolling</w:t>
       </w:r>
       <w:proofErr w:type="spellEnd"/>
       <w:r>
+        <w:rPr>
+          <w:sz w:val="26"/>
+          <w:szCs w:val="26"/>
+        </w:rPr>
         <w:t xml:space="preserve"> con temática parecida a la de la pantalla de Inicio de </w:t>
       </w:r>
       <w:proofErr w:type="gramStart"/>
       <w:r>
+        <w:rPr>
+          <w:sz w:val="26"/>
+          <w:szCs w:val="26"/>
+        </w:rPr>
         <w:t>Juego(</w:t>
       </w:r>
       <w:proofErr w:type="gramEnd"/>
       <w:r>
+        <w:rPr>
+          <w:sz w:val="26"/>
+          <w:szCs w:val="26"/>
+        </w:rPr>
         <w:t xml:space="preserve">1) </w:t>
       </w:r>
     </w:p>
     <w:p>
       <w:pPr>
         <w:jc w:val="both"/>
-      </w:pPr>
-      <w:r>
+        <w:rPr>
+          <w:sz w:val="26"/>
+          <w:szCs w:val="26"/>
+        </w:rPr>
+      </w:pPr>
+      <w:r>
+        <w:rPr>
+          <w:sz w:val="26"/>
+          <w:szCs w:val="26"/>
+        </w:rPr>
         <w:t>Todo esto irá acompañado de una música de fondo.</w:t>
       </w:r>
     </w:p>
@@ -5015,6 +5602,10 @@
     <w:p>
       <w:pPr>
         <w:jc w:val="both"/>
+        <w:rPr>
+          <w:sz w:val="26"/>
+          <w:szCs w:val="26"/>
+        </w:rPr>
       </w:pPr>
     </w:p>
     <w:p>
@@ -5108,68 +5699,128 @@
     <w:p>
       <w:pPr>
         <w:jc w:val="both"/>
-      </w:pPr>
-      <w:r>
+        <w:rPr>
+          <w:sz w:val="26"/>
+          <w:szCs w:val="26"/>
+        </w:rPr>
+      </w:pPr>
+      <w:r>
+        <w:rPr>
+          <w:sz w:val="26"/>
+          <w:szCs w:val="26"/>
+        </w:rPr>
         <w:t xml:space="preserve">Si pulsamos en el Menú Principal (2) el botón de “Créditos”, nos mostrará una pantalla con el listado de los desarrolladores del </w:t>
       </w:r>
       <w:proofErr w:type="gramStart"/>
       <w:r>
+        <w:rPr>
+          <w:sz w:val="26"/>
+          <w:szCs w:val="26"/>
+        </w:rPr>
         <w:t>videojuego(</w:t>
       </w:r>
       <w:proofErr w:type="gramEnd"/>
       <w:r>
+        <w:rPr>
+          <w:sz w:val="26"/>
+          <w:szCs w:val="26"/>
+        </w:rPr>
         <w:t xml:space="preserve">3), así como los roles que han desempeñado cada uno de los mismos. Tan solo contendrá un botón en forma de fecha en la esquina superior izquierda. </w:t>
       </w:r>
     </w:p>
     <w:p>
       <w:pPr>
         <w:jc w:val="both"/>
-      </w:pPr>
-      <w:r>
+        <w:rPr>
+          <w:sz w:val="26"/>
+          <w:szCs w:val="26"/>
+        </w:rPr>
+      </w:pPr>
+      <w:r>
+        <w:rPr>
+          <w:sz w:val="26"/>
+          <w:szCs w:val="26"/>
+        </w:rPr>
         <w:t xml:space="preserve">Irá también acompañado de una música de fondo, distinta a la de </w:t>
       </w:r>
       <w:proofErr w:type="gramStart"/>
       <w:r>
+        <w:rPr>
+          <w:sz w:val="26"/>
+          <w:szCs w:val="26"/>
+        </w:rPr>
         <w:t>otras pantalla</w:t>
       </w:r>
       <w:proofErr w:type="gramEnd"/>
       <w:r>
+        <w:rPr>
+          <w:sz w:val="26"/>
+          <w:szCs w:val="26"/>
+        </w:rPr>
         <w:t xml:space="preserve"> que nos volverá al Menú Principal (2)</w:t>
       </w:r>
     </w:p>
     <w:p>
       <w:pPr>
         <w:jc w:val="both"/>
+        <w:rPr>
+          <w:sz w:val="26"/>
+          <w:szCs w:val="26"/>
+        </w:rPr>
       </w:pPr>
     </w:p>
     <w:p>
       <w:pPr>
         <w:jc w:val="both"/>
+        <w:rPr>
+          <w:sz w:val="26"/>
+          <w:szCs w:val="26"/>
+        </w:rPr>
       </w:pPr>
     </w:p>
     <w:p>
       <w:pPr>
         <w:jc w:val="both"/>
+        <w:rPr>
+          <w:sz w:val="26"/>
+          <w:szCs w:val="26"/>
+        </w:rPr>
       </w:pPr>
     </w:p>
     <w:p>
       <w:pPr>
         <w:jc w:val="both"/>
+        <w:rPr>
+          <w:sz w:val="26"/>
+          <w:szCs w:val="26"/>
+        </w:rPr>
       </w:pPr>
     </w:p>
     <w:p>
       <w:pPr>
         <w:jc w:val="both"/>
+        <w:rPr>
+          <w:sz w:val="26"/>
+          <w:szCs w:val="26"/>
+        </w:rPr>
       </w:pPr>
     </w:p>
     <w:p>
       <w:pPr>
         <w:jc w:val="both"/>
+        <w:rPr>
+          <w:sz w:val="26"/>
+          <w:szCs w:val="26"/>
+        </w:rPr>
       </w:pPr>
     </w:p>
     <w:p>
       <w:pPr>
         <w:jc w:val="both"/>
+        <w:rPr>
+          <w:sz w:val="26"/>
+          <w:szCs w:val="26"/>
+        </w:rPr>
       </w:pPr>
     </w:p>
     <w:p>
@@ -5297,24 +5948,48 @@
     <w:p>
       <w:pPr>
         <w:jc w:val="both"/>
-      </w:pPr>
-      <w:r>
+        <w:rPr>
+          <w:sz w:val="26"/>
+          <w:szCs w:val="26"/>
+        </w:rPr>
+      </w:pPr>
+      <w:r>
+        <w:rPr>
+          <w:sz w:val="26"/>
+          <w:szCs w:val="26"/>
+        </w:rPr>
         <w:t xml:space="preserve">Si pulsamos en el Menú Principal (2) el botón de “Opciones” nos llevará a la pantalla de </w:t>
       </w:r>
       <w:proofErr w:type="gramStart"/>
       <w:r>
+        <w:rPr>
+          <w:sz w:val="26"/>
+          <w:szCs w:val="26"/>
+        </w:rPr>
         <w:t>Opciones(</w:t>
       </w:r>
       <w:proofErr w:type="gramEnd"/>
       <w:r>
+        <w:rPr>
+          <w:sz w:val="26"/>
+          <w:szCs w:val="26"/>
+        </w:rPr>
         <w:t xml:space="preserve">4), desde la cual podremos acceder a todos los elementos que podremos configurar dentro del juego. Habrá una pantalla cuadrada donde estarán recogidas todas las opciones en el centro de la pantalla: Podremos controlar el volumen general del juego, en una escala del 1 al 10; podremos cambiar el idioma del juego (de momento solo inglés y español) y activar y desactivar los efectos de sonido y la música. </w:t>
       </w:r>
     </w:p>
     <w:p>
       <w:pPr>
         <w:jc w:val="both"/>
-      </w:pPr>
-      <w:r>
+        <w:rPr>
+          <w:sz w:val="26"/>
+          <w:szCs w:val="26"/>
+        </w:rPr>
+      </w:pPr>
+      <w:r>
+        <w:rPr>
+          <w:sz w:val="26"/>
+          <w:szCs w:val="26"/>
+        </w:rPr>
         <w:t xml:space="preserve">Esta pantalla compartirá el fondo con el menú principal, y poseerá una flecha en la esquina superior izquierda de la pantalla que nos retornará al menú principal. </w:t>
       </w:r>
     </w:p>
@@ -5434,8 +6109,16 @@
     <w:p>
       <w:pPr>
         <w:jc w:val="both"/>
-      </w:pPr>
-      <w:r>
+        <w:rPr>
+          <w:sz w:val="26"/>
+          <w:szCs w:val="26"/>
+        </w:rPr>
+      </w:pPr>
+      <w:r>
+        <w:rPr>
+          <w:sz w:val="26"/>
+          <w:szCs w:val="26"/>
+        </w:rPr>
         <w:t xml:space="preserve">Si pulsamos en el Menú Principal (2) el botón de “Jugar” nos llevará a la pantalla de Selector de Niveles (5). Esta pantalla nos muestra todos los niveles que están disponibles en el juego en esa versión. Cada uno de los niveles estará representado por un botón con el nombre del nivel. Si pulsamos sobre uno de los niveles accederemos al </w:t>
       </w:r>
       <w:proofErr w:type="spellStart"/>
@@ -5443,35 +6126,65 @@
         <w:rPr>
           <w:i/>
           <w:iCs/>
+          <w:sz w:val="26"/>
+          <w:szCs w:val="26"/>
         </w:rPr>
         <w:t>mini-menú</w:t>
       </w:r>
       <w:proofErr w:type="spellEnd"/>
       <w:r>
+        <w:rPr>
+          <w:sz w:val="26"/>
+          <w:szCs w:val="26"/>
+        </w:rPr>
         <w:t xml:space="preserve"> de ese nivel en concreto (5.1).</w:t>
       </w:r>
     </w:p>
     <w:p>
       <w:pPr>
         <w:jc w:val="both"/>
-      </w:pPr>
-      <w:r>
+        <w:rPr>
+          <w:sz w:val="26"/>
+          <w:szCs w:val="26"/>
+        </w:rPr>
+      </w:pPr>
+      <w:r>
+        <w:rPr>
+          <w:sz w:val="26"/>
+          <w:szCs w:val="26"/>
+        </w:rPr>
         <w:t xml:space="preserve">Debajo y encima del botón de cada nivel estarán Erin y su sombra, respectivamente. Cuando seleccionemos otro nivel, ambas se moverán por las líneas dibujadas (rojo y verde) hasta que lleguen al nivel que hemos seleccionado. La línea de puntos es para indicar la progresión que tendrán los niveles. </w:t>
       </w:r>
     </w:p>
     <w:p>
       <w:pPr>
         <w:jc w:val="both"/>
-      </w:pPr>
-      <w:r>
+        <w:rPr>
+          <w:sz w:val="26"/>
+          <w:szCs w:val="26"/>
+        </w:rPr>
+      </w:pPr>
+      <w:r>
+        <w:rPr>
+          <w:sz w:val="26"/>
+          <w:szCs w:val="26"/>
+        </w:rPr>
         <w:t xml:space="preserve">Desde un primer momento, solo estará disponible el nivel 1, por ende, los demás niveles estarán bloqueados y se verán en blanco y negro hasta que se desbloqueen. En el momento en el que se desbloquee un nivel, </w:t>
       </w:r>
       <w:proofErr w:type="spellStart"/>
       <w:r>
+        <w:rPr>
+          <w:sz w:val="26"/>
+          <w:szCs w:val="26"/>
+        </w:rPr>
         <w:t>po</w:t>
       </w:r>
       <w:proofErr w:type="spellEnd"/>
       <w:r>
+        <w:rPr>
+          <w:sz w:val="26"/>
+          <w:szCs w:val="26"/>
+        </w:rPr>
         <w:t xml:space="preserve"> En la esquina superior izquierda aparece una flecha que nos llevará a la pantalla de Menú Principal (2). </w:t>
       </w:r>
     </w:p>
@@ -5617,11 +6330,15 @@
         <w:jc w:val="both"/>
         <w:rPr>
           <w:iCs/>
+          <w:sz w:val="26"/>
+          <w:szCs w:val="26"/>
         </w:rPr>
       </w:pPr>
       <w:r>
         <w:rPr>
           <w:iCs/>
+          <w:sz w:val="26"/>
+          <w:szCs w:val="26"/>
         </w:rPr>
         <w:t xml:space="preserve">A la hora de </w:t>
       </w:r>
@@ -5629,6 +6346,8 @@
       <w:r>
         <w:rPr>
           <w:iCs/>
+          <w:sz w:val="26"/>
+          <w:szCs w:val="26"/>
         </w:rPr>
         <w:t>clickar</w:t>
       </w:r>
@@ -5636,6 +6355,8 @@
       <w:r>
         <w:rPr>
           <w:iCs/>
+          <w:sz w:val="26"/>
+          <w:szCs w:val="26"/>
         </w:rPr>
         <w:t xml:space="preserve"> en cualquiera de los niveles que estén disponibles, nos aparecerá un submenú (5.1) que nos mostrará el título del nivel que vamos a jugar, el ranking de puntuación de dicho nivel, mostrando las 3 mejores puntuaciones que se han hecho en ese nivel. Debajo nos aparecerán dos botones, uno más grande, situado a la derecha, que nos llevará a jugar el nivel, y otro botón más pequeño, situado a la izquierda, que nos permitirá quitar este submenú y volver al selector de niveles (5). Adicionalmente, aparecerá miss </w:t>
       </w:r>
@@ -5643,6 +6364,8 @@
       <w:r>
         <w:rPr>
           <w:iCs/>
+          <w:sz w:val="26"/>
+          <w:szCs w:val="26"/>
         </w:rPr>
         <w:t>teapot</w:t>
       </w:r>
@@ -5650,6 +6373,8 @@
       <w:r>
         <w:rPr>
           <w:iCs/>
+          <w:sz w:val="26"/>
+          <w:szCs w:val="26"/>
         </w:rPr>
         <w:t xml:space="preserve"> a la derecha del menú, y a la izquierda, su sombra. Ambas estarán enfrentadas (en simetría). </w:t>
       </w:r>
@@ -5666,6 +6391,7 @@
           <w:noProof/>
           <w:lang w:eastAsia="es-ES"/>
         </w:rPr>
+        <w:lastRenderedPageBreak/>
         <w:drawing>
           <wp:inline distT="0" distB="0" distL="0" distR="0" wp14:anchorId="574EF67A" wp14:editId="501D0913">
             <wp:extent cx="3790950" cy="2800350"/>
@@ -5742,7 +6468,6 @@
           <w:i/>
           <w:iCs/>
         </w:rPr>
-        <w:lastRenderedPageBreak/>
         <w:t>Submenú del nivel</w:t>
       </w:r>
     </w:p>
@@ -5797,11 +6522,15 @@
         <w:jc w:val="both"/>
         <w:rPr>
           <w:iCs/>
+          <w:sz w:val="26"/>
+          <w:szCs w:val="26"/>
         </w:rPr>
       </w:pPr>
       <w:r>
         <w:rPr>
           <w:iCs/>
+          <w:sz w:val="26"/>
+          <w:szCs w:val="26"/>
         </w:rPr>
         <w:t>Si presionamos en el submenú del nivel (5.1) el botón de “Jugar”, nos llevará a la pantalla del propio nivel (6). En la pantalla del nivel tendremos lo que es el HUD, que nos mostrará la vida que tenemos actualmente en la esquina superior izquierda de la pantalla. En la parte central de la zona superior aparecerá un dibujo de una llave, siempre y cuando hayamos recogido alguna y no la hayamos usado. Por último, tendremos un botón con en la parte superior derecha de la pantalla que nos permitirá acceder al menú de opciones dentro de la partida (6.1).</w:t>
       </w:r>
@@ -5926,6 +6655,7 @@
           <w:sz w:val="32"/>
           <w:szCs w:val="32"/>
         </w:rPr>
+        <w:lastRenderedPageBreak/>
         <w:t>Opciones In-</w:t>
       </w:r>
       <w:proofErr w:type="spellStart"/>
@@ -5957,11 +6687,15 @@
         <w:jc w:val="both"/>
         <w:rPr>
           <w:iCs/>
+          <w:sz w:val="26"/>
+          <w:szCs w:val="26"/>
         </w:rPr>
       </w:pPr>
       <w:r>
         <w:rPr>
           <w:iCs/>
+          <w:sz w:val="26"/>
+          <w:szCs w:val="26"/>
         </w:rPr>
         <w:t>Una vez accedamos al menú de opciones dentro de la partida, nos aparecerá un mini menú de opciones (6.1) donde podremos configurar distintos aspectos: primero tendremos una barra de nivel de volumen con niveles del 0 al 1; luego tendremos dos botones, el primero nos permite retornar la partida, y el segundo nos permite volver al Selector de Niveles (5).</w:t>
       </w:r>
@@ -5978,7 +6712,6 @@
           <w:noProof/>
           <w:lang w:eastAsia="es-ES"/>
         </w:rPr>
-        <w:lastRenderedPageBreak/>
         <w:drawing>
           <wp:inline distT="0" distB="0" distL="0" distR="0" wp14:anchorId="184470E0" wp14:editId="12E2178F">
             <wp:extent cx="3475990" cy="2409825"/>
@@ -6105,11 +6838,15 @@
         <w:jc w:val="both"/>
         <w:rPr>
           <w:iCs/>
+          <w:sz w:val="26"/>
+          <w:szCs w:val="26"/>
         </w:rPr>
       </w:pPr>
       <w:r>
         <w:rPr>
           <w:iCs/>
+          <w:sz w:val="26"/>
+          <w:szCs w:val="26"/>
         </w:rPr>
         <w:t xml:space="preserve">Una vez nos pasemos el nivel en cuestión, tendremos que coger una tetera dorada, la cual solo podrá coger Erin en su forma real, nos llevará a la pantalla de Fin de Juego (7), donde nos aparecerá un título felicitándonos por habernos pasado el nivel (Generalmente pondrá enhorabuena). Abajo nos saldrá el ranking actualizado tras la última jugada que hayas realizado al nivel. Por el resto, será igual que el ranking del submenú de selector de </w:t>
       </w:r>
@@ -6117,6 +6854,8 @@
       <w:r>
         <w:rPr>
           <w:iCs/>
+          <w:sz w:val="26"/>
+          <w:szCs w:val="26"/>
         </w:rPr>
         <w:t>niveles(</w:t>
       </w:r>
@@ -6124,6 +6863,8 @@
       <w:r>
         <w:rPr>
           <w:iCs/>
+          <w:sz w:val="26"/>
+          <w:szCs w:val="26"/>
         </w:rPr>
         <w:t>5.1)</w:t>
       </w:r>
@@ -6140,6 +6881,7 @@
           <w:noProof/>
           <w:lang w:eastAsia="es-ES"/>
         </w:rPr>
+        <w:lastRenderedPageBreak/>
         <w:drawing>
           <wp:inline distT="0" distB="0" distL="0" distR="0" wp14:anchorId="61D53421" wp14:editId="1C85CB34">
             <wp:extent cx="3705225" cy="2752725"/>
@@ -6206,6 +6948,10 @@
     <w:p>
       <w:pPr>
         <w:jc w:val="both"/>
+        <w:rPr>
+          <w:sz w:val="26"/>
+          <w:szCs w:val="26"/>
+        </w:rPr>
       </w:pPr>
     </w:p>
     <w:p>
@@ -6230,7 +6976,6 @@
           <w:szCs w:val="40"/>
           <w:u w:val="single"/>
         </w:rPr>
-        <w:lastRenderedPageBreak/>
         <w:t>Objetos / Coleccionables</w:t>
       </w:r>
       <w:bookmarkEnd w:id="23"/>
@@ -6587,6 +7332,7 @@
           <w:sz w:val="28"/>
           <w:szCs w:val="24"/>
         </w:rPr>
+        <w:lastRenderedPageBreak/>
         <w:t>Interruptor:</w:t>
       </w:r>
       <w:r>
@@ -6608,14 +7354,22 @@
         <w:jc w:val="both"/>
         <w:rPr>
           <w:noProof/>
-        </w:rPr>
-      </w:pPr>
-      <w:r>
+          <w:sz w:val="26"/>
+          <w:szCs w:val="26"/>
+        </w:rPr>
+      </w:pPr>
+      <w:r>
+        <w:rPr>
+          <w:sz w:val="26"/>
+          <w:szCs w:val="26"/>
+        </w:rPr>
         <w:t xml:space="preserve">                                  </w:t>
       </w:r>
       <w:r>
         <w:rPr>
           <w:noProof/>
+          <w:sz w:val="26"/>
+          <w:szCs w:val="26"/>
         </w:rPr>
         <w:drawing>
           <wp:inline distT="0" distB="0" distL="0" distR="0" wp14:anchorId="75DE05F0" wp14:editId="314F5644">
@@ -6669,12 +7423,16 @@
       <w:r>
         <w:rPr>
           <w:noProof/>
+          <w:sz w:val="26"/>
+          <w:szCs w:val="26"/>
         </w:rPr>
         <w:t xml:space="preserve">                                 </w:t>
       </w:r>
       <w:r>
         <w:rPr>
           <w:noProof/>
+          <w:sz w:val="26"/>
+          <w:szCs w:val="26"/>
         </w:rPr>
         <w:drawing>
           <wp:inline distT="0" distB="0" distL="0" distR="0" wp14:anchorId="6481E7F1" wp14:editId="2AC90BAF">
@@ -6850,7 +7608,6 @@
           <w:szCs w:val="40"/>
           <w:u w:val="single"/>
         </w:rPr>
-        <w:lastRenderedPageBreak/>
         <w:t>Personajes</w:t>
       </w:r>
       <w:bookmarkEnd w:id="24"/>
@@ -6858,6 +7615,10 @@
     <w:p>
       <w:pPr>
         <w:jc w:val="both"/>
+        <w:rPr>
+          <w:sz w:val="26"/>
+          <w:szCs w:val="26"/>
+        </w:rPr>
       </w:pPr>
       <w:r>
         <w:rPr>
@@ -6865,6 +7626,8 @@
           <w:bCs/>
           <w:i/>
           <w:iCs/>
+          <w:sz w:val="26"/>
+          <w:szCs w:val="26"/>
         </w:rPr>
         <w:t xml:space="preserve">Erin </w:t>
       </w:r>
@@ -6874,6 +7637,8 @@
           <w:bCs/>
           <w:i/>
           <w:iCs/>
+          <w:sz w:val="26"/>
+          <w:szCs w:val="26"/>
         </w:rPr>
         <w:t xml:space="preserve">“Miss </w:t>
       </w:r>
@@ -6884,6 +7649,8 @@
           <w:bCs/>
           <w:i/>
           <w:iCs/>
+          <w:sz w:val="26"/>
+          <w:szCs w:val="26"/>
         </w:rPr>
         <w:t>Teapot</w:t>
       </w:r>
@@ -6894,6 +7661,8 @@
           <w:bCs/>
           <w:i/>
           <w:iCs/>
+          <w:sz w:val="26"/>
+          <w:szCs w:val="26"/>
         </w:rPr>
         <w:t xml:space="preserve">” </w:t>
       </w:r>
@@ -6903,22 +7672,44 @@
           <w:bCs/>
           <w:i/>
           <w:iCs/>
+          <w:sz w:val="26"/>
+          <w:szCs w:val="26"/>
         </w:rPr>
         <w:t>Jameson:</w:t>
       </w:r>
       <w:r>
+        <w:rPr>
+          <w:sz w:val="26"/>
+          <w:szCs w:val="26"/>
+        </w:rPr>
         <w:t xml:space="preserve"> Nuestra protagonista. Nació en uno de los barrios más pobres de Nueva Orleans, </w:t>
       </w:r>
       <w:r>
+        <w:rPr>
+          <w:sz w:val="26"/>
+          <w:szCs w:val="26"/>
+        </w:rPr>
         <w:t>donde</w:t>
       </w:r>
       <w:r>
+        <w:rPr>
+          <w:sz w:val="26"/>
+          <w:szCs w:val="26"/>
+        </w:rPr>
         <w:t xml:space="preserve"> vivía con su madrastra. Su padre falleció siendo ella pequeña, y de su madre biológica no se sabe nada. Una intrépida ornitóloga, amante de los atardeceres al aire libre y del campo. Dedica su vida al cuidado de las aves: </w:t>
       </w:r>
       <w:r>
+        <w:rPr>
+          <w:sz w:val="26"/>
+          <w:szCs w:val="26"/>
+        </w:rPr>
         <w:t>p</w:t>
       </w:r>
       <w:r>
+        <w:rPr>
+          <w:sz w:val="26"/>
+          <w:szCs w:val="26"/>
+        </w:rPr>
         <w:t xml:space="preserve">osee dos reservas naturales donde cuida a las aves en peligro de extinción, y a aquellas que no tengan hogar o estén enfermas. Ganó mucho dinero gracias a un libro que escribió unos años atrás, que fue </w:t>
       </w:r>
       <w:proofErr w:type="spellStart"/>
@@ -6927,6 +7718,8 @@
         <w:rPr>
           <w:i/>
           <w:iCs/>
+          <w:sz w:val="26"/>
+          <w:szCs w:val="26"/>
         </w:rPr>
         <w:t>Best</w:t>
       </w:r>
@@ -6934,6 +7727,8 @@
         <w:rPr>
           <w:i/>
           <w:iCs/>
+          <w:sz w:val="26"/>
+          <w:szCs w:val="26"/>
         </w:rPr>
         <w:t>-</w:t>
       </w:r>
@@ -6941,69 +7736,138 @@
         <w:rPr>
           <w:i/>
           <w:iCs/>
+          <w:sz w:val="26"/>
+          <w:szCs w:val="26"/>
         </w:rPr>
         <w:t>seller</w:t>
       </w:r>
       <w:proofErr w:type="spellEnd"/>
       <w:proofErr w:type="gramEnd"/>
       <w:r>
+        <w:rPr>
+          <w:sz w:val="26"/>
+          <w:szCs w:val="26"/>
+        </w:rPr>
         <w:t>, con m</w:t>
       </w:r>
       <w:r>
+        <w:rPr>
+          <w:sz w:val="26"/>
+          <w:szCs w:val="26"/>
+        </w:rPr>
         <w:t>ás</w:t>
       </w:r>
       <w:r>
+        <w:rPr>
+          <w:sz w:val="26"/>
+          <w:szCs w:val="26"/>
+        </w:rPr>
         <w:t xml:space="preserve"> de 7 ediciones, sobre c</w:t>
       </w:r>
       <w:r>
+        <w:rPr>
+          <w:sz w:val="26"/>
+          <w:szCs w:val="26"/>
+        </w:rPr>
         <w:t>ó</w:t>
       </w:r>
       <w:r>
+        <w:rPr>
+          <w:sz w:val="26"/>
+          <w:szCs w:val="26"/>
+        </w:rPr>
         <w:t xml:space="preserve">mo estudiar e investigar cada uno de los tipos de aves rapaces que existen en el mundo. </w:t>
       </w:r>
     </w:p>
     <w:p>
       <w:pPr>
         <w:jc w:val="both"/>
-      </w:pPr>
-      <w:r>
+        <w:rPr>
+          <w:sz w:val="26"/>
+          <w:szCs w:val="26"/>
+        </w:rPr>
+      </w:pPr>
+      <w:r>
+        <w:rPr>
+          <w:sz w:val="26"/>
+          <w:szCs w:val="26"/>
+        </w:rPr>
         <w:t>Desde que tiene uso de razón, ha sido consciente de que tenía un poder que l</w:t>
       </w:r>
       <w:r>
+        <w:rPr>
+          <w:sz w:val="26"/>
+          <w:szCs w:val="26"/>
+        </w:rPr>
         <w:t>a</w:t>
       </w:r>
       <w:r>
+        <w:rPr>
+          <w:sz w:val="26"/>
+          <w:szCs w:val="26"/>
+        </w:rPr>
         <w:t xml:space="preserve"> hac</w:t>
       </w:r>
       <w:r>
+        <w:rPr>
+          <w:sz w:val="26"/>
+          <w:szCs w:val="26"/>
+        </w:rPr>
         <w:t>í</w:t>
       </w:r>
       <w:r>
+        <w:rPr>
+          <w:sz w:val="26"/>
+          <w:szCs w:val="26"/>
+        </w:rPr>
         <w:t xml:space="preserve">a distinto del resto. Sin embargo, no fue hasta que tenía 12 años, cuando se dio cuenta de que podía controlarlo perfectamente, y cambiar entre su sombra y ella cuando quisiera. </w:t>
       </w:r>
     </w:p>
     <w:p>
       <w:pPr>
         <w:jc w:val="both"/>
-      </w:pPr>
-      <w:r>
+        <w:rPr>
+          <w:sz w:val="26"/>
+          <w:szCs w:val="26"/>
+        </w:rPr>
+      </w:pPr>
+      <w:r>
+        <w:rPr>
+          <w:sz w:val="26"/>
+          <w:szCs w:val="26"/>
+        </w:rPr>
         <w:t>Un día descubrió que había una banda de mafiosos que se dedicaba al contrabando de aves exóticas. Esta noticia enfadó tanto a Erin que decidió poner fin a esto, pero no sabía d</w:t>
       </w:r>
       <w:r>
+        <w:rPr>
+          <w:sz w:val="26"/>
+          <w:szCs w:val="26"/>
+        </w:rPr>
         <w:t>ó</w:t>
       </w:r>
       <w:r>
+        <w:rPr>
+          <w:sz w:val="26"/>
+          <w:szCs w:val="26"/>
+        </w:rPr>
         <w:t>nde se metía, y ahora tiene un problema con ellos, y debe huir de la ciudad, ayudándose de su poder especial.</w:t>
       </w:r>
     </w:p>
     <w:p>
       <w:pPr>
         <w:jc w:val="both"/>
+        <w:rPr>
+          <w:sz w:val="26"/>
+          <w:szCs w:val="26"/>
+        </w:rPr>
       </w:pPr>
       <w:r>
         <w:rPr>
           <w:noProof/>
-        </w:rPr>
+          <w:sz w:val="26"/>
+          <w:szCs w:val="26"/>
+        </w:rPr>
+        <w:lastRenderedPageBreak/>
         <w:drawing>
           <wp:inline distT="0" distB="0" distL="0" distR="0" wp14:anchorId="3F34E399" wp14:editId="77143F6B">
             <wp:extent cx="2021680" cy="2943225"/>
@@ -7056,12 +7920,16 @@
       <w:r>
         <w:rPr>
           <w:noProof/>
+          <w:sz w:val="26"/>
+          <w:szCs w:val="26"/>
         </w:rPr>
         <w:t xml:space="preserve">                             </w:t>
       </w:r>
       <w:r>
         <w:rPr>
           <w:noProof/>
+          <w:sz w:val="26"/>
+          <w:szCs w:val="26"/>
         </w:rPr>
         <w:drawing>
           <wp:inline distT="0" distB="0" distL="0" distR="0" wp14:anchorId="7E73FEB1" wp14:editId="59332CA9">
@@ -7116,6 +7984,10 @@
     <w:p>
       <w:pPr>
         <w:jc w:val="both"/>
+        <w:rPr>
+          <w:sz w:val="26"/>
+          <w:szCs w:val="26"/>
+        </w:rPr>
       </w:pPr>
       <w:r>
         <w:rPr>
@@ -7123,6 +7995,8 @@
           <w:bCs/>
           <w:i/>
           <w:iCs/>
+          <w:sz w:val="26"/>
+          <w:szCs w:val="26"/>
         </w:rPr>
         <w:t xml:space="preserve">William </w:t>
       </w:r>
@@ -7133,6 +8007,8 @@
           <w:bCs/>
           <w:i/>
           <w:iCs/>
+          <w:sz w:val="26"/>
+          <w:szCs w:val="26"/>
         </w:rPr>
         <w:t>O’Callahan</w:t>
       </w:r>
@@ -7143,62 +8019,122 @@
           <w:bCs/>
           <w:i/>
           <w:iCs/>
+          <w:sz w:val="26"/>
+          <w:szCs w:val="26"/>
         </w:rPr>
         <w:t>:</w:t>
       </w:r>
       <w:r>
+        <w:rPr>
+          <w:sz w:val="26"/>
+          <w:szCs w:val="26"/>
+        </w:rPr>
         <w:t xml:space="preserve"> El jefe de la banda de criminales que se dedican al contrabando de aves. Es una persona ambiciosa, egoísta, y sumamente inteligente. Nació en un barrio humilde de Belfast, donde creció y se cri</w:t>
       </w:r>
       <w:r>
+        <w:rPr>
+          <w:sz w:val="26"/>
+          <w:szCs w:val="26"/>
+        </w:rPr>
         <w:t>o</w:t>
       </w:r>
       <w:r>
+        <w:rPr>
+          <w:sz w:val="26"/>
+          <w:szCs w:val="26"/>
+        </w:rPr>
         <w:t>.</w:t>
       </w:r>
     </w:p>
     <w:p>
       <w:pPr>
         <w:jc w:val="both"/>
-      </w:pPr>
-      <w:r>
+        <w:rPr>
+          <w:sz w:val="26"/>
+          <w:szCs w:val="26"/>
+        </w:rPr>
+      </w:pPr>
+      <w:r>
+        <w:rPr>
+          <w:sz w:val="26"/>
+          <w:szCs w:val="26"/>
+        </w:rPr>
         <w:t>Estuvo trabajando con su padre durante muchos años en la destilería ilegal que tenía su familia. Desde pequeño, aprendió c</w:t>
       </w:r>
       <w:r>
+        <w:rPr>
+          <w:sz w:val="26"/>
+          <w:szCs w:val="26"/>
+        </w:rPr>
         <w:t>ó</w:t>
       </w:r>
       <w:r>
+        <w:rPr>
+          <w:sz w:val="26"/>
+          <w:szCs w:val="26"/>
+        </w:rPr>
         <w:t xml:space="preserve">mo ganarse la vida de manera ilegal, sin que llegaran siquiera a sospechar de él. </w:t>
       </w:r>
     </w:p>
     <w:p>
       <w:pPr>
         <w:jc w:val="both"/>
-      </w:pPr>
-      <w:r>
-        <w:lastRenderedPageBreak/>
+        <w:rPr>
+          <w:sz w:val="26"/>
+          <w:szCs w:val="26"/>
+        </w:rPr>
+      </w:pPr>
+      <w:r>
+        <w:rPr>
+          <w:sz w:val="26"/>
+          <w:szCs w:val="26"/>
+        </w:rPr>
         <w:t>Le encantan los pajaritos extraños, pero más el dinero, as</w:t>
       </w:r>
       <w:r>
+        <w:rPr>
+          <w:sz w:val="26"/>
+          <w:szCs w:val="26"/>
+        </w:rPr>
         <w:t xml:space="preserve">í </w:t>
       </w:r>
       <w:r>
+        <w:rPr>
+          <w:sz w:val="26"/>
+          <w:szCs w:val="26"/>
+        </w:rPr>
         <w:t xml:space="preserve">que decidió huir de su pueblo y dedicarse a la cría y venta de aves. </w:t>
       </w:r>
     </w:p>
     <w:p>
       <w:pPr>
         <w:jc w:val="both"/>
-      </w:pPr>
-      <w:bookmarkStart w:id="25" w:name="_GoBack"/>
-      <w:r>
+        <w:rPr>
+          <w:sz w:val="26"/>
+          <w:szCs w:val="26"/>
+        </w:rPr>
+      </w:pPr>
+      <w:r>
+        <w:rPr>
+          <w:sz w:val="26"/>
+          <w:szCs w:val="26"/>
+        </w:rPr>
         <w:t xml:space="preserve">Se mudó a </w:t>
       </w:r>
       <w:proofErr w:type="gramStart"/>
       <w:r>
+        <w:rPr>
+          <w:sz w:val="26"/>
+          <w:szCs w:val="26"/>
+        </w:rPr>
         <w:t>EEUU</w:t>
       </w:r>
       <w:proofErr w:type="gramEnd"/>
       <w:r>
+        <w:rPr>
+          <w:sz w:val="26"/>
+          <w:szCs w:val="26"/>
+        </w:rPr>
         <w:t xml:space="preserve"> con 27 años, allí conoció a un empresario que se dedicaba al contrabando de aves rapaces. Empezó a trabajar junto a él, hasta que vio que sus intereses no llegaban más allá de las águilas y los halcones, y decidió quitárselo de en medio. Ahora, él es el líder de la banda, y es respetado por todos sus súbditos. Se dedica al contrabando de todo tipo de especies de aves, siempre y cuando sean raras y valgan muchísimo dinero. </w:t>
       </w:r>
     </w:p>
@@ -7214,8 +8150,7 @@
           <w:u w:val="single"/>
         </w:rPr>
       </w:pPr>
-      <w:bookmarkStart w:id="26" w:name="_Toc21967674"/>
-      <w:bookmarkEnd w:id="25"/>
+      <w:bookmarkStart w:id="25" w:name="_Toc21967674"/>
       <w:r>
         <w:rPr>
           <w:rFonts w:asciiTheme="minorHAnsi" w:hAnsiTheme="minorHAnsi" w:cstheme="minorHAnsi"/>
@@ -7227,7 +8162,7 @@
         </w:rPr>
         <w:t>Equipo</w:t>
       </w:r>
-      <w:bookmarkEnd w:id="26"/>
+      <w:bookmarkEnd w:id="25"/>
     </w:p>
     <w:p>
       <w:pPr>
@@ -7249,12 +8184,14 @@
       <w:pPr>
         <w:jc w:val="center"/>
       </w:pPr>
+      <w:bookmarkStart w:id="26" w:name="_GoBack"/>
       <w:r>
         <w:rPr>
           <w:b/>
           <w:bCs/>
           <w:noProof/>
         </w:rPr>
+        <w:lastRenderedPageBreak/>
         <w:drawing>
           <wp:inline distT="0" distB="0" distL="0" distR="0" wp14:anchorId="5892C7B1" wp14:editId="65D0A68A">
             <wp:extent cx="4143375" cy="4143375"/>
@@ -7312,6 +8249,7 @@
           </wp:inline>
         </w:drawing>
       </w:r>
+      <w:bookmarkEnd w:id="26"/>
     </w:p>
     <w:p>
       <w:pPr>
@@ -7505,7 +8443,6 @@
           <w:szCs w:val="40"/>
           <w:u w:val="single"/>
         </w:rPr>
-        <w:lastRenderedPageBreak/>
         <w:t>Contacto</w:t>
       </w:r>
       <w:bookmarkEnd w:id="27"/>
@@ -7676,6 +8613,7 @@
           <w:sz w:val="32"/>
           <w:szCs w:val="32"/>
         </w:rPr>
+        <w:lastRenderedPageBreak/>
         <w:t xml:space="preserve"> </w:t>
       </w:r>
       <w:hyperlink r:id="rId41" w:history="1">
@@ -7918,16 +8856,28 @@
     <w:p>
       <w:pPr>
         <w:jc w:val="both"/>
+        <w:rPr>
+          <w:sz w:val="26"/>
+          <w:szCs w:val="26"/>
+        </w:rPr>
       </w:pPr>
     </w:p>
     <w:p>
       <w:pPr>
         <w:jc w:val="both"/>
+        <w:rPr>
+          <w:sz w:val="26"/>
+          <w:szCs w:val="26"/>
+        </w:rPr>
       </w:pPr>
     </w:p>
     <w:p>
       <w:pPr>
         <w:jc w:val="both"/>
+        <w:rPr>
+          <w:sz w:val="26"/>
+          <w:szCs w:val="26"/>
+        </w:rPr>
       </w:pPr>
     </w:p>
     <w:p/>
@@ -9902,7 +10852,7 @@
 </file>
 
 <file path=customXml/itemProps1.xml><?xml version="1.0" encoding="utf-8"?>
-<ds:datastoreItem xmlns:ds="http://schemas.openxmlformats.org/officeDocument/2006/customXml" ds:itemID="{AAEB8534-4103-4481-9881-BD613F16C36B}">
+<ds:datastoreItem xmlns:ds="http://schemas.openxmlformats.org/officeDocument/2006/customXml" ds:itemID="{4BAE90B6-EE36-4767-BBE2-5689D349CCB4}">
   <ds:schemaRefs>
     <ds:schemaRef ds:uri="http://schemas.openxmlformats.org/officeDocument/2006/bibliography"/>
   </ds:schemaRefs>

</xml_diff>

<commit_message>
tecnologias utilizadas gdd y readme
</commit_message>
<xml_diff>
--- a/gdd.docx
+++ b/gdd.docx
@@ -224,7 +224,7 @@
             </w:rPr>
             <w:fldChar w:fldCharType="separate"/>
           </w:r>
-          <w:hyperlink w:anchor="_Toc22470278" w:history="1">
+          <w:hyperlink w:anchor="_Toc22472740" w:history="1">
             <w:r>
               <w:rPr>
                 <w:rStyle w:val="Hipervnculo"/>
@@ -251,7 +251,7 @@
                 <w:noProof/>
                 <w:webHidden/>
               </w:rPr>
-              <w:instrText xml:space="preserve"> PAGEREF _Toc22470278 \h </w:instrText>
+              <w:instrText xml:space="preserve"> PAGEREF _Toc22472740 \h </w:instrText>
             </w:r>
             <w:r>
               <w:rPr>
@@ -297,7 +297,7 @@
               <w:lang w:eastAsia="es-ES"/>
             </w:rPr>
           </w:pPr>
-          <w:hyperlink w:anchor="_Toc22470279" w:history="1">
+          <w:hyperlink w:anchor="_Toc22472741" w:history="1">
             <w:r>
               <w:rPr>
                 <w:rStyle w:val="Hipervnculo"/>
@@ -326,7 +326,7 @@
                 <w:noProof/>
                 <w:webHidden/>
               </w:rPr>
-              <w:instrText xml:space="preserve"> PAGEREF _Toc22470279 \h </w:instrText>
+              <w:instrText xml:space="preserve"> PAGEREF _Toc22472741 \h </w:instrText>
             </w:r>
             <w:r>
               <w:rPr>
@@ -372,7 +372,7 @@
               <w:lang w:eastAsia="es-ES"/>
             </w:rPr>
           </w:pPr>
-          <w:hyperlink w:anchor="_Toc22470280" w:history="1">
+          <w:hyperlink w:anchor="_Toc22472742" w:history="1">
             <w:r>
               <w:rPr>
                 <w:rStyle w:val="Hipervnculo"/>
@@ -401,7 +401,7 @@
                 <w:noProof/>
                 <w:webHidden/>
               </w:rPr>
-              <w:instrText xml:space="preserve"> PAGEREF _Toc22470280 \h </w:instrText>
+              <w:instrText xml:space="preserve"> PAGEREF _Toc22472742 \h </w:instrText>
             </w:r>
             <w:r>
               <w:rPr>
@@ -447,7 +447,7 @@
               <w:lang w:eastAsia="es-ES"/>
             </w:rPr>
           </w:pPr>
-          <w:hyperlink w:anchor="_Toc22470281" w:history="1">
+          <w:hyperlink w:anchor="_Toc22472743" w:history="1">
             <w:r>
               <w:rPr>
                 <w:rStyle w:val="Hipervnculo"/>
@@ -476,7 +476,7 @@
                 <w:noProof/>
                 <w:webHidden/>
               </w:rPr>
-              <w:instrText xml:space="preserve"> PAGEREF _Toc22470281 \h </w:instrText>
+              <w:instrText xml:space="preserve"> PAGEREF _Toc22472743 \h </w:instrText>
             </w:r>
             <w:r>
               <w:rPr>
@@ -522,7 +522,7 @@
               <w:lang w:eastAsia="es-ES"/>
             </w:rPr>
           </w:pPr>
-          <w:hyperlink w:anchor="_Toc22470282" w:history="1">
+          <w:hyperlink w:anchor="_Toc22472744" w:history="1">
             <w:r>
               <w:rPr>
                 <w:rStyle w:val="Hipervnculo"/>
@@ -551,7 +551,7 @@
                 <w:noProof/>
                 <w:webHidden/>
               </w:rPr>
-              <w:instrText xml:space="preserve"> PAGEREF _Toc22470282 \h </w:instrText>
+              <w:instrText xml:space="preserve"> PAGEREF _Toc22472744 \h </w:instrText>
             </w:r>
             <w:r>
               <w:rPr>
@@ -597,7 +597,7 @@
               <w:lang w:eastAsia="es-ES"/>
             </w:rPr>
           </w:pPr>
-          <w:hyperlink w:anchor="_Toc22470283" w:history="1">
+          <w:hyperlink w:anchor="_Toc22472745" w:history="1">
             <w:r>
               <w:rPr>
                 <w:rStyle w:val="Hipervnculo"/>
@@ -626,7 +626,7 @@
                 <w:noProof/>
                 <w:webHidden/>
               </w:rPr>
-              <w:instrText xml:space="preserve"> PAGEREF _Toc22470283 \h </w:instrText>
+              <w:instrText xml:space="preserve"> PAGEREF _Toc22472745 \h </w:instrText>
             </w:r>
             <w:r>
               <w:rPr>
@@ -672,7 +672,7 @@
               <w:lang w:eastAsia="es-ES"/>
             </w:rPr>
           </w:pPr>
-          <w:hyperlink w:anchor="_Toc22470284" w:history="1">
+          <w:hyperlink w:anchor="_Toc22472746" w:history="1">
             <w:r>
               <w:rPr>
                 <w:rStyle w:val="Hipervnculo"/>
@@ -701,7 +701,7 @@
                 <w:noProof/>
                 <w:webHidden/>
               </w:rPr>
-              <w:instrText xml:space="preserve"> PAGEREF _Toc22470284 \h </w:instrText>
+              <w:instrText xml:space="preserve"> PAGEREF _Toc22472746 \h </w:instrText>
             </w:r>
             <w:r>
               <w:rPr>
@@ -748,7 +748,7 @@
               <w:lang w:eastAsia="es-ES"/>
             </w:rPr>
           </w:pPr>
-          <w:hyperlink w:anchor="_Toc22470285" w:history="1">
+          <w:hyperlink w:anchor="_Toc22472747" w:history="1">
             <w:r>
               <w:rPr>
                 <w:rStyle w:val="Hipervnculo"/>
@@ -777,7 +777,7 @@
                 <w:noProof/>
                 <w:webHidden/>
               </w:rPr>
-              <w:instrText xml:space="preserve"> PAGEREF _Toc22470285 \h </w:instrText>
+              <w:instrText xml:space="preserve"> PAGEREF _Toc22472747 \h </w:instrText>
             </w:r>
             <w:r>
               <w:rPr>
@@ -824,7 +824,7 @@
               <w:lang w:eastAsia="es-ES"/>
             </w:rPr>
           </w:pPr>
-          <w:hyperlink w:anchor="_Toc22470286" w:history="1">
+          <w:hyperlink w:anchor="_Toc22472748" w:history="1">
             <w:r>
               <w:rPr>
                 <w:rStyle w:val="Hipervnculo"/>
@@ -853,7 +853,7 @@
                 <w:noProof/>
                 <w:webHidden/>
               </w:rPr>
-              <w:instrText xml:space="preserve"> PAGEREF _Toc22470286 \h </w:instrText>
+              <w:instrText xml:space="preserve"> PAGEREF _Toc22472748 \h </w:instrText>
             </w:r>
             <w:r>
               <w:rPr>
@@ -900,7 +900,7 @@
               <w:lang w:eastAsia="es-ES"/>
             </w:rPr>
           </w:pPr>
-          <w:hyperlink w:anchor="_Toc22470287" w:history="1">
+          <w:hyperlink w:anchor="_Toc22472749" w:history="1">
             <w:r>
               <w:rPr>
                 <w:rStyle w:val="Hipervnculo"/>
@@ -936,7 +936,7 @@
                 <w:noProof/>
                 <w:webHidden/>
               </w:rPr>
-              <w:instrText xml:space="preserve"> PAGEREF _Toc22470287 \h </w:instrText>
+              <w:instrText xml:space="preserve"> PAGEREF _Toc22472749 \h </w:instrText>
             </w:r>
             <w:r>
               <w:rPr>
@@ -983,7 +983,7 @@
               <w:lang w:eastAsia="es-ES"/>
             </w:rPr>
           </w:pPr>
-          <w:hyperlink w:anchor="_Toc22470288" w:history="1">
+          <w:hyperlink w:anchor="_Toc22472750" w:history="1">
             <w:r>
               <w:rPr>
                 <w:rStyle w:val="Hipervnculo"/>
@@ -1012,7 +1012,7 @@
                 <w:noProof/>
                 <w:webHidden/>
               </w:rPr>
-              <w:instrText xml:space="preserve"> PAGEREF _Toc22470288 \h </w:instrText>
+              <w:instrText xml:space="preserve"> PAGEREF _Toc22472750 \h </w:instrText>
             </w:r>
             <w:r>
               <w:rPr>
@@ -1058,7 +1058,7 @@
               <w:lang w:eastAsia="es-ES"/>
             </w:rPr>
           </w:pPr>
-          <w:hyperlink w:anchor="_Toc22470289" w:history="1">
+          <w:hyperlink w:anchor="_Toc22472751" w:history="1">
             <w:r>
               <w:rPr>
                 <w:rStyle w:val="Hipervnculo"/>
@@ -1087,7 +1087,7 @@
                 <w:noProof/>
                 <w:webHidden/>
               </w:rPr>
-              <w:instrText xml:space="preserve"> PAGEREF _Toc22470289 \h </w:instrText>
+              <w:instrText xml:space="preserve"> PAGEREF _Toc22472751 \h </w:instrText>
             </w:r>
             <w:r>
               <w:rPr>
@@ -1107,7 +1107,7 @@
                 <w:noProof/>
                 <w:webHidden/>
               </w:rPr>
-              <w:t>10</w:t>
+              <w:t>11</w:t>
             </w:r>
             <w:r>
               <w:rPr>
@@ -1134,7 +1134,7 @@
               <w:lang w:eastAsia="es-ES"/>
             </w:rPr>
           </w:pPr>
-          <w:hyperlink w:anchor="_Toc22470290" w:history="1">
+          <w:hyperlink w:anchor="_Toc22472752" w:history="1">
             <w:r>
               <w:rPr>
                 <w:rStyle w:val="Hipervnculo"/>
@@ -1163,7 +1163,7 @@
                 <w:noProof/>
                 <w:webHidden/>
               </w:rPr>
-              <w:instrText xml:space="preserve"> PAGEREF _Toc22470290 \h </w:instrText>
+              <w:instrText xml:space="preserve"> PAGEREF _Toc22472752 \h </w:instrText>
             </w:r>
             <w:r>
               <w:rPr>
@@ -1183,7 +1183,7 @@
                 <w:noProof/>
                 <w:webHidden/>
               </w:rPr>
-              <w:t>10</w:t>
+              <w:t>11</w:t>
             </w:r>
             <w:r>
               <w:rPr>
@@ -1210,7 +1210,7 @@
               <w:lang w:eastAsia="es-ES"/>
             </w:rPr>
           </w:pPr>
-          <w:hyperlink w:anchor="_Toc22470291" w:history="1">
+          <w:hyperlink w:anchor="_Toc22472753" w:history="1">
             <w:r>
               <w:rPr>
                 <w:rStyle w:val="Hipervnculo"/>
@@ -1239,7 +1239,7 @@
                 <w:noProof/>
                 <w:webHidden/>
               </w:rPr>
-              <w:instrText xml:space="preserve"> PAGEREF _Toc22470291 \h </w:instrText>
+              <w:instrText xml:space="preserve"> PAGEREF _Toc22472753 \h </w:instrText>
             </w:r>
             <w:r>
               <w:rPr>
@@ -1259,7 +1259,7 @@
                 <w:noProof/>
                 <w:webHidden/>
               </w:rPr>
-              <w:t>11</w:t>
+              <w:t>12</w:t>
             </w:r>
             <w:r>
               <w:rPr>
@@ -1286,7 +1286,7 @@
               <w:lang w:eastAsia="es-ES"/>
             </w:rPr>
           </w:pPr>
-          <w:hyperlink w:anchor="_Toc22470292" w:history="1">
+          <w:hyperlink w:anchor="_Toc22472754" w:history="1">
             <w:r>
               <w:rPr>
                 <w:rStyle w:val="Hipervnculo"/>
@@ -1315,7 +1315,7 @@
                 <w:noProof/>
                 <w:webHidden/>
               </w:rPr>
-              <w:instrText xml:space="preserve"> PAGEREF _Toc22470292 \h </w:instrText>
+              <w:instrText xml:space="preserve"> PAGEREF _Toc22472754 \h </w:instrText>
             </w:r>
             <w:r>
               <w:rPr>
@@ -1362,7 +1362,7 @@
               <w:lang w:eastAsia="es-ES"/>
             </w:rPr>
           </w:pPr>
-          <w:hyperlink w:anchor="_Toc22470293" w:history="1">
+          <w:hyperlink w:anchor="_Toc22472755" w:history="1">
             <w:r>
               <w:rPr>
                 <w:rStyle w:val="Hipervnculo"/>
@@ -1391,7 +1391,7 @@
                 <w:noProof/>
                 <w:webHidden/>
               </w:rPr>
-              <w:instrText xml:space="preserve"> PAGEREF _Toc22470293 \h </w:instrText>
+              <w:instrText xml:space="preserve"> PAGEREF _Toc22472755 \h </w:instrText>
             </w:r>
             <w:r>
               <w:rPr>
@@ -1438,7 +1438,7 @@
               <w:lang w:eastAsia="es-ES"/>
             </w:rPr>
           </w:pPr>
-          <w:hyperlink w:anchor="_Toc22470294" w:history="1">
+          <w:hyperlink w:anchor="_Toc22472756" w:history="1">
             <w:r>
               <w:rPr>
                 <w:rStyle w:val="Hipervnculo"/>
@@ -1467,7 +1467,7 @@
                 <w:noProof/>
                 <w:webHidden/>
               </w:rPr>
-              <w:instrText xml:space="preserve"> PAGEREF _Toc22470294 \h </w:instrText>
+              <w:instrText xml:space="preserve"> PAGEREF _Toc22472756 \h </w:instrText>
             </w:r>
             <w:r>
               <w:rPr>
@@ -1514,7 +1514,7 @@
               <w:lang w:eastAsia="es-ES"/>
             </w:rPr>
           </w:pPr>
-          <w:hyperlink w:anchor="_Toc22470295" w:history="1">
+          <w:hyperlink w:anchor="_Toc22472757" w:history="1">
             <w:r>
               <w:rPr>
                 <w:rStyle w:val="Hipervnculo"/>
@@ -1543,7 +1543,7 @@
                 <w:noProof/>
                 <w:webHidden/>
               </w:rPr>
-              <w:instrText xml:space="preserve"> PAGEREF _Toc22470295 \h </w:instrText>
+              <w:instrText xml:space="preserve"> PAGEREF _Toc22472757 \h </w:instrText>
             </w:r>
             <w:r>
               <w:rPr>
@@ -1590,7 +1590,7 @@
               <w:lang w:eastAsia="es-ES"/>
             </w:rPr>
           </w:pPr>
-          <w:hyperlink w:anchor="_Toc22470296" w:history="1">
+          <w:hyperlink w:anchor="_Toc22472758" w:history="1">
             <w:r>
               <w:rPr>
                 <w:rStyle w:val="Hipervnculo"/>
@@ -1619,7 +1619,7 @@
                 <w:noProof/>
                 <w:webHidden/>
               </w:rPr>
-              <w:instrText xml:space="preserve"> PAGEREF _Toc22470296 \h </w:instrText>
+              <w:instrText xml:space="preserve"> PAGEREF _Toc22472758 \h </w:instrText>
             </w:r>
             <w:r>
               <w:rPr>
@@ -1666,7 +1666,7 @@
               <w:lang w:eastAsia="es-ES"/>
             </w:rPr>
           </w:pPr>
-          <w:hyperlink w:anchor="_Toc22470297" w:history="1">
+          <w:hyperlink w:anchor="_Toc22472759" w:history="1">
             <w:r>
               <w:rPr>
                 <w:rStyle w:val="Hipervnculo"/>
@@ -1695,7 +1695,7 @@
                 <w:noProof/>
                 <w:webHidden/>
               </w:rPr>
-              <w:instrText xml:space="preserve"> PAGEREF _Toc22470297 \h </w:instrText>
+              <w:instrText xml:space="preserve"> PAGEREF _Toc22472759 \h </w:instrText>
             </w:r>
             <w:r>
               <w:rPr>
@@ -1742,7 +1742,7 @@
               <w:lang w:eastAsia="es-ES"/>
             </w:rPr>
           </w:pPr>
-          <w:hyperlink w:anchor="_Toc22470298" w:history="1">
+          <w:hyperlink w:anchor="_Toc22472760" w:history="1">
             <w:r>
               <w:rPr>
                 <w:rStyle w:val="Hipervnculo"/>
@@ -1771,7 +1771,7 @@
                 <w:noProof/>
                 <w:webHidden/>
               </w:rPr>
-              <w:instrText xml:space="preserve"> PAGEREF _Toc22470298 \h </w:instrText>
+              <w:instrText xml:space="preserve"> PAGEREF _Toc22472760 \h </w:instrText>
             </w:r>
             <w:r>
               <w:rPr>
@@ -1791,7 +1791,7 @@
                 <w:noProof/>
                 <w:webHidden/>
               </w:rPr>
-              <w:t>17</w:t>
+              <w:t>18</w:t>
             </w:r>
             <w:r>
               <w:rPr>
@@ -1817,7 +1817,7 @@
               <w:lang w:eastAsia="es-ES"/>
             </w:rPr>
           </w:pPr>
-          <w:hyperlink w:anchor="_Toc22470299" w:history="1">
+          <w:hyperlink w:anchor="_Toc22472761" w:history="1">
             <w:r>
               <w:rPr>
                 <w:rStyle w:val="Hipervnculo"/>
@@ -1846,7 +1846,7 @@
                 <w:noProof/>
                 <w:webHidden/>
               </w:rPr>
-              <w:instrText xml:space="preserve"> PAGEREF _Toc22470299 \h </w:instrText>
+              <w:instrText xml:space="preserve"> PAGEREF _Toc22472761 \h </w:instrText>
             </w:r>
             <w:r>
               <w:rPr>
@@ -1892,7 +1892,7 @@
               <w:lang w:eastAsia="es-ES"/>
             </w:rPr>
           </w:pPr>
-          <w:hyperlink w:anchor="_Toc22470300" w:history="1">
+          <w:hyperlink w:anchor="_Toc22472762" w:history="1">
             <w:r>
               <w:rPr>
                 <w:rStyle w:val="Hipervnculo"/>
@@ -1921,7 +1921,7 @@
                 <w:noProof/>
                 <w:webHidden/>
               </w:rPr>
-              <w:instrText xml:space="preserve"> PAGEREF _Toc22470300 \h </w:instrText>
+              <w:instrText xml:space="preserve"> PAGEREF _Toc22472762 \h </w:instrText>
             </w:r>
             <w:r>
               <w:rPr>
@@ -1967,7 +1967,7 @@
               <w:lang w:eastAsia="es-ES"/>
             </w:rPr>
           </w:pPr>
-          <w:hyperlink w:anchor="_Toc22470301" w:history="1">
+          <w:hyperlink w:anchor="_Toc22472763" w:history="1">
             <w:r>
               <w:rPr>
                 <w:rStyle w:val="Hipervnculo"/>
@@ -1975,7 +1975,7 @@
                 <w:bCs/>
                 <w:noProof/>
               </w:rPr>
-              <w:t>Equipo</w:t>
+              <w:t>Tecnologías Utilizadas:</w:t>
             </w:r>
             <w:r>
               <w:rPr>
@@ -1996,7 +1996,7 @@
                 <w:noProof/>
                 <w:webHidden/>
               </w:rPr>
-              <w:instrText xml:space="preserve"> PAGEREF _Toc22470301 \h </w:instrText>
+              <w:instrText xml:space="preserve"> PAGEREF _Toc22472763 \h </w:instrText>
             </w:r>
             <w:r>
               <w:rPr>
@@ -2016,7 +2016,7 @@
                 <w:noProof/>
                 <w:webHidden/>
               </w:rPr>
-              <w:t>20</w:t>
+              <w:t>21</w:t>
             </w:r>
             <w:r>
               <w:rPr>
@@ -2042,7 +2042,7 @@
               <w:lang w:eastAsia="es-ES"/>
             </w:rPr>
           </w:pPr>
-          <w:hyperlink w:anchor="_Toc22470302" w:history="1">
+          <w:hyperlink w:anchor="_Toc22472764" w:history="1">
             <w:r>
               <w:rPr>
                 <w:rStyle w:val="Hipervnculo"/>
@@ -2050,6 +2050,81 @@
                 <w:bCs/>
                 <w:noProof/>
               </w:rPr>
+              <w:t>Equipo</w:t>
+            </w:r>
+            <w:r>
+              <w:rPr>
+                <w:noProof/>
+                <w:webHidden/>
+              </w:rPr>
+              <w:tab/>
+            </w:r>
+            <w:r>
+              <w:rPr>
+                <w:noProof/>
+                <w:webHidden/>
+              </w:rPr>
+              <w:fldChar w:fldCharType="begin"/>
+            </w:r>
+            <w:r>
+              <w:rPr>
+                <w:noProof/>
+                <w:webHidden/>
+              </w:rPr>
+              <w:instrText xml:space="preserve"> PAGEREF _Toc22472764 \h </w:instrText>
+            </w:r>
+            <w:r>
+              <w:rPr>
+                <w:noProof/>
+                <w:webHidden/>
+              </w:rPr>
+            </w:r>
+            <w:r>
+              <w:rPr>
+                <w:noProof/>
+                <w:webHidden/>
+              </w:rPr>
+              <w:fldChar w:fldCharType="separate"/>
+            </w:r>
+            <w:r>
+              <w:rPr>
+                <w:noProof/>
+                <w:webHidden/>
+              </w:rPr>
+              <w:t>21</w:t>
+            </w:r>
+            <w:r>
+              <w:rPr>
+                <w:noProof/>
+                <w:webHidden/>
+              </w:rPr>
+              <w:fldChar w:fldCharType="end"/>
+            </w:r>
+          </w:hyperlink>
+        </w:p>
+        <w:p>
+          <w:pPr>
+            <w:pStyle w:val="TDC2"/>
+            <w:tabs>
+              <w:tab w:val="right" w:leader="dot" w:pos="8494"/>
+            </w:tabs>
+            <w:rPr>
+              <w:rFonts w:asciiTheme="minorHAnsi" w:eastAsiaTheme="minorEastAsia" w:hAnsiTheme="minorHAnsi" w:cstheme="minorBidi"/>
+              <w:smallCaps w:val="0"/>
+              <w:noProof/>
+              <w:sz w:val="22"/>
+              <w:szCs w:val="22"/>
+              <w:lang w:eastAsia="es-ES"/>
+            </w:rPr>
+          </w:pPr>
+          <w:hyperlink w:anchor="_Toc22472765" w:history="1">
+            <w:r>
+              <w:rPr>
+                <w:rStyle w:val="Hipervnculo"/>
+                <w:b/>
+                <w:bCs/>
+                <w:noProof/>
+              </w:rPr>
               <w:t>Contacto</w:t>
             </w:r>
             <w:r>
@@ -2071,7 +2146,7 @@
                 <w:noProof/>
                 <w:webHidden/>
               </w:rPr>
-              <w:instrText xml:space="preserve"> PAGEREF _Toc22470302 \h </w:instrText>
+              <w:instrText xml:space="preserve"> PAGEREF _Toc22472765 \h </w:instrText>
             </w:r>
             <w:r>
               <w:rPr>
@@ -2091,7 +2166,7 @@
                 <w:noProof/>
                 <w:webHidden/>
               </w:rPr>
-              <w:t>22</w:t>
+              <w:t>23</w:t>
             </w:r>
             <w:r>
               <w:rPr>
@@ -2133,7 +2208,7 @@
           <w:u w:val="single"/>
         </w:rPr>
       </w:pPr>
-      <w:bookmarkStart w:id="0" w:name="_Toc22470278"/>
+      <w:bookmarkStart w:id="0" w:name="_Toc22472740"/>
       <w:r>
         <w:rPr>
           <w:rFonts w:asciiTheme="minorHAnsi" w:hAnsiTheme="minorHAnsi" w:cstheme="minorHAnsi"/>
@@ -2159,7 +2234,7 @@
           <w:u w:val="single"/>
         </w:rPr>
       </w:pPr>
-      <w:bookmarkStart w:id="1" w:name="_Toc22470279"/>
+      <w:bookmarkStart w:id="1" w:name="_Toc22472741"/>
       <w:r>
         <w:rPr>
           <w:rFonts w:asciiTheme="minorHAnsi" w:hAnsiTheme="minorHAnsi" w:cstheme="minorHAnsi"/>
@@ -2682,7 +2757,7 @@
           <w:u w:val="single"/>
         </w:rPr>
       </w:pPr>
-      <w:bookmarkStart w:id="3" w:name="_Toc22470280"/>
+      <w:bookmarkStart w:id="3" w:name="_Toc22472742"/>
       <w:r>
         <w:rPr>
           <w:rFonts w:asciiTheme="minorHAnsi" w:hAnsiTheme="minorHAnsi" w:cstheme="minorHAnsi"/>
@@ -2936,7 +3011,15 @@
           <w:sz w:val="26"/>
           <w:szCs w:val="26"/>
         </w:rPr>
-        <w:t xml:space="preserve"> 1 metro. Hubo costas en todo el mundo (especialmente África y Oceanía) que </w:t>
+        <w:t xml:space="preserve"> 1 metro. Hubo costas en todo el mundo </w:t>
+      </w:r>
+      <w:r>
+        <w:rPr>
+          <w:sz w:val="26"/>
+          <w:szCs w:val="26"/>
+        </w:rPr>
+        <w:lastRenderedPageBreak/>
+        <w:t xml:space="preserve">(especialmente África y Oceanía) que </w:t>
       </w:r>
       <w:r>
         <w:rPr>
@@ -2972,7 +3055,7 @@
           <w:u w:val="single"/>
         </w:rPr>
       </w:pPr>
-      <w:bookmarkStart w:id="4" w:name="_Toc22470281"/>
+      <w:bookmarkStart w:id="4" w:name="_Toc22472743"/>
       <w:r>
         <w:rPr>
           <w:rFonts w:asciiTheme="minorHAnsi" w:hAnsiTheme="minorHAnsi" w:cstheme="minorHAnsi"/>
@@ -2982,7 +3065,6 @@
           <w:szCs w:val="40"/>
           <w:u w:val="single"/>
         </w:rPr>
-        <w:lastRenderedPageBreak/>
         <w:t>Descripción breve</w:t>
       </w:r>
       <w:bookmarkEnd w:id="4"/>
@@ -3144,7 +3226,7 @@
           <w:u w:val="single"/>
         </w:rPr>
       </w:pPr>
-      <w:bookmarkStart w:id="5" w:name="_Toc22470282"/>
+      <w:bookmarkStart w:id="5" w:name="_Toc22472744"/>
       <w:r>
         <w:rPr>
           <w:rFonts w:asciiTheme="minorHAnsi" w:hAnsiTheme="minorHAnsi" w:cstheme="minorHAnsi"/>
@@ -3247,6 +3329,7 @@
           <w:sz w:val="26"/>
           <w:szCs w:val="26"/>
         </w:rPr>
+        <w:lastRenderedPageBreak/>
         <w:t>No podremos cambiar al modo sombra en cualquier momento, se tiene que dar la situación de que la sombra esté alineada con la sombra de algún objeto a modo de suelo. Si</w:t>
       </w:r>
       <w:r>
@@ -3268,15 +3351,7 @@
           <w:sz w:val="26"/>
           <w:szCs w:val="26"/>
         </w:rPr>
-        <w:t xml:space="preserve">Por ejemplo, mientras el personaje </w:t>
-      </w:r>
-      <w:r>
-        <w:rPr>
-          <w:sz w:val="26"/>
-          <w:szCs w:val="26"/>
-        </w:rPr>
-        <w:lastRenderedPageBreak/>
-        <w:t>está en el aire por un salto, no podremos cambiar al modo sombra, o viceversa, tendremos que esperar a que llegue al suelo.</w:t>
+        <w:t>Por ejemplo, mientras el personaje está en el aire por un salto, no podremos cambiar al modo sombra, o viceversa, tendremos que esperar a que llegue al suelo.</w:t>
       </w:r>
     </w:p>
     <w:p>
@@ -3504,7 +3579,7 @@
           <w:u w:val="single"/>
         </w:rPr>
       </w:pPr>
-      <w:bookmarkStart w:id="7" w:name="_Toc22470283"/>
+      <w:bookmarkStart w:id="7" w:name="_Toc22472745"/>
       <w:r>
         <w:rPr>
           <w:rFonts w:asciiTheme="minorHAnsi" w:hAnsiTheme="minorHAnsi" w:cstheme="minorHAnsi"/>
@@ -3777,7 +3852,7 @@
           <w:u w:val="single"/>
         </w:rPr>
       </w:pPr>
-      <w:bookmarkStart w:id="8" w:name="_Toc22470284"/>
+      <w:bookmarkStart w:id="8" w:name="_Toc22472746"/>
       <w:r>
         <w:rPr>
           <w:rFonts w:asciiTheme="minorHAnsi" w:hAnsiTheme="minorHAnsi" w:cstheme="minorHAnsi"/>
@@ -4052,7 +4127,7 @@
           <w:szCs w:val="32"/>
         </w:rPr>
       </w:pPr>
-      <w:bookmarkStart w:id="9" w:name="_Toc22470285"/>
+      <w:bookmarkStart w:id="9" w:name="_Toc22472747"/>
       <w:r>
         <w:rPr>
           <w:rFonts w:asciiTheme="minorHAnsi" w:hAnsiTheme="minorHAnsi" w:cstheme="minorHAnsi"/>
@@ -4267,7 +4342,7 @@
           <w:szCs w:val="32"/>
         </w:rPr>
       </w:pPr>
-      <w:bookmarkStart w:id="10" w:name="_Toc22470286"/>
+      <w:bookmarkStart w:id="10" w:name="_Toc22472748"/>
       <w:r>
         <w:rPr>
           <w:rFonts w:asciiTheme="minorHAnsi" w:hAnsiTheme="minorHAnsi" w:cstheme="minorHAnsi"/>
@@ -4499,7 +4574,7 @@
       <w:pPr>
         <w:pStyle w:val="Ttulo3"/>
       </w:pPr>
-      <w:bookmarkStart w:id="11" w:name="_Toc22470287"/>
+      <w:bookmarkStart w:id="11" w:name="_Toc22472749"/>
       <w:r>
         <w:rPr>
           <w:rFonts w:asciiTheme="minorHAnsi" w:hAnsiTheme="minorHAnsi" w:cstheme="minorHAnsi"/>
@@ -4638,7 +4713,7 @@
           <w:szCs w:val="32"/>
         </w:rPr>
       </w:pPr>
-      <w:bookmarkStart w:id="12" w:name="_Toc22470288"/>
+      <w:bookmarkStart w:id="12" w:name="_Toc22472750"/>
       <w:r>
         <w:rPr>
           <w:rFonts w:asciiTheme="minorHAnsi" w:hAnsiTheme="minorHAnsi" w:cstheme="minorHAnsi"/>
@@ -4783,7 +4858,7 @@
           <w:u w:val="single"/>
         </w:rPr>
       </w:pPr>
-      <w:bookmarkStart w:id="13" w:name="_Toc22470289"/>
+      <w:bookmarkStart w:id="13" w:name="_Toc22472751"/>
       <w:r>
         <w:rPr>
           <w:rFonts w:asciiTheme="minorHAnsi" w:hAnsiTheme="minorHAnsi" w:cstheme="minorHAnsi"/>
@@ -4873,7 +4948,7 @@
           <w:bCs/>
         </w:rPr>
       </w:pPr>
-      <w:bookmarkStart w:id="14" w:name="_Toc22470290"/>
+      <w:bookmarkStart w:id="14" w:name="_Toc22472752"/>
       <w:r>
         <w:rPr>
           <w:rFonts w:asciiTheme="minorHAnsi" w:hAnsiTheme="minorHAnsi" w:cstheme="minorHAnsi"/>
@@ -5143,7 +5218,7 @@
           <w:szCs w:val="32"/>
         </w:rPr>
       </w:pPr>
-      <w:bookmarkStart w:id="15" w:name="_Toc22470291"/>
+      <w:bookmarkStart w:id="15" w:name="_Toc22472753"/>
       <w:r>
         <w:rPr>
           <w:rFonts w:asciiTheme="minorHAnsi" w:hAnsiTheme="minorHAnsi" w:cstheme="minorHAnsi"/>
@@ -5397,7 +5472,7 @@
           <w:szCs w:val="32"/>
         </w:rPr>
       </w:pPr>
-      <w:bookmarkStart w:id="16" w:name="_Toc22470292"/>
+      <w:bookmarkStart w:id="16" w:name="_Toc22472754"/>
       <w:r>
         <w:rPr>
           <w:rFonts w:asciiTheme="minorHAnsi" w:hAnsiTheme="minorHAnsi" w:cstheme="minorHAnsi"/>
@@ -5565,7 +5640,7 @@
           <w:szCs w:val="36"/>
         </w:rPr>
       </w:pPr>
-      <w:bookmarkStart w:id="17" w:name="_Toc22470293"/>
+      <w:bookmarkStart w:id="17" w:name="_Toc22472755"/>
       <w:r>
         <w:rPr>
           <w:rFonts w:asciiTheme="minorHAnsi" w:hAnsiTheme="minorHAnsi" w:cstheme="minorHAnsi"/>
@@ -5758,7 +5833,7 @@
           <w:szCs w:val="32"/>
         </w:rPr>
       </w:pPr>
-      <w:bookmarkStart w:id="18" w:name="_Toc22470294"/>
+      <w:bookmarkStart w:id="18" w:name="_Toc22472756"/>
       <w:r>
         <w:rPr>
           <w:rFonts w:asciiTheme="minorHAnsi" w:hAnsiTheme="minorHAnsi" w:cstheme="minorHAnsi"/>
@@ -5871,7 +5946,7 @@
           <w:szCs w:val="32"/>
         </w:rPr>
       </w:pPr>
-      <w:bookmarkStart w:id="19" w:name="_Toc22470295"/>
+      <w:bookmarkStart w:id="19" w:name="_Toc22472757"/>
       <w:r>
         <w:rPr>
           <w:rFonts w:asciiTheme="minorHAnsi" w:hAnsiTheme="minorHAnsi" w:cstheme="minorHAnsi"/>
@@ -6065,7 +6140,7 @@
           <w:szCs w:val="32"/>
         </w:rPr>
       </w:pPr>
-      <w:bookmarkStart w:id="20" w:name="_Toc22470296"/>
+      <w:bookmarkStart w:id="20" w:name="_Toc22472758"/>
       <w:r>
         <w:rPr>
           <w:rFonts w:asciiTheme="minorHAnsi" w:hAnsiTheme="minorHAnsi" w:cstheme="minorHAnsi"/>
@@ -6230,7 +6305,7 @@
           <w:szCs w:val="32"/>
         </w:rPr>
       </w:pPr>
-      <w:bookmarkStart w:id="21" w:name="_Toc22470297"/>
+      <w:bookmarkStart w:id="21" w:name="_Toc22472759"/>
       <w:r>
         <w:rPr>
           <w:rFonts w:asciiTheme="minorHAnsi" w:hAnsiTheme="minorHAnsi" w:cstheme="minorHAnsi"/>
@@ -6290,7 +6365,6 @@
           <w:iCs/>
         </w:rPr>
       </w:pPr>
-      <w:bookmarkStart w:id="22" w:name="_GoBack"/>
       <w:r>
         <w:rPr>
           <w:noProof/>
@@ -6353,7 +6427,6 @@
           </wp:inline>
         </w:drawing>
       </w:r>
-      <w:bookmarkEnd w:id="22"/>
     </w:p>
     <w:p>
       <w:pPr>
@@ -6405,7 +6478,7 @@
           <w:szCs w:val="32"/>
         </w:rPr>
       </w:pPr>
-      <w:bookmarkStart w:id="23" w:name="_Toc22470298"/>
+      <w:bookmarkStart w:id="22" w:name="_Toc22472760"/>
       <w:r>
         <w:rPr>
           <w:rFonts w:asciiTheme="minorHAnsi" w:hAnsiTheme="minorHAnsi" w:cstheme="minorHAnsi"/>
@@ -6417,7 +6490,7 @@
         <w:lastRenderedPageBreak/>
         <w:t>Fin de Juego:</w:t>
       </w:r>
-      <w:bookmarkEnd w:id="23"/>
+      <w:bookmarkEnd w:id="22"/>
     </w:p>
     <w:p>
       <w:pPr>
@@ -6568,7 +6641,7 @@
           <w:u w:val="single"/>
         </w:rPr>
       </w:pPr>
-      <w:bookmarkStart w:id="24" w:name="_Toc22470299"/>
+      <w:bookmarkStart w:id="23" w:name="_Toc22472761"/>
       <w:r>
         <w:rPr>
           <w:rFonts w:asciiTheme="minorHAnsi" w:hAnsiTheme="minorHAnsi" w:cstheme="minorHAnsi"/>
@@ -6580,7 +6653,7 @@
         </w:rPr>
         <w:t>Objetos / Coleccionables</w:t>
       </w:r>
-      <w:bookmarkEnd w:id="24"/>
+      <w:bookmarkEnd w:id="23"/>
     </w:p>
     <w:p>
       <w:pPr>
@@ -7365,7 +7438,7 @@
           <w:u w:val="single"/>
         </w:rPr>
       </w:pPr>
-      <w:bookmarkStart w:id="25" w:name="_Toc22470300"/>
+      <w:bookmarkStart w:id="24" w:name="_Toc22472762"/>
       <w:r>
         <w:rPr>
           <w:rFonts w:asciiTheme="minorHAnsi" w:hAnsiTheme="minorHAnsi" w:cstheme="minorHAnsi"/>
@@ -7377,7 +7450,7 @@
         </w:rPr>
         <w:t>Personajes</w:t>
       </w:r>
-      <w:bookmarkEnd w:id="25"/>
+      <w:bookmarkEnd w:id="24"/>
     </w:p>
     <w:p>
       <w:pPr>
@@ -7982,15 +8055,6 @@
     </w:p>
     <w:p>
       <w:pPr>
-        <w:jc w:val="both"/>
-        <w:rPr>
-          <w:sz w:val="26"/>
-          <w:szCs w:val="26"/>
-        </w:rPr>
-      </w:pPr>
-    </w:p>
-    <w:p>
-      <w:pPr>
         <w:pStyle w:val="Ttulo2"/>
         <w:rPr>
           <w:rFonts w:asciiTheme="minorHAnsi" w:hAnsiTheme="minorHAnsi" w:cstheme="minorHAnsi"/>
@@ -8001,7 +8065,7 @@
           <w:u w:val="single"/>
         </w:rPr>
       </w:pPr>
-      <w:bookmarkStart w:id="26" w:name="_Toc22470301"/>
+      <w:bookmarkStart w:id="25" w:name="_Toc22472763"/>
       <w:r>
         <w:rPr>
           <w:rFonts w:asciiTheme="minorHAnsi" w:hAnsiTheme="minorHAnsi" w:cstheme="minorHAnsi"/>
@@ -8011,9 +8075,294 @@
           <w:szCs w:val="40"/>
           <w:u w:val="single"/>
         </w:rPr>
+        <w:t>Tecnologías Utilizadas</w:t>
+      </w:r>
+      <w:r>
+        <w:rPr>
+          <w:rFonts w:asciiTheme="minorHAnsi" w:hAnsiTheme="minorHAnsi" w:cstheme="minorHAnsi"/>
+          <w:b/>
+          <w:bCs/>
+          <w:sz w:val="40"/>
+          <w:szCs w:val="40"/>
+          <w:u w:val="single"/>
+        </w:rPr>
+        <w:t>:</w:t>
+      </w:r>
+      <w:bookmarkEnd w:id="25"/>
+    </w:p>
+    <w:p>
+      <w:pPr>
+        <w:jc w:val="both"/>
+        <w:rPr>
+          <w:sz w:val="26"/>
+          <w:szCs w:val="26"/>
+        </w:rPr>
+      </w:pPr>
+      <w:bookmarkStart w:id="26" w:name="_GoBack"/>
+      <w:r>
+        <w:rPr>
+          <w:sz w:val="26"/>
+          <w:szCs w:val="26"/>
+        </w:rPr>
+        <w:t xml:space="preserve">Para el desarrollo de esta práctica hemos usado distintos tipos de programas y metodologías de desarrollo. Todos los programas que no son de licencia </w:t>
+      </w:r>
+      <w:proofErr w:type="gramStart"/>
+      <w:r>
+        <w:rPr>
+          <w:sz w:val="26"/>
+          <w:szCs w:val="26"/>
+        </w:rPr>
+        <w:t>libre,</w:t>
+      </w:r>
+      <w:proofErr w:type="gramEnd"/>
+      <w:r>
+        <w:rPr>
+          <w:sz w:val="26"/>
+          <w:szCs w:val="26"/>
+        </w:rPr>
+        <w:t xml:space="preserve"> han sido utilizados con las apropiadas licencias de estudiante.</w:t>
+      </w:r>
+    </w:p>
+    <w:p>
+      <w:pPr>
+        <w:jc w:val="both"/>
+        <w:rPr>
+          <w:sz w:val="26"/>
+          <w:szCs w:val="26"/>
+        </w:rPr>
+      </w:pPr>
+      <w:r>
+        <w:rPr>
+          <w:sz w:val="26"/>
+          <w:szCs w:val="26"/>
+        </w:rPr>
+        <w:t>Para el apartado de arte, se han usado programas como Photoshop.</w:t>
+      </w:r>
+    </w:p>
+    <w:p>
+      <w:pPr>
+        <w:jc w:val="both"/>
+        <w:rPr>
+          <w:sz w:val="26"/>
+          <w:szCs w:val="26"/>
+        </w:rPr>
+      </w:pPr>
+      <w:r>
+        <w:rPr>
+          <w:sz w:val="26"/>
+          <w:szCs w:val="26"/>
+        </w:rPr>
+        <w:t>Para el apartado de diseño, se han usado Photoshop, Microsoft Word y Adobe Acrobat.</w:t>
+      </w:r>
+    </w:p>
+    <w:p>
+      <w:pPr>
+        <w:jc w:val="both"/>
+        <w:rPr>
+          <w:sz w:val="26"/>
+          <w:szCs w:val="26"/>
+        </w:rPr>
+      </w:pPr>
+      <w:r>
+        <w:rPr>
+          <w:sz w:val="26"/>
+          <w:szCs w:val="26"/>
+        </w:rPr>
+        <w:t xml:space="preserve">Para el apartado de desarrollo, hemos usado Visual Studio </w:t>
+      </w:r>
+      <w:proofErr w:type="spellStart"/>
+      <w:r>
+        <w:rPr>
+          <w:sz w:val="26"/>
+          <w:szCs w:val="26"/>
+        </w:rPr>
+        <w:t>Code</w:t>
+      </w:r>
+      <w:proofErr w:type="spellEnd"/>
+      <w:r>
+        <w:rPr>
+          <w:sz w:val="26"/>
+          <w:szCs w:val="26"/>
+        </w:rPr>
+        <w:t xml:space="preserve">. Hemos realizado </w:t>
+      </w:r>
+      <w:proofErr w:type="spellStart"/>
+      <w:r>
+        <w:rPr>
+          <w:sz w:val="26"/>
+          <w:szCs w:val="26"/>
+        </w:rPr>
+        <w:t>Quad-Trees</w:t>
+      </w:r>
+      <w:proofErr w:type="spellEnd"/>
+      <w:r>
+        <w:rPr>
+          <w:sz w:val="26"/>
+          <w:szCs w:val="26"/>
+        </w:rPr>
+        <w:t xml:space="preserve"> con ayuda de: </w:t>
+      </w:r>
+    </w:p>
+    <w:p>
+      <w:pPr>
+        <w:jc w:val="both"/>
+        <w:rPr>
+          <w:sz w:val="26"/>
+          <w:szCs w:val="26"/>
+        </w:rPr>
+      </w:pPr>
+      <w:hyperlink r:id="rId41" w:history="1">
+        <w:r>
+          <w:rPr>
+            <w:rStyle w:val="Hipervnculo"/>
+            <w:sz w:val="26"/>
+            <w:szCs w:val="26"/>
+          </w:rPr>
+          <w:t>https://github.com/timohausmann/quadtree-js/</w:t>
+        </w:r>
+      </w:hyperlink>
+    </w:p>
+    <w:p>
+      <w:pPr>
+        <w:jc w:val="both"/>
+        <w:rPr>
+          <w:sz w:val="26"/>
+          <w:szCs w:val="26"/>
+        </w:rPr>
+      </w:pPr>
+      <w:r>
+        <w:rPr>
+          <w:sz w:val="26"/>
+          <w:szCs w:val="26"/>
+        </w:rPr>
+        <w:t xml:space="preserve">Y hemos creado el joystick virtual </w:t>
+      </w:r>
+      <w:proofErr w:type="spellStart"/>
+      <w:r>
+        <w:rPr>
+          <w:sz w:val="26"/>
+          <w:szCs w:val="26"/>
+        </w:rPr>
+        <w:t>obtieniedo</w:t>
+      </w:r>
+      <w:proofErr w:type="spellEnd"/>
+      <w:r>
+        <w:rPr>
+          <w:sz w:val="26"/>
+          <w:szCs w:val="26"/>
+        </w:rPr>
+        <w:t xml:space="preserve"> información de:</w:t>
+      </w:r>
+    </w:p>
+    <w:p>
+      <w:pPr>
+        <w:jc w:val="both"/>
+        <w:rPr>
+          <w:sz w:val="26"/>
+          <w:szCs w:val="26"/>
+        </w:rPr>
+      </w:pPr>
+      <w:hyperlink r:id="rId42" w:history="1">
+        <w:r>
+          <w:rPr>
+            <w:rStyle w:val="Hipervnculo"/>
+            <w:sz w:val="26"/>
+            <w:szCs w:val="26"/>
+          </w:rPr>
+          <w:t>https://github.com/jeromeetienne/virtualjoystick.js/tree/gh-pages</w:t>
+        </w:r>
+      </w:hyperlink>
+    </w:p>
+    <w:p>
+      <w:pPr>
+        <w:jc w:val="both"/>
+        <w:rPr>
+          <w:sz w:val="26"/>
+          <w:szCs w:val="26"/>
+        </w:rPr>
+      </w:pPr>
+      <w:r>
+        <w:rPr>
+          <w:sz w:val="26"/>
+          <w:szCs w:val="26"/>
+        </w:rPr>
+        <w:t xml:space="preserve">Para el apartado de sonido, hemos usado </w:t>
+      </w:r>
+      <w:proofErr w:type="spellStart"/>
+      <w:r>
+        <w:rPr>
+          <w:sz w:val="26"/>
+          <w:szCs w:val="26"/>
+        </w:rPr>
+        <w:t>Finale</w:t>
+      </w:r>
+      <w:proofErr w:type="spellEnd"/>
+      <w:r>
+        <w:rPr>
+          <w:sz w:val="26"/>
+          <w:szCs w:val="26"/>
+        </w:rPr>
+        <w:t xml:space="preserve"> y LMMS. Para los efectos de sonido, los hemos grabado a mano, y luego editados con Audacity</w:t>
+      </w:r>
+    </w:p>
+    <w:p>
+      <w:pPr>
+        <w:jc w:val="both"/>
+        <w:rPr>
+          <w:sz w:val="26"/>
+          <w:szCs w:val="26"/>
+        </w:rPr>
+      </w:pPr>
+      <w:r>
+        <w:rPr>
+          <w:sz w:val="26"/>
+          <w:szCs w:val="26"/>
+        </w:rPr>
+        <w:t xml:space="preserve">Por último, para la gestión de organización del proyecto, hemos usado </w:t>
+      </w:r>
+      <w:proofErr w:type="spellStart"/>
+      <w:r>
+        <w:rPr>
+          <w:sz w:val="26"/>
+          <w:szCs w:val="26"/>
+        </w:rPr>
+        <w:t>Github</w:t>
+      </w:r>
+      <w:proofErr w:type="spellEnd"/>
+      <w:r>
+        <w:rPr>
+          <w:sz w:val="26"/>
+          <w:szCs w:val="26"/>
+        </w:rPr>
+        <w:t xml:space="preserve"> Desktop y Trello. </w:t>
+      </w:r>
+    </w:p>
+    <w:p>
+      <w:pPr>
+        <w:pStyle w:val="Ttulo2"/>
+        <w:rPr>
+          <w:rFonts w:asciiTheme="minorHAnsi" w:hAnsiTheme="minorHAnsi" w:cstheme="minorHAnsi"/>
+          <w:b/>
+          <w:bCs/>
+          <w:sz w:val="40"/>
+          <w:szCs w:val="40"/>
+          <w:u w:val="single"/>
+        </w:rPr>
+      </w:pPr>
+      <w:bookmarkStart w:id="27" w:name="_Toc22472764"/>
+      <w:bookmarkEnd w:id="26"/>
+      <w:r>
+        <w:rPr>
+          <w:rFonts w:asciiTheme="minorHAnsi" w:hAnsiTheme="minorHAnsi" w:cstheme="minorHAnsi"/>
+          <w:b/>
+          <w:bCs/>
+          <w:sz w:val="40"/>
+          <w:szCs w:val="40"/>
+          <w:u w:val="single"/>
+        </w:rPr>
         <w:t>Equipo</w:t>
       </w:r>
-      <w:bookmarkEnd w:id="26"/>
+      <w:bookmarkEnd w:id="27"/>
     </w:p>
     <w:p>
       <w:pPr>
@@ -8041,6 +8390,7 @@
           <w:bCs/>
           <w:noProof/>
         </w:rPr>
+        <w:lastRenderedPageBreak/>
         <w:drawing>
           <wp:inline distT="0" distB="0" distL="0" distR="0" wp14:anchorId="5892C7B1" wp14:editId="65D0A68A">
             <wp:extent cx="4143375" cy="4143375"/>
@@ -8059,7 +8409,7 @@
                     </pic:cNvPicPr>
                   </pic:nvPicPr>
                   <pic:blipFill>
-                    <a:blip r:embed="rId41" cstate="print">
+                    <a:blip r:embed="rId43" cstate="print">
                       <a:extLst>
                         <a:ext uri="{28A0092B-C50C-407E-A947-70E740481C1C}">
                           <a14:useLocalDpi xmlns:a14="http://schemas.microsoft.com/office/drawing/2010/main" val="0"/>
@@ -8331,7 +8681,7 @@
           <w:u w:val="single"/>
         </w:rPr>
       </w:pPr>
-      <w:bookmarkStart w:id="27" w:name="_Toc22470302"/>
+      <w:bookmarkStart w:id="28" w:name="_Toc22472765"/>
       <w:r>
         <w:rPr>
           <w:rFonts w:asciiTheme="minorHAnsi" w:hAnsiTheme="minorHAnsi" w:cstheme="minorHAnsi"/>
@@ -8341,9 +8691,10 @@
           <w:szCs w:val="40"/>
           <w:u w:val="single"/>
         </w:rPr>
+        <w:lastRenderedPageBreak/>
         <w:t>Contacto</w:t>
       </w:r>
-      <w:bookmarkEnd w:id="27"/>
+      <w:bookmarkEnd w:id="28"/>
     </w:p>
     <w:p>
       <w:pPr>
@@ -8381,7 +8732,7 @@
                     </pic:cNvPicPr>
                   </pic:nvPicPr>
                   <pic:blipFill>
-                    <a:blip r:embed="rId42">
+                    <a:blip r:embed="rId44">
                       <a:extLst>
                         <a:ext uri="{28A0092B-C50C-407E-A947-70E740481C1C}">
                           <a14:useLocalDpi xmlns:a14="http://schemas.microsoft.com/office/drawing/2010/main" val="0"/>
@@ -8463,7 +8814,7 @@
                     </pic:cNvPicPr>
                   </pic:nvPicPr>
                   <pic:blipFill>
-                    <a:blip r:embed="rId43" cstate="print">
+                    <a:blip r:embed="rId45" cstate="print">
                       <a:extLst>
                         <a:ext uri="{28A0092B-C50C-407E-A947-70E740481C1C}">
                           <a14:useLocalDpi xmlns:a14="http://schemas.microsoft.com/office/drawing/2010/main" val="0"/>
@@ -8511,7 +8862,7 @@
         </w:rPr>
         <w:t xml:space="preserve"> </w:t>
       </w:r>
-      <w:hyperlink r:id="rId44" w:history="1">
+      <w:hyperlink r:id="rId46" w:history="1">
         <w:r>
           <w:rPr>
             <w:rStyle w:val="Hipervnculo"/>
@@ -8572,7 +8923,7 @@
                     </pic:cNvPicPr>
                   </pic:nvPicPr>
                   <pic:blipFill>
-                    <a:blip r:embed="rId45" cstate="print">
+                    <a:blip r:embed="rId47" cstate="print">
                       <a:extLst>
                         <a:ext uri="{28A0092B-C50C-407E-A947-70E740481C1C}">
                           <a14:useLocalDpi xmlns:a14="http://schemas.microsoft.com/office/drawing/2010/main" val="0"/>
@@ -8638,7 +8989,7 @@
                     </pic:cNvPicPr>
                   </pic:nvPicPr>
                   <pic:blipFill>
-                    <a:blip r:embed="rId46">
+                    <a:blip r:embed="rId48">
                       <a:extLst>
                         <a:ext uri="{28A0092B-C50C-407E-A947-70E740481C1C}">
                           <a14:useLocalDpi xmlns:a14="http://schemas.microsoft.com/office/drawing/2010/main" val="0"/>
@@ -8677,7 +9028,7 @@
           </wp:inline>
         </w:drawing>
       </w:r>
-      <w:hyperlink r:id="rId47" w:history="1">
+      <w:hyperlink r:id="rId49" w:history="1">
         <w:r>
           <w:rPr>
             <w:rStyle w:val="Hipervnculo"/>
@@ -8789,8 +9140,8 @@
     <w:p/>
     <w:p/>
     <w:sectPr>
-      <w:headerReference w:type="default" r:id="rId48"/>
-      <w:footerReference w:type="default" r:id="rId49"/>
+      <w:headerReference w:type="default" r:id="rId50"/>
+      <w:footerReference w:type="default" r:id="rId51"/>
       <w:pgSz w:w="11906" w:h="16838"/>
       <w:pgMar w:top="562" w:right="1701" w:bottom="1417" w:left="1701" w:header="680" w:footer="567" w:gutter="0"/>
       <w:cols w:space="708"/>
@@ -10730,7 +11081,7 @@
 </file>
 
 <file path=customXml/itemProps1.xml><?xml version="1.0" encoding="utf-8"?>
-<ds:datastoreItem xmlns:ds="http://schemas.openxmlformats.org/officeDocument/2006/customXml" ds:itemID="{98323B57-2660-4C63-9778-EAFF9114C6C3}">
+<ds:datastoreItem xmlns:ds="http://schemas.openxmlformats.org/officeDocument/2006/customXml" ds:itemID="{7D25C5F2-A106-45A5-B8A9-42DE2D858544}">
   <ds:schemaRefs>
     <ds:schemaRef ds:uri="http://schemas.openxmlformats.org/officeDocument/2006/bibliography"/>
   </ds:schemaRefs>

</xml_diff>